<commit_message>
Adding to report, Fixing bar chart axes bug.
Bar charts that were long would exceed the axes length because of calculations with the notch. Also started adding to the report, need to re-write some of intro and look over the background to check it makes sense and reads well for what i want to get across.
</commit_message>
<xml_diff>
--- a/Documentation/Final Report.docx
+++ b/Documentation/Final Report.docx
@@ -1,17 +1,27 @@
 
 <file path=word/document.xml><?xml version="1.0" encoding="utf-8"?>
-<w:document xmlns:wpc="http://schemas.microsoft.com/office/word/2010/wordprocessingCanvas" xmlns:cx="http://schemas.microsoft.com/office/drawing/2014/chartex" xmlns:cx1="http://schemas.microsoft.com/office/drawing/2015/9/8/chartex" xmlns:cx2="http://schemas.microsoft.com/office/drawing/2015/10/21/chartex" xmlns:cx3="http://schemas.microsoft.com/office/drawing/2016/5/9/chartex" xmlns:cx4="http://schemas.microsoft.com/office/drawing/2016/5/10/chartex" xmlns:cx5="http://schemas.microsoft.com/office/drawing/2016/5/11/chartex" xmlns:cx6="http://schemas.microsoft.com/office/drawing/2016/5/12/chartex" xmlns:cx7="http://schemas.microsoft.com/office/drawing/2016/5/13/chartex" xmlns:cx8="http://schemas.microsoft.com/office/drawing/2016/5/14/chartex" xmlns:mc="http://schemas.openxmlformats.org/markup-compatibility/2006" xmlns:aink="http://schemas.microsoft.com/office/drawing/2016/ink" xmlns:am3d="http://schemas.microsoft.com/office/drawing/2017/model3d" xmlns:o="urn:schemas-microsoft-com:office:office" xmlns:r="http://schemas.openxmlformats.org/officeDocument/2006/relationships" xmlns:m="http://schemas.openxmlformats.org/officeDocument/2006/math" xmlns:v="urn:schemas-microsoft-com:vml" xmlns:wp14="http://schemas.microsoft.com/office/word/2010/wordprocessingDrawing" xmlns:wp="http://schemas.openxmlformats.org/drawingml/2006/wordprocessingDrawing" xmlns:w10="urn:schemas-microsoft-com:office:word" xmlns:w="http://schemas.openxmlformats.org/wordprocessingml/2006/main" xmlns:w14="http://schemas.microsoft.com/office/word/2010/wordml" xmlns:w15="http://schemas.microsoft.com/office/word/2012/wordml" xmlns:w16cex="http://schemas.microsoft.com/office/word/2018/wordml/cex" xmlns:w16cid="http://schemas.microsoft.com/office/word/2016/wordml/cid" xmlns:w16="http://schemas.microsoft.com/office/word/2018/wordml" xmlns:w16se="http://schemas.microsoft.com/office/word/2015/wordml/symex" xmlns:wpg="http://schemas.microsoft.com/office/word/2010/wordprocessingGroup" xmlns:wpi="http://schemas.microsoft.com/office/word/2010/wordprocessingInk" xmlns:wne="http://schemas.microsoft.com/office/word/2006/wordml" xmlns:wps="http://schemas.microsoft.com/office/word/2010/wordprocessingShape" mc:Ignorable="w14 w15 w16se w16cid w16 w16cex wp14">
+<w:document xmlns:wpc="http://schemas.microsoft.com/office/word/2010/wordprocessingCanvas" xmlns:cx="http://schemas.microsoft.com/office/drawing/2014/chartex" xmlns:cx1="http://schemas.microsoft.com/office/drawing/2015/9/8/chartex" xmlns:cx2="http://schemas.microsoft.com/office/drawing/2015/10/21/chartex" xmlns:cx3="http://schemas.microsoft.com/office/drawing/2016/5/9/chartex" xmlns:cx4="http://schemas.microsoft.com/office/drawing/2016/5/10/chartex" xmlns:cx5="http://schemas.microsoft.com/office/drawing/2016/5/11/chartex" xmlns:cx6="http://schemas.microsoft.com/office/drawing/2016/5/12/chartex" xmlns:cx7="http://schemas.microsoft.com/office/drawing/2016/5/13/chartex" xmlns:cx8="http://schemas.microsoft.com/office/drawing/2016/5/14/chartex" xmlns:mc="http://schemas.openxmlformats.org/markup-compatibility/2006" xmlns:aink="http://schemas.microsoft.com/office/drawing/2016/ink" xmlns:am3d="http://schemas.microsoft.com/office/drawing/2017/model3d" xmlns:o="urn:schemas-microsoft-com:office:office" xmlns:r="http://schemas.openxmlformats.org/officeDocument/2006/relationships" xmlns:m="http://schemas.openxmlformats.org/officeDocument/2006/math" xmlns:v="urn:schemas-microsoft-com:vml" xmlns:wp14="http://schemas.microsoft.com/office/word/2010/wordprocessingDrawing" xmlns:wp="http://schemas.openxmlformats.org/drawingml/2006/wordprocessingDrawing" xmlns:w10="urn:schemas-microsoft-com:office:word" xmlns:w="http://schemas.openxmlformats.org/wordprocessingml/2006/main" xmlns:w14="http://schemas.microsoft.com/office/word/2010/wordml" xmlns:w15="http://schemas.microsoft.com/office/word/2012/wordml" xmlns:w16cex="http://schemas.microsoft.com/office/word/2018/wordml/cex" xmlns:w16cid="http://schemas.microsoft.com/office/word/2016/wordml/cid" xmlns:w16="http://schemas.microsoft.com/office/word/2018/wordml" xmlns:w16sdtdh="http://schemas.microsoft.com/office/word/2020/wordml/sdtdatahash" xmlns:w16se="http://schemas.microsoft.com/office/word/2015/wordml/symex" xmlns:wpg="http://schemas.microsoft.com/office/word/2010/wordprocessingGroup" xmlns:wpi="http://schemas.microsoft.com/office/word/2010/wordprocessingInk" xmlns:wne="http://schemas.microsoft.com/office/word/2006/wordml" xmlns:wps="http://schemas.microsoft.com/office/word/2010/wordprocessingShape" mc:Ignorable="w14 w15 w16se w16cid w16 w16cex w16sdtdh wp14">
   <w:body>
     <w:p>
       <w:pPr>
         <w:pStyle w:val="Title"/>
         <w:spacing w:before="0"/>
+        <w:ind w:firstLine="173"/>
       </w:pPr>
       <w:r>
         <w:t xml:space="preserve">The Development of </w:t>
       </w:r>
       <w:r>
-        <w:t xml:space="preserve">a Multidimensional </w:t>
+        <w:t>a</w:t>
+      </w:r>
+    </w:p>
+    <w:p>
+      <w:pPr>
+        <w:pStyle w:val="Title"/>
+        <w:spacing w:before="0"/>
+      </w:pPr>
+      <w:r>
+        <w:t xml:space="preserve">Multidimensional </w:t>
       </w:r>
       <w:r>
         <w:t>p</w:t>
@@ -194,6 +204,75 @@
     </w:p>
     <w:p>
       <w:pPr>
+        <w:jc w:val="center"/>
+        <w:rPr>
+          <w:rFonts w:ascii="Times New Roman Bold" w:hAnsi="Times New Roman Bold"/>
+          <w:b/>
+          <w:sz w:val="22"/>
+        </w:rPr>
+      </w:pPr>
+      <w:r>
+        <w:rPr>
+          <w:rFonts w:ascii="Times New Roman Bold" w:hAnsi="Times New Roman Bold"/>
+          <w:b/>
+          <w:noProof/>
+          <w:sz w:val="22"/>
+        </w:rPr>
+        <w:drawing>
+          <wp:inline distT="0" distB="0" distL="0" distR="0" wp14:anchorId="212BEDB5" wp14:editId="7BD86C44">
+            <wp:extent cx="4429125" cy="2486417"/>
+            <wp:effectExtent l="0" t="0" r="0" b="9525"/>
+            <wp:docPr id="21" name="Picture 21" descr="A screenshot of a computer&#10;&#10;Description automatically generated with medium confidence"/>
+            <wp:cNvGraphicFramePr>
+              <a:graphicFrameLocks xmlns:a="http://schemas.openxmlformats.org/drawingml/2006/main" noChangeAspect="1"/>
+            </wp:cNvGraphicFramePr>
+            <a:graphic xmlns:a="http://schemas.openxmlformats.org/drawingml/2006/main">
+              <a:graphicData uri="http://schemas.openxmlformats.org/drawingml/2006/picture">
+                <pic:pic xmlns:pic="http://schemas.openxmlformats.org/drawingml/2006/picture">
+                  <pic:nvPicPr>
+                    <pic:cNvPr id="21" name="Picture 21" descr="A screenshot of a computer&#10;&#10;Description automatically generated with medium confidence"/>
+                    <pic:cNvPicPr/>
+                  </pic:nvPicPr>
+                  <pic:blipFill>
+                    <a:blip r:embed="rId8" cstate="print">
+                      <a:extLst>
+                        <a:ext uri="{28A0092B-C50C-407E-A947-70E740481C1C}">
+                          <a14:useLocalDpi xmlns:a14="http://schemas.microsoft.com/office/drawing/2010/main" val="0"/>
+                        </a:ext>
+                      </a:extLst>
+                    </a:blip>
+                    <a:stretch>
+                      <a:fillRect/>
+                    </a:stretch>
+                  </pic:blipFill>
+                  <pic:spPr>
+                    <a:xfrm>
+                      <a:off x="0" y="0"/>
+                      <a:ext cx="4462226" cy="2504999"/>
+                    </a:xfrm>
+                    <a:prstGeom prst="rect">
+                      <a:avLst/>
+                    </a:prstGeom>
+                  </pic:spPr>
+                </pic:pic>
+              </a:graphicData>
+            </a:graphic>
+          </wp:inline>
+        </w:drawing>
+      </w:r>
+    </w:p>
+    <w:p>
+      <w:pPr>
+        <w:jc w:val="center"/>
+        <w:rPr>
+          <w:rFonts w:ascii="Times New Roman Bold" w:hAnsi="Times New Roman Bold"/>
+          <w:b/>
+          <w:sz w:val="22"/>
+        </w:rPr>
+      </w:pPr>
+    </w:p>
+    <w:p>
+      <w:pPr>
         <w:ind w:right="51"/>
         <w:rPr>
           <w:b/>
@@ -207,8 +286,8 @@
           <w:b/>
         </w:rPr>
         <w:sectPr>
-          <w:footerReference w:type="even" r:id="rId8"/>
-          <w:footerReference w:type="default" r:id="rId9"/>
+          <w:footerReference w:type="even" r:id="rId9"/>
+          <w:footerReference w:type="default" r:id="rId10"/>
           <w:type w:val="continuous"/>
           <w:pgSz w:w="12240" w:h="15840" w:code="1"/>
           <w:pgMar w:top="1152" w:right="994" w:bottom="1152" w:left="1267" w:header="0" w:footer="0" w:gutter="0"/>
@@ -306,175 +385,66 @@
     <w:p>
       <w:pPr>
         <w:rPr>
-          <w:color w:val="000000"/>
-          <w:szCs w:val="19"/>
-        </w:rPr>
-      </w:pPr>
-      <w:r>
-        <w:rPr>
-          <w:color w:val="000000"/>
-          <w:szCs w:val="19"/>
-        </w:rPr>
-        <w:t xml:space="preserve">This section </w:t>
-      </w:r>
-      <w:r>
-        <w:rPr>
-          <w:color w:val="000000"/>
-          <w:szCs w:val="19"/>
-        </w:rPr>
-        <w:t>should introduce the project</w:t>
-      </w:r>
-      <w:r>
-        <w:rPr>
-          <w:color w:val="000000"/>
-          <w:szCs w:val="19"/>
-        </w:rPr>
-        <w:t>. It should</w:t>
-      </w:r>
-      <w:r>
-        <w:rPr>
-          <w:color w:val="000000"/>
-          <w:szCs w:val="19"/>
-        </w:rPr>
-        <w:t xml:space="preserve"> include</w:t>
-      </w:r>
-      <w:r>
-        <w:rPr>
-          <w:color w:val="000000"/>
-          <w:szCs w:val="19"/>
-        </w:rPr>
-        <w:t xml:space="preserve"> an explanation of the problem</w:t>
-      </w:r>
-      <w:r>
-        <w:rPr>
-          <w:color w:val="000000"/>
-          <w:szCs w:val="19"/>
-        </w:rPr>
-        <w:t xml:space="preserve"> and its background context, along with </w:t>
-      </w:r>
-      <w:r>
-        <w:rPr>
-          <w:color w:val="000000"/>
-          <w:szCs w:val="19"/>
-        </w:rPr>
-        <w:t>the objectives of the project.</w:t>
-      </w:r>
-      <w:r>
-        <w:t xml:space="preserve"> </w:t>
-      </w:r>
-      <w:r>
-        <w:t>It is very important to give a clear description of what the project is intended to do, preferably in non-technical terms.</w:t>
-      </w:r>
-      <w:r>
-        <w:rPr>
-          <w:color w:val="000000"/>
-          <w:szCs w:val="19"/>
-        </w:rPr>
-        <w:t xml:space="preserve"> </w:t>
-      </w:r>
-      <w:r>
-        <w:rPr>
-          <w:color w:val="000000"/>
-          <w:szCs w:val="19"/>
-        </w:rPr>
-        <w:t>Every effort should be made to provide a professional, quality description of the work. Proofread carefully for grammatical, spelling and punctuation errors or inconsistencies</w:t>
-      </w:r>
-      <w:r>
-        <w:rPr>
-          <w:color w:val="000000"/>
-          <w:szCs w:val="19"/>
-        </w:rPr>
-        <w:t>.</w:t>
-      </w:r>
-    </w:p>
-    <w:p>
-      <w:pPr>
-        <w:rPr>
-          <w:color w:val="000000"/>
-          <w:szCs w:val="19"/>
-        </w:rPr>
-      </w:pPr>
-    </w:p>
-    <w:p>
-      <w:r>
-        <w:t xml:space="preserve">The report should be formatted as a </w:t>
-      </w:r>
-      <w:r>
-        <w:t xml:space="preserve">justified, </w:t>
-      </w:r>
-      <w:r>
-        <w:t>double column</w:t>
-      </w:r>
-      <w:r>
-        <w:t>, single-spaced, 10</w:t>
-      </w:r>
-      <w:r>
-        <w:t>pt Times New Roman font document using an appropriate word processing system s</w:t>
-      </w:r>
-      <w:r>
-        <w:t>uch as Microsoft Word, OpenOffice Writer</w:t>
-      </w:r>
-      <w:r>
-        <w:t xml:space="preserve"> or LaTeX and converted to a PDF file. </w:t>
-      </w:r>
-      <w:r>
-        <w:t>The length of the report is likely to depend, for example, on the number of images included. As a guide, you</w:t>
-      </w:r>
-      <w:r>
-        <w:t xml:space="preserve"> should aim for about 20 pages,</w:t>
-      </w:r>
-      <w:r>
-        <w:t xml:space="preserve"> with 15 pages regarded as a lower limit and 35 as an upper limit.</w:t>
-      </w:r>
-      <w:r>
-        <w:t xml:space="preserve"> </w:t>
-      </w:r>
-      <w:r>
-        <w:t>What is required is quality rather than quantity. The general layout of the report should follow this example document, but the number of sections and their headings cou</w:t>
-      </w:r>
-      <w:r>
-        <w:t>l</w:t>
-      </w:r>
-      <w:r>
-        <w:t xml:space="preserve">d vary from project to project. The report should be written in a formal style: it is neither a diary nor a magazine article. All pages should be numbered. All references should be cited in the main body of the report and a standard referencing format should be adopted such as ACM, APA, Harvard, Vancouver, or IEEE. Here is an example </w:t>
-      </w:r>
-      <w:r>
-        <w:t>paragraph which uses</w:t>
-      </w:r>
-      <w:r>
-        <w:t xml:space="preserve"> the IEEE reference format: </w:t>
-      </w:r>
-      <w:r>
-        <w:rPr>
-          <w:rStyle w:val="Emphasis"/>
-        </w:rPr>
-        <w:t>Bloggs and Jones [1] found that there is no silver bullet for creating the perfect project. However, Mouse [2] is convinced that the break-through could come via automation</w:t>
-      </w:r>
-      <w:r>
-        <w:rPr>
-          <w:rStyle w:val="Emphasis"/>
-        </w:rPr>
-        <w:t>. Meanwhile, Stein et al [3] outline the downfalls of attempting to apply an overly complex solution where a combination of automation and human</w:t>
-      </w:r>
-      <w:r>
-        <w:rPr>
-          <w:rStyle w:val="Emphasis"/>
-        </w:rPr>
-        <w:t xml:space="preserve"> </w:t>
-      </w:r>
-      <w:r>
-        <w:rPr>
-          <w:rStyle w:val="Emphasis"/>
-        </w:rPr>
-        <w:t>intervention should co-exist</w:t>
-      </w:r>
-      <w:r>
-        <w:t>.</w:t>
-      </w:r>
-    </w:p>
-    <w:p>
-      <w:pPr>
-        <w:rPr>
+          <w:rFonts w:cstheme="minorHAnsi"/>
+          <w:szCs w:val="19"/>
+        </w:rPr>
+      </w:pPr>
+      <w:r>
+        <w:rPr>
+          <w:rFonts w:cstheme="minorHAnsi"/>
+          <w:szCs w:val="19"/>
+        </w:rPr>
+        <w:t>Plotting programs (Information Graphics Software) can be used for visualising data in an intuitive manner. Data visualisation is a critical process in the understanding of large complex data sets. It is commonly one of the first stages in the analysis of a big data set. There are various software applications that provide tools for data visualisation, a few examples are, GNU</w:t>
+      </w:r>
+      <w:r>
+        <w:rPr>
+          <w:rFonts w:cstheme="minorHAnsi"/>
+          <w:szCs w:val="19"/>
+        </w:rPr>
+        <w:t>-</w:t>
+      </w:r>
+      <w:r>
+        <w:rPr>
+          <w:rFonts w:cstheme="minorHAnsi"/>
+          <w:szCs w:val="19"/>
+        </w:rPr>
+        <w:t xml:space="preserve">Plot, Tableau, MATLAB etc. Each application has their own style (i.e. GUI interface, Command Line interface), but they all provide some form of data visualisation. The majority of software predominantly uses graphs and charts 2-dimensionally (2-D) . A simple and effect way to convey given data sets, this is the most common method for graph plotting. </w:t>
+      </w:r>
+    </w:p>
+    <w:p>
+      <w:pPr>
+        <w:rPr>
+          <w:rFonts w:cstheme="minorHAnsi"/>
+          <w:szCs w:val="19"/>
+        </w:rPr>
+      </w:pPr>
+      <w:r>
+        <w:rPr>
+          <w:rFonts w:cstheme="minorHAnsi"/>
+          <w:szCs w:val="19"/>
+        </w:rPr>
+        <w:t xml:space="preserve">Not so commonly used in better-known software is 3-dimensional (3-D) plotting. Similar to 2-D plotting with the only difference being the addition of another dimension </w:t>
+      </w:r>
+      <w:r>
+        <w:rPr>
+          <w:rFonts w:cstheme="minorHAnsi"/>
+          <w:szCs w:val="19"/>
+        </w:rPr>
+        <w:t xml:space="preserve">(depth). This dimension can be used to great effect when plotting in 3-D. Different perspectives and a better understanding of data (and subsequently much better analytical results) can be gained through correct use of 3-D plots. </w:t>
+      </w:r>
+      <w:r>
+        <w:rPr>
+          <w:rFonts w:cstheme="minorHAnsi"/>
+          <w:szCs w:val="19"/>
+          <w:highlight w:val="yellow"/>
+        </w:rPr>
+        <w:t>However, in some cases, they are often overshadowed in favour of their 2-D counterparts. Why is this the case? The short answer being the advantages a 3-D plot gives, mostly, does not warrant using it over a 2-D plot. They are not helped by the fact that they are more complex than their 2-D counterparts as well. If this is the case, what can we do to improve the 3-D plotting experience? It is with this in mind that the researcher aims to use 3-D graphics technology to develop a prototype multidimensional plotting program that enhances the 3-D plotting experience.</w:t>
+      </w:r>
+    </w:p>
+    <w:p>
+      <w:pPr>
+        <w:rPr>
+          <w:rFonts w:cstheme="minorHAnsi"/>
           <w:szCs w:val="19"/>
         </w:rPr>
       </w:pPr>
@@ -493,200 +463,634 @@
       </w:r>
     </w:p>
     <w:p>
-      <w:r>
-        <w:rPr>
-          <w:color w:val="000000"/>
-          <w:szCs w:val="19"/>
-        </w:rPr>
-        <w:t>In t</w:t>
-      </w:r>
-      <w:r>
-        <w:rPr>
-          <w:color w:val="000000"/>
-          <w:szCs w:val="19"/>
-        </w:rPr>
-        <w:t>his</w:t>
-      </w:r>
-      <w:r>
-        <w:rPr>
-          <w:color w:val="000000"/>
-          <w:szCs w:val="19"/>
-        </w:rPr>
-        <w:t xml:space="preserve"> section</w:t>
-      </w:r>
-      <w:r>
-        <w:rPr>
-          <w:color w:val="000000"/>
-          <w:szCs w:val="19"/>
-        </w:rPr>
-        <w:t xml:space="preserve">, you should explore and expand the background to the problem. For example, have others </w:t>
-      </w:r>
-      <w:r>
-        <w:rPr>
-          <w:color w:val="000000"/>
-          <w:szCs w:val="19"/>
-        </w:rPr>
-        <w:t>already done work in this area? What did they find? How could that help you in your project, or not? This section would usually</w:t>
-      </w:r>
-      <w:r>
-        <w:rPr>
-          <w:color w:val="000000"/>
-          <w:szCs w:val="19"/>
-        </w:rPr>
-        <w:t xml:space="preserve"> </w:t>
-      </w:r>
-      <w:r>
-        <w:rPr>
-          <w:color w:val="000000"/>
-          <w:szCs w:val="19"/>
-        </w:rPr>
-        <w:t>include a</w:t>
-      </w:r>
-      <w:r>
-        <w:rPr>
-          <w:color w:val="000000"/>
-          <w:szCs w:val="19"/>
-        </w:rPr>
-        <w:t xml:space="preserve"> review of relevant literature and any similar products</w:t>
-      </w:r>
-      <w:r>
-        <w:rPr>
-          <w:color w:val="000000"/>
-          <w:szCs w:val="19"/>
-        </w:rPr>
-        <w:t>, and to allow the</w:t>
-      </w:r>
-      <w:r>
-        <w:rPr>
-          <w:color w:val="000000"/>
-          <w:szCs w:val="19"/>
-        </w:rPr>
-        <w:t xml:space="preserve"> project </w:t>
-      </w:r>
-      <w:r>
-        <w:rPr>
-          <w:color w:val="000000"/>
-          <w:szCs w:val="19"/>
-        </w:rPr>
-        <w:t xml:space="preserve">to </w:t>
-      </w:r>
-      <w:r>
-        <w:rPr>
-          <w:color w:val="000000"/>
-          <w:szCs w:val="19"/>
-        </w:rPr>
-        <w:t xml:space="preserve">be placed </w:t>
-      </w:r>
-      <w:r>
-        <w:rPr>
-          <w:color w:val="000000"/>
-          <w:szCs w:val="19"/>
-        </w:rPr>
-        <w:t>with</w:t>
-      </w:r>
-      <w:r>
-        <w:rPr>
-          <w:color w:val="000000"/>
-          <w:szCs w:val="19"/>
-        </w:rPr>
-        <w:t xml:space="preserve">in </w:t>
-      </w:r>
-      <w:r>
-        <w:rPr>
-          <w:color w:val="000000"/>
-          <w:szCs w:val="19"/>
-        </w:rPr>
-        <w:t>its</w:t>
-      </w:r>
-      <w:r>
-        <w:rPr>
-          <w:color w:val="000000"/>
-          <w:szCs w:val="19"/>
-        </w:rPr>
-        <w:t xml:space="preserve"> wider context</w:t>
-      </w:r>
-      <w:r>
-        <w:rPr>
-          <w:color w:val="000000"/>
-          <w:szCs w:val="19"/>
-        </w:rPr>
-        <w:t>,</w:t>
-      </w:r>
-      <w:r>
-        <w:rPr>
-          <w:color w:val="000000"/>
-          <w:szCs w:val="19"/>
-        </w:rPr>
-        <w:t xml:space="preserve"> </w:t>
-      </w:r>
-      <w:r>
-        <w:rPr>
-          <w:color w:val="000000"/>
-          <w:szCs w:val="19"/>
-        </w:rPr>
-        <w:t xml:space="preserve">whether that be the </w:t>
-      </w:r>
-      <w:r>
-        <w:rPr>
-          <w:color w:val="000000"/>
-          <w:szCs w:val="19"/>
-        </w:rPr>
-        <w:t>scientific, technical, commercial, social</w:t>
-      </w:r>
-      <w:r>
-        <w:rPr>
-          <w:color w:val="000000"/>
-          <w:szCs w:val="19"/>
-        </w:rPr>
-        <w:t>,</w:t>
-      </w:r>
-      <w:r>
-        <w:rPr>
-          <w:color w:val="000000"/>
-          <w:szCs w:val="19"/>
-        </w:rPr>
-        <w:t xml:space="preserve"> </w:t>
-      </w:r>
-      <w:r>
-        <w:rPr>
-          <w:color w:val="000000"/>
-          <w:szCs w:val="19"/>
-        </w:rPr>
-        <w:t>or</w:t>
-      </w:r>
-      <w:r>
-        <w:rPr>
-          <w:color w:val="000000"/>
-          <w:szCs w:val="19"/>
-        </w:rPr>
-        <w:t xml:space="preserve"> ethical context</w:t>
-      </w:r>
-      <w:r>
-        <w:t xml:space="preserve">. </w:t>
-      </w:r>
-      <w:r>
-        <w:t xml:space="preserve">You can also consider whether you need to / want to engage with end users, to understand more about the / their problem too. </w:t>
-      </w:r>
-      <w:r>
-        <w:t xml:space="preserve">Ultimately, you should be </w:t>
-      </w:r>
-      <w:r>
-        <w:t>seeking to demonstrate</w:t>
-      </w:r>
-      <w:r>
-        <w:t xml:space="preserve"> an excellent working knowledge of the problem domain and to synthesize the outcomes of what you have found so that you can align th</w:t>
-      </w:r>
-      <w:r>
-        <w:t>ose</w:t>
-      </w:r>
-      <w:r>
-        <w:t xml:space="preserve"> with aims, objectives, and/or requirements of your project.</w:t>
-      </w:r>
-    </w:p>
-    <w:p/>
-    <w:p>
-      <w:r>
-        <w:t>An image which is copied from the web, show reference.</w:t>
+      <w:pPr>
+        <w:rPr>
+          <w:rFonts w:cstheme="minorHAnsi"/>
+        </w:rPr>
+      </w:pPr>
+      <w:r>
+        <w:rPr>
+          <w:rFonts w:cstheme="minorHAnsi"/>
+        </w:rPr>
+        <w:t>As mentioned previously, there are multiple pieces of software geared towards data visualisation. Each piece of software has their own niche with specific users since each user will have their own set of requirements. For example, Tableau is design towards a Data analyst and Statisticians whereas something like Matplotlib is geared towards Computer programmers since it’s a library for the programming language python.</w:t>
+      </w:r>
+      <w:r>
+        <w:rPr>
+          <w:rFonts w:cstheme="minorHAnsi"/>
+        </w:rPr>
+        <w:t xml:space="preserve"> The purpose of this section is to look at</w:t>
+      </w:r>
+      <w:r>
+        <w:rPr>
+          <w:rFonts w:cstheme="minorHAnsi"/>
+        </w:rPr>
+        <w:t xml:space="preserve"> existing plotting software, examining how they </w:t>
+      </w:r>
+      <w:r>
+        <w:rPr>
+          <w:rFonts w:cstheme="minorHAnsi"/>
+        </w:rPr>
+        <w:lastRenderedPageBreak/>
+        <w:t>work to understand the best approach when designing a program of this nature.</w:t>
+      </w:r>
+    </w:p>
+    <w:p>
+      <w:pPr>
+        <w:rPr>
+          <w:rFonts w:cstheme="minorHAnsi"/>
+        </w:rPr>
+      </w:pPr>
+    </w:p>
+    <w:p>
+      <w:pPr>
+        <w:rPr>
+          <w:rFonts w:cstheme="minorHAnsi"/>
+          <w:u w:val="single"/>
+        </w:rPr>
+      </w:pPr>
+      <w:r>
+        <w:rPr>
+          <w:rFonts w:cstheme="minorHAnsi"/>
+          <w:u w:val="single"/>
+        </w:rPr>
+        <w:t>Existing Software</w:t>
+      </w:r>
+    </w:p>
+    <w:p>
+      <w:pPr>
+        <w:rPr>
+          <w:rFonts w:cstheme="minorHAnsi"/>
+        </w:rPr>
+      </w:pPr>
+    </w:p>
+    <w:p>
+      <w:pPr>
+        <w:rPr>
+          <w:rFonts w:cstheme="minorHAnsi"/>
+        </w:rPr>
+      </w:pPr>
+      <w:r>
+        <w:rPr>
+          <w:rFonts w:cstheme="minorHAnsi"/>
+        </w:rPr>
+        <w:t>Modern graph plotters incorporate both 2-D and 3-D plotting tools. For the purposes of the research, the tools for 3-D plotting will be investigated to understand the features that are present for 3-D plotting. MATLAB in one example that incorporates 3-D plotting very well. MATLAB itself is a programming language used inside the MATLAB software. Using the MATLAB language it is possible to plot functions and data in both 2-D and 3-D.</w:t>
+      </w:r>
+    </w:p>
+    <w:p>
+      <w:pPr>
+        <w:rPr>
+          <w:rFonts w:cstheme="minorHAnsi"/>
+        </w:rPr>
+      </w:pPr>
+    </w:p>
+    <w:p>
+      <w:pPr>
+        <w:rPr>
+          <w:rFonts w:cstheme="minorHAnsi"/>
+        </w:rPr>
+      </w:pPr>
+      <w:r>
+        <w:rPr>
+          <w:rFonts w:cstheme="minorHAnsi"/>
+          <w:noProof/>
+        </w:rPr>
+        <w:drawing>
+          <wp:inline distT="0" distB="0" distL="0" distR="0" wp14:anchorId="75E9E69F" wp14:editId="294155E7">
+            <wp:extent cx="3254048" cy="1790700"/>
+            <wp:effectExtent l="0" t="0" r="3810" b="0"/>
+            <wp:docPr id="8" name="Picture 8"/>
+            <wp:cNvGraphicFramePr>
+              <a:graphicFrameLocks xmlns:a="http://schemas.openxmlformats.org/drawingml/2006/main" noChangeAspect="1"/>
+            </wp:cNvGraphicFramePr>
+            <a:graphic xmlns:a="http://schemas.openxmlformats.org/drawingml/2006/main">
+              <a:graphicData uri="http://schemas.openxmlformats.org/drawingml/2006/picture">
+                <pic:pic xmlns:pic="http://schemas.openxmlformats.org/drawingml/2006/picture">
+                  <pic:nvPicPr>
+                    <pic:cNvPr id="1" name=""/>
+                    <pic:cNvPicPr/>
+                  </pic:nvPicPr>
+                  <pic:blipFill>
+                    <a:blip r:embed="rId11"/>
+                    <a:stretch>
+                      <a:fillRect/>
+                    </a:stretch>
+                  </pic:blipFill>
+                  <pic:spPr>
+                    <a:xfrm>
+                      <a:off x="0" y="0"/>
+                      <a:ext cx="3453111" cy="1900244"/>
+                    </a:xfrm>
+                    <a:prstGeom prst="rect">
+                      <a:avLst/>
+                    </a:prstGeom>
+                  </pic:spPr>
+                </pic:pic>
+              </a:graphicData>
+            </a:graphic>
+          </wp:inline>
+        </w:drawing>
+      </w:r>
+    </w:p>
+    <w:p>
+      <w:pPr>
+        <w:ind w:firstLine="720"/>
+        <w:jc w:val="center"/>
+        <w:rPr>
+          <w:rFonts w:cstheme="minorHAnsi"/>
+          <w:i/>
+          <w:iCs/>
+        </w:rPr>
+      </w:pPr>
+    </w:p>
+    <w:p>
+      <w:pPr>
+        <w:ind w:firstLine="720"/>
+        <w:jc w:val="center"/>
+        <w:rPr>
+          <w:rFonts w:cstheme="minorHAnsi"/>
+          <w:i/>
+          <w:iCs/>
+        </w:rPr>
+      </w:pPr>
+      <w:r>
+        <w:rPr>
+          <w:rFonts w:cstheme="minorHAnsi"/>
+          <w:i/>
+          <w:iCs/>
+        </w:rPr>
+        <w:t>Figure 1: MATLAB GUI</w:t>
+      </w:r>
+    </w:p>
+    <w:p>
+      <w:pPr>
+        <w:ind w:firstLine="720"/>
+        <w:rPr>
+          <w:rFonts w:cstheme="minorHAnsi"/>
+          <w:i/>
+          <w:iCs/>
+        </w:rPr>
+      </w:pPr>
+    </w:p>
+    <w:p>
+      <w:pPr>
+        <w:ind w:firstLine="720"/>
+        <w:rPr>
+          <w:rFonts w:cstheme="minorHAnsi"/>
+          <w:i/>
+          <w:iCs/>
+        </w:rPr>
+      </w:pPr>
+    </w:p>
+    <w:p>
+      <w:pPr>
+        <w:ind w:firstLine="720"/>
+        <w:rPr>
+          <w:rFonts w:cstheme="minorHAnsi"/>
+          <w:i/>
+          <w:iCs/>
+        </w:rPr>
+      </w:pPr>
+      <w:r>
+        <w:rPr>
+          <w:noProof/>
+        </w:rPr>
+        <w:drawing>
+          <wp:inline distT="0" distB="0" distL="0" distR="0" wp14:anchorId="4A894760" wp14:editId="0F83FA28">
+            <wp:extent cx="2400301" cy="1800225"/>
+            <wp:effectExtent l="0" t="0" r="0" b="9525"/>
+            <wp:docPr id="9" name="Picture 9"/>
+            <wp:cNvGraphicFramePr>
+              <a:graphicFrameLocks xmlns:a="http://schemas.openxmlformats.org/drawingml/2006/main" noChangeAspect="1"/>
+            </wp:cNvGraphicFramePr>
+            <a:graphic xmlns:a="http://schemas.openxmlformats.org/drawingml/2006/main">
+              <a:graphicData uri="http://schemas.openxmlformats.org/drawingml/2006/picture">
+                <pic:pic xmlns:pic="http://schemas.openxmlformats.org/drawingml/2006/picture">
+                  <pic:nvPicPr>
+                    <pic:cNvPr id="0" name="Picture 3"/>
+                    <pic:cNvPicPr>
+                      <a:picLocks noChangeAspect="1" noChangeArrowheads="1"/>
+                    </pic:cNvPicPr>
+                  </pic:nvPicPr>
+                  <pic:blipFill>
+                    <a:blip r:embed="rId12">
+                      <a:extLst>
+                        <a:ext uri="{28A0092B-C50C-407E-A947-70E740481C1C}">
+                          <a14:useLocalDpi xmlns:a14="http://schemas.microsoft.com/office/drawing/2010/main" val="0"/>
+                        </a:ext>
+                      </a:extLst>
+                    </a:blip>
+                    <a:srcRect/>
+                    <a:stretch>
+                      <a:fillRect/>
+                    </a:stretch>
+                  </pic:blipFill>
+                  <pic:spPr bwMode="auto">
+                    <a:xfrm>
+                      <a:off x="0" y="0"/>
+                      <a:ext cx="2421247" cy="1815935"/>
+                    </a:xfrm>
+                    <a:prstGeom prst="rect">
+                      <a:avLst/>
+                    </a:prstGeom>
+                    <a:noFill/>
+                    <a:ln>
+                      <a:noFill/>
+                    </a:ln>
+                  </pic:spPr>
+                </pic:pic>
+              </a:graphicData>
+            </a:graphic>
+          </wp:inline>
+        </w:drawing>
+      </w:r>
+    </w:p>
+    <w:p>
+      <w:pPr>
+        <w:ind w:firstLine="720"/>
+        <w:jc w:val="center"/>
+        <w:rPr>
+          <w:rFonts w:cstheme="minorHAnsi"/>
+          <w:i/>
+          <w:iCs/>
+        </w:rPr>
+      </w:pPr>
+      <w:r>
+        <w:rPr>
+          <w:rFonts w:cstheme="minorHAnsi"/>
+          <w:i/>
+          <w:iCs/>
+        </w:rPr>
+        <w:t>Figure 2: 3-D Plot using MATLAB</w:t>
+      </w:r>
+    </w:p>
+    <w:p>
+      <w:pPr>
+        <w:rPr>
+          <w:rFonts w:cstheme="minorHAnsi"/>
+        </w:rPr>
+      </w:pPr>
+    </w:p>
+    <w:p>
+      <w:pPr>
+        <w:rPr>
+          <w:rFonts w:cstheme="minorHAnsi"/>
+        </w:rPr>
+      </w:pPr>
+      <w:r>
+        <w:rPr>
+          <w:rFonts w:cstheme="minorHAnsi"/>
+        </w:rPr>
+        <w:t xml:space="preserve">Upon clicking “run” with valid plotting code, a window will appear with the completed plot as shown in Figure 2. From here the user can use the mouse to navigate around the graph to gain a better perspective of all aspects of the graph. This is very intuitive and is necessary when viewing certain parts of the graph as seen in Figure 2. It is something that has been taken on as inspiration when planning the prototype due to the intuitive nature of it and the benefits it brings to viewing graphs. Whilst this is all great, there is a problem. The software relies on the user having some form of coding knowledge. Having little coding knowledge will likely see most users searching online for how to acquire and accomplish tasks. This is fairly easy to do since there are multiple forums regarding MATLAB. However, this </w:t>
+      </w:r>
+      <w:r>
+        <w:rPr>
+          <w:rFonts w:cstheme="minorHAnsi"/>
+        </w:rPr>
+        <w:t>could turn some users away since they could be looking for an easy intuitive system that they don’t have gradually to get the hang of. With this in mind, one goal of the project is to make the design/functionality intuitive for most users to use. This allows for quicker access to the things end users want the most… results.</w:t>
+      </w:r>
+    </w:p>
+    <w:p>
+      <w:pPr>
+        <w:rPr>
+          <w:rFonts w:cstheme="minorHAnsi"/>
+        </w:rPr>
+      </w:pPr>
+    </w:p>
+    <w:p>
+      <w:pPr>
+        <w:rPr>
+          <w:rFonts w:cstheme="minorHAnsi"/>
+        </w:rPr>
+      </w:pPr>
+      <w:r>
+        <w:rPr>
+          <w:rFonts w:cstheme="minorHAnsi"/>
+        </w:rPr>
+        <w:t xml:space="preserve">Another common plotting program mentioned when discussing this particular software is GNU-Plot. Inside the operating system Linux, </w:t>
+      </w:r>
+      <w:r>
+        <w:rPr>
+          <w:rFonts w:cstheme="minorHAnsi"/>
+        </w:rPr>
+        <w:t>GNU</w:t>
+      </w:r>
+      <w:r>
+        <w:rPr>
+          <w:rFonts w:cstheme="minorHAnsi"/>
+        </w:rPr>
+        <w:t>-</w:t>
+      </w:r>
+      <w:r>
+        <w:rPr>
+          <w:rFonts w:cstheme="minorHAnsi"/>
+        </w:rPr>
+        <w:t xml:space="preserve">Plot </w:t>
+      </w:r>
+      <w:r>
+        <w:rPr>
+          <w:rFonts w:cstheme="minorHAnsi"/>
+        </w:rPr>
+        <w:t>incorporates</w:t>
+      </w:r>
+      <w:r>
+        <w:rPr>
+          <w:rFonts w:cstheme="minorHAnsi"/>
+        </w:rPr>
+        <w:t xml:space="preserve"> a mix</w:t>
+      </w:r>
+      <w:r>
+        <w:rPr>
+          <w:rFonts w:cstheme="minorHAnsi"/>
+        </w:rPr>
+        <w:t>ture</w:t>
+      </w:r>
+      <w:r>
+        <w:rPr>
+          <w:rFonts w:cstheme="minorHAnsi"/>
+        </w:rPr>
+        <w:t xml:space="preserve"> of command-line and GUI interfaces</w:t>
+      </w:r>
+      <w:r>
+        <w:rPr>
+          <w:rFonts w:cstheme="minorHAnsi"/>
+        </w:rPr>
+        <w:t xml:space="preserve"> (See Figure 3 &amp; 4)</w:t>
+      </w:r>
+      <w:r>
+        <w:rPr>
+          <w:rFonts w:cstheme="minorHAnsi"/>
+        </w:rPr>
+        <w:t>.</w:t>
+      </w:r>
+      <w:r>
+        <w:rPr>
+          <w:rFonts w:cstheme="minorHAnsi"/>
+        </w:rPr>
+        <w:t xml:space="preserve"> Meaning you insert commands via a terminal and your resulting graph is displayed within a separate window using “Qt”. It functions very similarly to the MATLAB software in that the software interprets an input and displays a result based on this input. The resulting window also shares the mouse control feature found in the MATLAB software as well as looking somewhat similar (See Figure 4).</w:t>
+      </w:r>
+    </w:p>
+    <w:p>
+      <w:pPr>
+        <w:rPr>
+          <w:rFonts w:cstheme="minorHAnsi"/>
+        </w:rPr>
+      </w:pPr>
+    </w:p>
+    <w:p>
+      <w:pPr>
+        <w:rPr>
+          <w:rFonts w:cstheme="minorHAnsi"/>
+        </w:rPr>
+      </w:pPr>
+      <w:r>
+        <w:rPr>
+          <w:rFonts w:cstheme="minorHAnsi"/>
+          <w:noProof/>
+        </w:rPr>
+        <w:drawing>
+          <wp:inline distT="0" distB="0" distL="0" distR="0" wp14:anchorId="5520808F" wp14:editId="5AF0D859">
+            <wp:extent cx="3030072" cy="1381125"/>
+            <wp:effectExtent l="0" t="0" r="0" b="0"/>
+            <wp:docPr id="10" name="Picture 10"/>
+            <wp:cNvGraphicFramePr>
+              <a:graphicFrameLocks xmlns:a="http://schemas.openxmlformats.org/drawingml/2006/main" noChangeAspect="1"/>
+            </wp:cNvGraphicFramePr>
+            <a:graphic xmlns:a="http://schemas.openxmlformats.org/drawingml/2006/main">
+              <a:graphicData uri="http://schemas.openxmlformats.org/drawingml/2006/picture">
+                <pic:pic xmlns:pic="http://schemas.openxmlformats.org/drawingml/2006/picture">
+                  <pic:nvPicPr>
+                    <pic:cNvPr id="1" name=""/>
+                    <pic:cNvPicPr/>
+                  </pic:nvPicPr>
+                  <pic:blipFill>
+                    <a:blip r:embed="rId13"/>
+                    <a:stretch>
+                      <a:fillRect/>
+                    </a:stretch>
+                  </pic:blipFill>
+                  <pic:spPr>
+                    <a:xfrm>
+                      <a:off x="0" y="0"/>
+                      <a:ext cx="3042005" cy="1386564"/>
+                    </a:xfrm>
+                    <a:prstGeom prst="rect">
+                      <a:avLst/>
+                    </a:prstGeom>
+                  </pic:spPr>
+                </pic:pic>
+              </a:graphicData>
+            </a:graphic>
+          </wp:inline>
+        </w:drawing>
+      </w:r>
+    </w:p>
+    <w:p>
+      <w:pPr>
+        <w:rPr>
+          <w:rFonts w:cstheme="minorHAnsi"/>
+        </w:rPr>
+      </w:pPr>
+    </w:p>
+    <w:p>
+      <w:pPr>
+        <w:jc w:val="center"/>
+        <w:rPr>
+          <w:rFonts w:cstheme="minorHAnsi"/>
+          <w:i/>
+          <w:iCs/>
+        </w:rPr>
+      </w:pPr>
+      <w:r>
+        <w:rPr>
+          <w:rFonts w:cstheme="minorHAnsi"/>
+          <w:i/>
+          <w:iCs/>
+        </w:rPr>
+        <w:t>Figure 3: GNU-Plot Terminal Interface</w:t>
+      </w:r>
+    </w:p>
+    <w:p>
+      <w:pPr>
+        <w:rPr>
+          <w:rFonts w:cstheme="minorHAnsi"/>
+          <w:i/>
+          <w:iCs/>
+        </w:rPr>
+      </w:pPr>
+    </w:p>
+    <w:p>
+      <w:pPr>
+        <w:rPr>
+          <w:rFonts w:cstheme="minorHAnsi"/>
+        </w:rPr>
+      </w:pPr>
+      <w:r>
+        <w:rPr>
+          <w:rFonts w:cstheme="minorHAnsi"/>
+          <w:noProof/>
+        </w:rPr>
+        <w:drawing>
+          <wp:inline distT="0" distB="0" distL="0" distR="0" wp14:anchorId="64A8A579" wp14:editId="34E0F650">
+            <wp:extent cx="3181114" cy="2870968"/>
+            <wp:effectExtent l="0" t="0" r="635" b="5715"/>
+            <wp:docPr id="11" name="Picture 11"/>
+            <wp:cNvGraphicFramePr>
+              <a:graphicFrameLocks xmlns:a="http://schemas.openxmlformats.org/drawingml/2006/main" noChangeAspect="1"/>
+            </wp:cNvGraphicFramePr>
+            <a:graphic xmlns:a="http://schemas.openxmlformats.org/drawingml/2006/main">
+              <a:graphicData uri="http://schemas.openxmlformats.org/drawingml/2006/picture">
+                <pic:pic xmlns:pic="http://schemas.openxmlformats.org/drawingml/2006/picture">
+                  <pic:nvPicPr>
+                    <pic:cNvPr id="1" name=""/>
+                    <pic:cNvPicPr/>
+                  </pic:nvPicPr>
+                  <pic:blipFill>
+                    <a:blip r:embed="rId14"/>
+                    <a:stretch>
+                      <a:fillRect/>
+                    </a:stretch>
+                  </pic:blipFill>
+                  <pic:spPr>
+                    <a:xfrm>
+                      <a:off x="0" y="0"/>
+                      <a:ext cx="3188551" cy="2877680"/>
+                    </a:xfrm>
+                    <a:prstGeom prst="rect">
+                      <a:avLst/>
+                    </a:prstGeom>
+                  </pic:spPr>
+                </pic:pic>
+              </a:graphicData>
+            </a:graphic>
+          </wp:inline>
+        </w:drawing>
+      </w:r>
+    </w:p>
+    <w:p>
+      <w:pPr>
+        <w:rPr>
+          <w:rFonts w:cstheme="minorHAnsi"/>
+        </w:rPr>
+      </w:pPr>
+    </w:p>
+    <w:p>
+      <w:pPr>
+        <w:jc w:val="center"/>
+        <w:rPr>
+          <w:rFonts w:cstheme="minorHAnsi"/>
+          <w:i/>
+          <w:iCs/>
+        </w:rPr>
+      </w:pPr>
+      <w:r>
+        <w:rPr>
+          <w:rFonts w:cstheme="minorHAnsi"/>
+          <w:i/>
+          <w:iCs/>
+        </w:rPr>
+        <w:t>Figure 4: GNU-Plot 3-D Scatter Plot</w:t>
+      </w:r>
+    </w:p>
+    <w:p>
+      <w:pPr>
+        <w:rPr>
+          <w:rFonts w:cstheme="minorHAnsi"/>
+          <w:i/>
+          <w:iCs/>
+        </w:rPr>
+      </w:pPr>
+    </w:p>
+    <w:p>
+      <w:pPr>
+        <w:rPr>
+          <w:rFonts w:cstheme="minorHAnsi"/>
+        </w:rPr>
+      </w:pPr>
+      <w:r>
+        <w:rPr>
+          <w:rFonts w:cstheme="minorHAnsi"/>
+        </w:rPr>
+        <w:t xml:space="preserve">GNU-Plot is a great example of command interpreted plotting. It would be a good basis if the project was to be script/command based in a terminal. It is fairly simple to plot from data files as long as you  know where your file is </w:t>
+      </w:r>
+      <w:r>
+        <w:rPr>
+          <w:rFonts w:cstheme="minorHAnsi"/>
+        </w:rPr>
+        <w:lastRenderedPageBreak/>
+        <w:t>store since this could cause file-finding issues. The main problem with GNU-Plot is the overall complexity for plots. A lot of time spent using GNU-Plot is usually looking online at the documentation to find a solution. As we saw with MATLAB, this not ideal for most users. This issue is not helped by the fact that GNU-Plot is mainly used in a Unix environment (i.e. Linux distributions). GNU-Plot comes with most Linux distributions by default, this can be handy for any Unix users since there is no install required. However, this does mean if you are on Windows you need to install a Unix environment (e.g. MinGW, WSL) just to get it running which not a lot of novice users would not be able to achieve. The plots themselves are also not the best looking 3-D plots (See Figure 5). Compared to MATLAB, the plots are considerably less in terms of graphical quality. Using the 3-D graphics libraries and the processing power of the GPU, this will be an area that the project aims to show can be improved.</w:t>
+      </w:r>
+    </w:p>
+    <w:p>
+      <w:pPr>
+        <w:rPr>
+          <w:rFonts w:cstheme="minorHAnsi"/>
+        </w:rPr>
+      </w:pPr>
+    </w:p>
+    <w:p>
+      <w:pPr>
+        <w:rPr>
+          <w:rFonts w:cstheme="minorHAnsi"/>
+        </w:rPr>
+      </w:pPr>
+      <w:r>
+        <w:rPr>
+          <w:rFonts w:cstheme="minorHAnsi"/>
+          <w:noProof/>
+        </w:rPr>
+        <w:drawing>
+          <wp:inline distT="0" distB="0" distL="0" distR="0" wp14:anchorId="35562F5C" wp14:editId="46639D29">
+            <wp:extent cx="2838450" cy="2282773"/>
+            <wp:effectExtent l="0" t="0" r="0" b="3810"/>
+            <wp:docPr id="7" name="Picture 7"/>
+            <wp:cNvGraphicFramePr>
+              <a:graphicFrameLocks xmlns:a="http://schemas.openxmlformats.org/drawingml/2006/main" noChangeAspect="1"/>
+            </wp:cNvGraphicFramePr>
+            <a:graphic xmlns:a="http://schemas.openxmlformats.org/drawingml/2006/main">
+              <a:graphicData uri="http://schemas.openxmlformats.org/drawingml/2006/picture">
+                <pic:pic xmlns:pic="http://schemas.openxmlformats.org/drawingml/2006/picture">
+                  <pic:nvPicPr>
+                    <pic:cNvPr id="1" name=""/>
+                    <pic:cNvPicPr/>
+                  </pic:nvPicPr>
+                  <pic:blipFill>
+                    <a:blip r:embed="rId15"/>
+                    <a:stretch>
+                      <a:fillRect/>
+                    </a:stretch>
+                  </pic:blipFill>
+                  <pic:spPr>
+                    <a:xfrm>
+                      <a:off x="0" y="0"/>
+                      <a:ext cx="2841802" cy="2285469"/>
+                    </a:xfrm>
+                    <a:prstGeom prst="rect">
+                      <a:avLst/>
+                    </a:prstGeom>
+                  </pic:spPr>
+                </pic:pic>
+              </a:graphicData>
+            </a:graphic>
+          </wp:inline>
+        </w:drawing>
+      </w:r>
+    </w:p>
+    <w:p>
+      <w:pPr>
+        <w:jc w:val="center"/>
+        <w:rPr>
+          <w:rFonts w:cstheme="minorHAnsi"/>
+          <w:i/>
+          <w:iCs/>
+        </w:rPr>
+      </w:pPr>
+      <w:r>
+        <w:rPr>
+          <w:rFonts w:cstheme="minorHAnsi"/>
+          <w:i/>
+          <w:iCs/>
+        </w:rPr>
+        <w:t>Figure 5: GNU-Plot 3-D Scatter Plot with fancy feature on</w:t>
       </w:r>
     </w:p>
     <w:p/>
@@ -957,38 +1361,37 @@
           <w:color w:val="000000"/>
           <w:szCs w:val="19"/>
         </w:rPr>
-        <w:t>e.g., data models, E-R diagrams, UML designs. Design decisions and trade-offs should be described, including consideration of alternatives and a justification for the choices made. Sometimes, the justification may be because of constraints on the project, e.g., the learning curve required for certain technologies and the feasibility within the project timescale. In other cases, there may have been a range of equally comparable tools or technologies that you could have selected from. In which case, why did you choose one over the others?</w:t>
-      </w:r>
-    </w:p>
-    <w:p>
-      <w:pPr>
-        <w:rPr>
-          <w:color w:val="000000"/>
-          <w:szCs w:val="19"/>
-        </w:rPr>
-      </w:pPr>
-    </w:p>
-    <w:p>
-      <w:pPr>
-        <w:rPr>
-          <w:color w:val="000000"/>
-          <w:szCs w:val="19"/>
-        </w:rPr>
-      </w:pPr>
-      <w:r>
-        <w:rPr>
-          <w:color w:val="000000"/>
-          <w:szCs w:val="19"/>
-        </w:rPr>
-        <w:t xml:space="preserve">It is recognised that some design choices may be more, or less applicable to some projects than others. For example, a project which is developing and benchmarking a new image </w:t>
-      </w:r>
-      <w:r>
-        <w:rPr>
-          <w:color w:val="000000"/>
-          <w:szCs w:val="19"/>
-        </w:rPr>
-        <w:lastRenderedPageBreak/>
-        <w:t xml:space="preserve">processing algorithm may have less concerns about user interface design, but the latter could be important to other projects. Therefore, please present information which is pertinent to the needs and expectations of your own project. </w:t>
+        <w:t xml:space="preserve">e.g., data models, E-R diagrams, UML designs. Design decisions and trade-offs should be described, including consideration of alternatives and a </w:t>
+      </w:r>
+      <w:r>
+        <w:rPr>
+          <w:color w:val="000000"/>
+          <w:szCs w:val="19"/>
+        </w:rPr>
+        <w:t>justification for the choices made. Sometimes, the justification may be because of constraints on the project, e.g., the learning curve required for certain technologies and the feasibility within the project timescale. In other cases, there may have been a range of equally comparable tools or technologies that you could have selected from. In which case, why did you choose one over the others?</w:t>
+      </w:r>
+    </w:p>
+    <w:p>
+      <w:pPr>
+        <w:rPr>
+          <w:color w:val="000000"/>
+          <w:szCs w:val="19"/>
+        </w:rPr>
+      </w:pPr>
+    </w:p>
+    <w:p>
+      <w:pPr>
+        <w:rPr>
+          <w:color w:val="000000"/>
+          <w:szCs w:val="19"/>
+        </w:rPr>
+      </w:pPr>
+      <w:r>
+        <w:rPr>
+          <w:color w:val="000000"/>
+          <w:szCs w:val="19"/>
+        </w:rPr>
+        <w:t xml:space="preserve">It is recognised that some design choices may be more, or less applicable to some projects than others. For example, a project which is developing and benchmarking a new image processing algorithm may have less concerns about user interface design, but the latter could be important to other projects. Therefore, please present information which is pertinent to the needs and expectations of your own project. </w:t>
       </w:r>
     </w:p>
     <w:p>
@@ -1245,6 +1648,7 @@
         <w:rPr>
           <w:noProof/>
         </w:rPr>
+        <w:lastRenderedPageBreak/>
         <w:t>1</w:t>
       </w:r>
       <w:r>
@@ -1508,7 +1912,7 @@
                     </pic:cNvPicPr>
                   </pic:nvPicPr>
                   <pic:blipFill>
-                    <a:blip r:embed="rId10">
+                    <a:blip r:embed="rId16">
                       <a:extLst>
                         <a:ext uri="{28A0092B-C50C-407E-A947-70E740481C1C}">
                           <a14:useLocalDpi xmlns:a14="http://schemas.microsoft.com/office/drawing/2010/main" val="0"/>
@@ -1548,14 +1952,27 @@
       <w:r>
         <w:t xml:space="preserve">Figure </w:t>
       </w:r>
-      <w:fldSimple w:instr=" SEQ Figure \* ARABIC ">
-        <w:r>
-          <w:rPr>
-            <w:noProof/>
-          </w:rPr>
-          <w:t>1</w:t>
-        </w:r>
-      </w:fldSimple>
+      <w:r>
+        <w:fldChar w:fldCharType="begin"/>
+      </w:r>
+      <w:r>
+        <w:instrText xml:space="preserve"> SEQ Figure \* ARABIC </w:instrText>
+      </w:r>
+      <w:r>
+        <w:fldChar w:fldCharType="separate"/>
+      </w:r>
+      <w:r>
+        <w:rPr>
+          <w:noProof/>
+        </w:rPr>
+        <w:t>1</w:t>
+      </w:r>
+      <w:r>
+        <w:rPr>
+          <w:noProof/>
+        </w:rPr>
+        <w:fldChar w:fldCharType="end"/>
+      </w:r>
       <w:bookmarkEnd w:id="0"/>
       <w:r>
         <w:t>. A</w:t>
@@ -1683,14 +2100,27 @@
       <w:r>
         <w:t xml:space="preserve">Table </w:t>
       </w:r>
-      <w:fldSimple w:instr=" SEQ Table \* ARABIC ">
-        <w:r>
-          <w:rPr>
-            <w:noProof/>
-          </w:rPr>
-          <w:t>1</w:t>
-        </w:r>
-      </w:fldSimple>
+      <w:r>
+        <w:fldChar w:fldCharType="begin"/>
+      </w:r>
+      <w:r>
+        <w:instrText xml:space="preserve"> SEQ Table \* ARABIC </w:instrText>
+      </w:r>
+      <w:r>
+        <w:fldChar w:fldCharType="separate"/>
+      </w:r>
+      <w:r>
+        <w:rPr>
+          <w:noProof/>
+        </w:rPr>
+        <w:t>1</w:t>
+      </w:r>
+      <w:r>
+        <w:rPr>
+          <w:noProof/>
+        </w:rPr>
+        <w:fldChar w:fldCharType="end"/>
+      </w:r>
       <w:bookmarkEnd w:id="1"/>
       <w:r>
         <w:t>. Performance of Method A: Initial Results.</w:t>
@@ -1966,7 +2396,10 @@
         <w:t xml:space="preserve">e.g., </w:t>
       </w:r>
       <w:r>
-        <w:t xml:space="preserve">Feature X, Feature Y, etc. Or you may wish to present a time-based review of the implementation process, according to the stages you went through in your project plan. Indeed, if you have adopted an Agile approach, you may wish to structure your discussion around the various Sprints that were undertaken. In your discussion, highlight any </w:t>
+        <w:t xml:space="preserve">Feature X, Feature Y, etc. Or you may wish to present a time-based review of the implementation process, according to the stages you went through in your project plan. Indeed, if you have adopted an Agile approach, you may wish to structure your discussion around </w:t>
+      </w:r>
+      <w:r>
+        <w:t xml:space="preserve">the various Sprints that were undertaken. In your discussion, highlight any </w:t>
       </w:r>
       <w:r>
         <w:t xml:space="preserve">important </w:t>
@@ -2011,226 +2444,215 @@
         <w:t>and adapting to needs of the project</w:t>
       </w:r>
       <w:r>
-        <w:t xml:space="preserve">. The amount / extent of technical contribution is also being assessed and the extent to which you have been able offer original ideas of your own. </w:t>
-      </w:r>
-      <w:r>
+        <w:t xml:space="preserve">. The amount / extent of technical contribution is also being assessed and the extent to which you have been able offer original ideas of your own. Regarding the amount of technical contribution. For example, a basic website, with a few, static pages is </w:t>
+      </w:r>
+      <w:r>
+        <w:t>likely</w:t>
+      </w:r>
+      <w:r>
+        <w:t xml:space="preserve"> to be rated </w:t>
+      </w:r>
+      <w:r>
+        <w:t xml:space="preserve">somewhat </w:t>
+      </w:r>
+      <w:r>
+        <w:t xml:space="preserve">poorly. Instead, </w:t>
+      </w:r>
+      <w:r>
+        <w:t xml:space="preserve">one would expect dynamic content, a database, more complex code and problems being solved, additional considerations for accessibility, usability, security, etc. </w:t>
+      </w:r>
+    </w:p>
+    <w:p/>
+    <w:p>
+      <w:r>
+        <w:t xml:space="preserve">Regarding the implementation section. </w:t>
+      </w:r>
+      <w:r>
+        <w:t xml:space="preserve">You may </w:t>
+      </w:r>
+      <w:r>
+        <w:t xml:space="preserve">wish </w:t>
+      </w:r>
+      <w:r>
+        <w:t>to illustrate your discussion with diagram</w:t>
+      </w:r>
+      <w:r>
+        <w:t>s</w:t>
+      </w:r>
+      <w:r>
+        <w:t xml:space="preserve">, or code snippets, that offer additional insights into your work or achievements. You may wish to emphasize user-centred processes, where applicable, and how the system evolved during implementation. For </w:t>
+      </w:r>
+      <w:r>
+        <w:t>technically oriented</w:t>
+      </w:r>
+      <w:r>
+        <w:t xml:space="preserve"> projects, it is understood that you may wish to focus more on the performance, accuracy, reliability, or precision in your </w:t>
+      </w:r>
+      <w:r>
+        <w:t>outcomes,</w:t>
+      </w:r>
+      <w:r>
+        <w:t xml:space="preserve"> including benchmarking against the work of others. For an add</w:t>
+      </w:r>
+      <w:r>
+        <w:t>itional</w:t>
+      </w:r>
+      <w:r>
+        <w:t xml:space="preserve"> layer of sophistication, any project can consider additional non-functional aspects of the system which are applicable, e.g., security, scalability, performance, usability, accessibility. </w:t>
+      </w:r>
+    </w:p>
+    <w:p/>
+    <w:p>
+      <w:r>
+        <w:t xml:space="preserve">Later in your report, there is a related section: Description of Final Product. This later section is focused around providing a summary overview of your finished product. In contrast, the implementation section focuses on the stages that you went through to </w:t>
+      </w:r>
+      <w:r>
+        <w:t>achieve and deliver it</w:t>
+      </w:r>
+      <w:r>
+        <w:t xml:space="preserve">. There may be some areas of overlap, e.g., </w:t>
+      </w:r>
+      <w:r>
+        <w:t>when you</w:t>
+      </w:r>
+      <w:r>
+        <w:t xml:space="preserve"> discuss the implementation of a</w:t>
+      </w:r>
+      <w:r>
+        <w:t xml:space="preserve"> particular</w:t>
+      </w:r>
+      <w:r>
+        <w:t xml:space="preserve"> user interface</w:t>
+      </w:r>
+      <w:r>
+        <w:t xml:space="preserve"> </w:t>
+      </w:r>
+      <w:r>
+        <w:t>component,</w:t>
+      </w:r>
+      <w:r>
+        <w:t xml:space="preserve"> and you wish to use a screenshot to highlight the implementation choices made</w:t>
+      </w:r>
+      <w:r>
+        <w:t>.</w:t>
+      </w:r>
+      <w:r>
+        <w:t xml:space="preserve"> </w:t>
+      </w:r>
+      <w:r>
+        <w:t>Meanwhile,</w:t>
+      </w:r>
+      <w:r>
+        <w:t xml:space="preserve"> it turns out that a</w:t>
+      </w:r>
+      <w:r>
+        <w:t xml:space="preserve"> similar screenshot</w:t>
+      </w:r>
+      <w:r>
+        <w:t xml:space="preserve"> is necessary later in the </w:t>
+      </w:r>
+      <w:r>
+        <w:t xml:space="preserve">Description of Final Product </w:t>
+      </w:r>
+      <w:r>
+        <w:t xml:space="preserve">section, where </w:t>
+      </w:r>
+      <w:r>
+        <w:t xml:space="preserve">you are simply presenting what the key </w:t>
+      </w:r>
+      <w:r>
+        <w:t>aspect</w:t>
+      </w:r>
+      <w:r>
+        <w:t xml:space="preserve"> of the interface looks like. </w:t>
+      </w:r>
+      <w:r>
+        <w:t>That is OK. There is just a difference of emphasis here.</w:t>
+      </w:r>
+    </w:p>
+    <w:p/>
+    <w:p>
+      <w:pPr>
+        <w:rPr>
+          <w:color w:val="000000"/>
+          <w:szCs w:val="19"/>
+        </w:rPr>
+      </w:pPr>
+      <w:r>
+        <w:t>For additional sophistication</w:t>
+      </w:r>
+      <w:r>
+        <w:t xml:space="preserve"> in your implementation</w:t>
+      </w:r>
+      <w:r>
+        <w:t>, you should consider the use of software testing techniques, e.g., unit</w:t>
+      </w:r>
+      <w:r>
+        <w:t xml:space="preserve"> </w:t>
+      </w:r>
+      <w:r>
+        <w:t>testing or similar. If so, the markers would need to see evidence of their use, e.g., in your source code or similar</w:t>
+      </w:r>
+      <w:r>
+        <w:t>. In addition, you could consider traceability back to your original requirements, and verification or validation that they have been ach</w:t>
+      </w:r>
+      <w:r>
+        <w:t>ie</w:t>
+      </w:r>
+      <w:r>
+        <w:t>ved</w:t>
+      </w:r>
+      <w:r>
+        <w:rPr>
+          <w:color w:val="000000"/>
+          <w:szCs w:val="19"/>
+        </w:rPr>
+        <w:t>.</w:t>
+      </w:r>
+    </w:p>
+    <w:p>
+      <w:pPr>
+        <w:rPr>
+          <w:color w:val="000000"/>
+          <w:szCs w:val="19"/>
+        </w:rPr>
+      </w:pPr>
+    </w:p>
+    <w:p>
+      <w:pPr>
+        <w:rPr>
+          <w:color w:val="000000"/>
+          <w:szCs w:val="19"/>
+        </w:rPr>
+      </w:pPr>
+      <w:r>
+        <w:rPr>
+          <w:color w:val="000000"/>
+          <w:szCs w:val="19"/>
+        </w:rPr>
+        <w:t>As noted above, you may wish to include snippets of code in your report, to accompany your d</w:t>
+      </w:r>
+      <w:r>
+        <w:rPr>
+          <w:color w:val="000000"/>
+          <w:szCs w:val="19"/>
+        </w:rPr>
+        <w:t>iscussion of the implementation. Commonly, these may be included as screenshots of the relevant portions of code. It is best to keep these focused on specific areas of the code, e.g., it may be a specific method or a section of a method.</w:t>
+      </w:r>
+      <w:r>
+        <w:rPr>
+          <w:color w:val="000000"/>
+          <w:szCs w:val="19"/>
+        </w:rPr>
+        <w:t xml:space="preserve"> For example, </w:t>
+      </w:r>
+      <w:r>
+        <w:rPr>
+          <w:color w:val="000000"/>
+          <w:szCs w:val="19"/>
+        </w:rPr>
         <w:lastRenderedPageBreak/>
-        <w:t xml:space="preserve">Regarding the amount of technical contribution. For example, a basic website, with a few, static pages is </w:t>
-      </w:r>
-      <w:r>
-        <w:t>likely</w:t>
-      </w:r>
-      <w:r>
-        <w:t xml:space="preserve"> to be rated </w:t>
-      </w:r>
-      <w:r>
-        <w:t xml:space="preserve">somewhat </w:t>
-      </w:r>
-      <w:r>
-        <w:t xml:space="preserve">poorly. Instead, </w:t>
-      </w:r>
-      <w:r>
-        <w:t xml:space="preserve">one would expect dynamic content, a database, more complex </w:t>
-      </w:r>
-      <w:proofErr w:type="gramStart"/>
-      <w:r>
-        <w:t>code</w:t>
-      </w:r>
-      <w:proofErr w:type="gramEnd"/>
-      <w:r>
-        <w:t xml:space="preserve"> and problems being solved, additional considerations for accessibility, usability, security, etc. </w:t>
-      </w:r>
-    </w:p>
-    <w:p/>
-    <w:p>
-      <w:r>
-        <w:t xml:space="preserve">Regarding the implementation section. </w:t>
-      </w:r>
-      <w:r>
-        <w:t xml:space="preserve">You may </w:t>
-      </w:r>
-      <w:r>
-        <w:t xml:space="preserve">wish </w:t>
-      </w:r>
-      <w:r>
-        <w:t>to illustrate your discussion with diagram</w:t>
-      </w:r>
-      <w:r>
-        <w:t>s</w:t>
-      </w:r>
-      <w:r>
-        <w:t xml:space="preserve">, or code snippets, that offer additional insights into your work or achievements. You may wish to emphasize user-centred processes, where applicable, and how the system evolved during implementation. For </w:t>
-      </w:r>
-      <w:r>
-        <w:t>technically oriented</w:t>
-      </w:r>
-      <w:r>
-        <w:t xml:space="preserve"> projects, it is understood that you may wish to focus more on the performance, accuracy, reliability, or precision in your </w:t>
-      </w:r>
-      <w:r>
-        <w:t>outcomes,</w:t>
-      </w:r>
-      <w:r>
-        <w:t xml:space="preserve"> including benchmarking against the work of others. For an add</w:t>
-      </w:r>
-      <w:r>
-        <w:t>itional</w:t>
-      </w:r>
-      <w:r>
-        <w:t xml:space="preserve"> layer of sophistication, any project can consider additional non-functional aspects of the system which are applicable, e.g., security, scalability, performance, usability, accessibility. </w:t>
-      </w:r>
-    </w:p>
-    <w:p/>
-    <w:p>
-      <w:r>
-        <w:t xml:space="preserve">Later in your report, there is a related section: Description of Final Product. This later section is focused around providing a summary overview of your finished product. In contrast, the implementation section focuses on the stages that you went through to </w:t>
-      </w:r>
-      <w:r>
-        <w:t>achieve and deliver it</w:t>
-      </w:r>
-      <w:r>
-        <w:t xml:space="preserve">. There may be some areas of overlap, e.g., </w:t>
-      </w:r>
-      <w:r>
-        <w:t>when you</w:t>
-      </w:r>
-      <w:r>
-        <w:t xml:space="preserve"> discuss the implementation of a</w:t>
-      </w:r>
-      <w:r>
-        <w:t xml:space="preserve"> particular</w:t>
-      </w:r>
-      <w:r>
-        <w:t xml:space="preserve"> user interface</w:t>
-      </w:r>
-      <w:r>
-        <w:t xml:space="preserve"> </w:t>
-      </w:r>
-      <w:r>
-        <w:t>component,</w:t>
-      </w:r>
-      <w:r>
-        <w:t xml:space="preserve"> and you wish to use a screenshot to highlight the implementation choices made</w:t>
-      </w:r>
-      <w:r>
-        <w:t>.</w:t>
-      </w:r>
-      <w:r>
-        <w:t xml:space="preserve"> </w:t>
-      </w:r>
-      <w:r>
-        <w:t>Meanwhile,</w:t>
-      </w:r>
-      <w:r>
-        <w:t xml:space="preserve"> it turns out that a</w:t>
-      </w:r>
-      <w:r>
-        <w:t xml:space="preserve"> similar screenshot</w:t>
-      </w:r>
-      <w:r>
-        <w:t xml:space="preserve"> is necessary later in the </w:t>
-      </w:r>
-      <w:r>
-        <w:t xml:space="preserve">Description of Final Product </w:t>
-      </w:r>
-      <w:r>
-        <w:t xml:space="preserve">section, where </w:t>
-      </w:r>
-      <w:r>
-        <w:t xml:space="preserve">you are simply presenting what the key </w:t>
-      </w:r>
-      <w:r>
-        <w:t>aspect</w:t>
-      </w:r>
-      <w:r>
-        <w:t xml:space="preserve"> of the interface looks like. </w:t>
-      </w:r>
-      <w:r>
-        <w:t>That is OK. There is just a difference of emphasis here.</w:t>
-      </w:r>
-    </w:p>
-    <w:p/>
-    <w:p>
-      <w:pPr>
-        <w:rPr>
-          <w:color w:val="000000"/>
-          <w:szCs w:val="19"/>
-        </w:rPr>
-      </w:pPr>
-      <w:r>
-        <w:t>For additional sophistication</w:t>
-      </w:r>
-      <w:r>
-        <w:t xml:space="preserve"> in your implementation</w:t>
-      </w:r>
-      <w:r>
-        <w:t>, you should consider the use of software testing techniques, e.g., unit</w:t>
-      </w:r>
-      <w:r>
-        <w:t xml:space="preserve"> </w:t>
-      </w:r>
-      <w:r>
-        <w:t>testing or similar. If so, the markers would need to see evidence of their use, e.g., in your source code or similar</w:t>
-      </w:r>
-      <w:r>
-        <w:t>. In addition, you could consider traceability back to your original requirements, and verification or validation that they have been ach</w:t>
-      </w:r>
-      <w:r>
-        <w:t>ie</w:t>
-      </w:r>
-      <w:r>
-        <w:t>ved</w:t>
-      </w:r>
-      <w:r>
-        <w:rPr>
-          <w:color w:val="000000"/>
-          <w:szCs w:val="19"/>
-        </w:rPr>
-        <w:t>.</w:t>
-      </w:r>
-    </w:p>
-    <w:p>
-      <w:pPr>
-        <w:rPr>
-          <w:color w:val="000000"/>
-          <w:szCs w:val="19"/>
-        </w:rPr>
-      </w:pPr>
-    </w:p>
-    <w:p>
-      <w:pPr>
-        <w:rPr>
-          <w:color w:val="000000"/>
-          <w:szCs w:val="19"/>
-        </w:rPr>
-      </w:pPr>
-      <w:r>
-        <w:rPr>
-          <w:color w:val="000000"/>
-          <w:szCs w:val="19"/>
-        </w:rPr>
-        <w:t>As noted above, you may wish to include snippets of code in your report, to accompany your d</w:t>
-      </w:r>
-      <w:r>
-        <w:rPr>
-          <w:color w:val="000000"/>
-          <w:szCs w:val="19"/>
-        </w:rPr>
-        <w:t>iscussion of the implementation. Commonly, these may be included as screenshots of the relevant portions of code. It is best to keep these focused on specific areas of the code, e.g., it may be a specific method or a section of a method.</w:t>
-      </w:r>
-      <w:r>
-        <w:rPr>
-          <w:color w:val="000000"/>
-          <w:szCs w:val="19"/>
-        </w:rPr>
-        <w:t xml:space="preserve"> For example, we are developing a web-based system which has a sequence of code for iterating through groups of product items. There is perhaps some reason why this code is noteworthy, e.g., it illustrates a novel approach or solves a </w:t>
-      </w:r>
-      <w:r>
-        <w:rPr>
-          <w:color w:val="000000"/>
-          <w:szCs w:val="19"/>
-        </w:rPr>
-        <w:t xml:space="preserve">tricky problem or is just something you are pleased with. </w:t>
+        <w:t xml:space="preserve">we are developing a web-based system which has a sequence of code for iterating through groups of product items. There is perhaps some reason why this code is noteworthy, e.g., it illustrates a novel approach or solves a tricky problem or is just something you are pleased with. </w:t>
       </w:r>
       <w:r>
         <w:rPr>
@@ -2330,7 +2752,7 @@
                     <pic:cNvPicPr/>
                   </pic:nvPicPr>
                   <pic:blipFill>
-                    <a:blip r:embed="rId11"/>
+                    <a:blip r:embed="rId17"/>
                     <a:stretch>
                       <a:fillRect/>
                     </a:stretch>
@@ -2364,14 +2786,27 @@
       <w:r>
         <w:t xml:space="preserve">Figure </w:t>
       </w:r>
-      <w:fldSimple w:instr=" SEQ Figure \* ARABIC ">
-        <w:r>
-          <w:rPr>
-            <w:noProof/>
-          </w:rPr>
-          <w:t>2</w:t>
-        </w:r>
-      </w:fldSimple>
+      <w:r>
+        <w:fldChar w:fldCharType="begin"/>
+      </w:r>
+      <w:r>
+        <w:instrText xml:space="preserve"> SEQ Figure \* ARABIC </w:instrText>
+      </w:r>
+      <w:r>
+        <w:fldChar w:fldCharType="separate"/>
+      </w:r>
+      <w:r>
+        <w:rPr>
+          <w:noProof/>
+        </w:rPr>
+        <w:t>2</w:t>
+      </w:r>
+      <w:r>
+        <w:rPr>
+          <w:noProof/>
+        </w:rPr>
+        <w:fldChar w:fldCharType="end"/>
+      </w:r>
       <w:r>
         <w:t>. Code Snippet. Iterating product options.</w:t>
       </w:r>
@@ -2477,7 +2912,6 @@
           <w:color w:val="000000"/>
           <w:szCs w:val="19"/>
         </w:rPr>
-        <w:lastRenderedPageBreak/>
         <w:drawing>
           <wp:inline distT="0" distB="0" distL="0" distR="0" wp14:anchorId="1CAFA4F2" wp14:editId="140D83CE">
             <wp:extent cx="6309360" cy="3079115"/>
@@ -2494,7 +2928,7 @@
                     <pic:cNvPicPr/>
                   </pic:nvPicPr>
                   <pic:blipFill>
-                    <a:blip r:embed="rId12"/>
+                    <a:blip r:embed="rId18"/>
                     <a:stretch>
                       <a:fillRect/>
                     </a:stretch>
@@ -2526,24 +2960,29 @@
       <w:r>
         <w:t xml:space="preserve">Figure </w:t>
       </w:r>
-      <w:fldSimple w:instr=" SEQ Figure \* ARABIC ">
-        <w:r>
-          <w:rPr>
-            <w:noProof/>
-          </w:rPr>
-          <w:t>3</w:t>
-        </w:r>
-      </w:fldSimple>
-      <w:r>
-        <w:t xml:space="preserve">. Random Image. In this case, a screenshot of the </w:t>
-      </w:r>
-      <w:proofErr w:type="spellStart"/>
-      <w:r>
-        <w:t>UoD</w:t>
-      </w:r>
-      <w:proofErr w:type="spellEnd"/>
-      <w:r>
-        <w:t xml:space="preserve"> website.</w:t>
+      <w:r>
+        <w:fldChar w:fldCharType="begin"/>
+      </w:r>
+      <w:r>
+        <w:instrText xml:space="preserve"> SEQ Figure \* ARABIC </w:instrText>
+      </w:r>
+      <w:r>
+        <w:fldChar w:fldCharType="separate"/>
+      </w:r>
+      <w:r>
+        <w:rPr>
+          <w:noProof/>
+        </w:rPr>
+        <w:t>3</w:t>
+      </w:r>
+      <w:r>
+        <w:rPr>
+          <w:noProof/>
+        </w:rPr>
+        <w:fldChar w:fldCharType="end"/>
+      </w:r>
+      <w:r>
+        <w:t>. Random Image. In this case, a screenshot of the UoD website.</w:t>
       </w:r>
     </w:p>
     <w:p>
@@ -2669,6 +3108,7 @@
         </w:numPr>
       </w:pPr>
       <w:r>
+        <w:lastRenderedPageBreak/>
         <w:t>Evaluation</w:t>
       </w:r>
       <w:r>
@@ -2755,10 +3195,7 @@
         <w:t>utilised,</w:t>
       </w:r>
       <w:r>
-        <w:t xml:space="preserve"> </w:t>
-      </w:r>
-      <w:r>
-        <w:t xml:space="preserve">and it is clear where and how ethics has been adopted in your evaluation. Describe how your tests or evaluations were conducted. You can include the materials you have used in your appendices, e.g., test plans, evaluation checklists or tasks, copies of questionnaires used. </w:t>
+        <w:t xml:space="preserve"> and it is clear where and how ethics has been adopted in your evaluation. Describe how your tests or evaluations were conducted. You can include the materials you have used in your appendices, e.g., test plans, evaluation checklists or tasks, copies of questionnaires used. </w:t>
       </w:r>
       <w:r>
         <w:t>P</w:t>
@@ -2842,11 +3279,7 @@
     </w:p>
     <w:p>
       <w:r>
-        <w:t xml:space="preserve">Whilst you can use as many hierarchies as you wish in structuring your content, there is usually a limit to what is </w:t>
-      </w:r>
-      <w:r>
-        <w:lastRenderedPageBreak/>
-        <w:t>useful in terms of readability. Aim to go no more than 3 layers deep in the hierarchy, if possible.</w:t>
+        <w:t>Whilst you can use as many hierarchies as you wish in structuring your content, there is usually a limit to what is useful in terms of readability. Aim to go no more than 3 layers deep in the hierarchy, if possible.</w:t>
       </w:r>
     </w:p>
     <w:p>
@@ -3220,6 +3653,7 @@
         </w:numPr>
       </w:pPr>
       <w:r>
+        <w:lastRenderedPageBreak/>
         <w:t>Summary and Conclusions</w:t>
       </w:r>
     </w:p>
@@ -3546,83 +3980,74 @@
         </w:rPr>
         <w:t xml:space="preserve">, </w:t>
       </w:r>
-      <w:proofErr w:type="spellStart"/>
       <w:r>
         <w:rPr>
           <w:i/>
           <w:szCs w:val="18"/>
         </w:rPr>
-        <w:t>Transdimensional</w:t>
-      </w:r>
-      <w:proofErr w:type="spellEnd"/>
+        <w:t xml:space="preserve">Transdimensional </w:t>
+      </w:r>
       <w:r>
         <w:rPr>
           <w:i/>
           <w:szCs w:val="18"/>
         </w:rPr>
-        <w:t xml:space="preserve"> </w:t>
+        <w:t xml:space="preserve">Monte Carlo </w:t>
       </w:r>
       <w:r>
         <w:rPr>
           <w:i/>
           <w:szCs w:val="18"/>
         </w:rPr>
-        <w:t xml:space="preserve">Monte Carlo </w:t>
+        <w:t xml:space="preserve">Estimation of Honours Project </w:t>
       </w:r>
       <w:r>
         <w:rPr>
           <w:i/>
           <w:szCs w:val="18"/>
         </w:rPr>
-        <w:t xml:space="preserve">Estimation of Honours Project </w:t>
+        <w:t xml:space="preserve">Probability </w:t>
       </w:r>
       <w:r>
         <w:rPr>
           <w:i/>
           <w:szCs w:val="18"/>
         </w:rPr>
-        <w:t xml:space="preserve">Probability </w:t>
+        <w:t>Mass</w:t>
       </w:r>
       <w:r>
         <w:rPr>
           <w:i/>
           <w:szCs w:val="18"/>
         </w:rPr>
-        <w:t>Mass</w:t>
+        <w:t xml:space="preserve"> Functions</w:t>
       </w:r>
       <w:r>
         <w:rPr>
           <w:i/>
           <w:szCs w:val="18"/>
         </w:rPr>
-        <w:t xml:space="preserve"> Functions</w:t>
+        <w:t xml:space="preserve">: </w:t>
       </w:r>
       <w:r>
         <w:rPr>
           <w:i/>
           <w:szCs w:val="18"/>
         </w:rPr>
-        <w:t xml:space="preserve">: </w:t>
+        <w:t>Theory</w:t>
       </w:r>
       <w:r>
         <w:rPr>
           <w:i/>
           <w:szCs w:val="18"/>
         </w:rPr>
-        <w:t>Theory</w:t>
+        <w:t xml:space="preserve"> and </w:t>
       </w:r>
       <w:r>
         <w:rPr>
           <w:i/>
           <w:szCs w:val="18"/>
         </w:rPr>
-        <w:t xml:space="preserve"> and </w:t>
-      </w:r>
-      <w:r>
-        <w:rPr>
-          <w:i/>
-          <w:szCs w:val="18"/>
-        </w:rPr>
         <w:t>Application</w:t>
       </w:r>
       <w:r>
@@ -3632,21 +4057,12 @@
         </w:rPr>
         <w:t xml:space="preserve">, </w:t>
       </w:r>
-      <w:proofErr w:type="spellStart"/>
       <w:r>
         <w:rPr>
           <w:iCs/>
           <w:szCs w:val="18"/>
         </w:rPr>
-        <w:t>Auchtermuchty</w:t>
-      </w:r>
-      <w:proofErr w:type="spellEnd"/>
-      <w:r>
-        <w:rPr>
-          <w:iCs/>
-          <w:szCs w:val="18"/>
-        </w:rPr>
-        <w:t xml:space="preserve"> University Press</w:t>
+        <w:t>Auchtermuchty University Press</w:t>
       </w:r>
       <w:r>
         <w:rPr>
@@ -3754,7 +4170,7 @@
 </file>
 
 <file path=word/endnotes.xml><?xml version="1.0" encoding="utf-8"?>
-<w:endnotes xmlns:wpc="http://schemas.microsoft.com/office/word/2010/wordprocessingCanvas" xmlns:cx="http://schemas.microsoft.com/office/drawing/2014/chartex" xmlns:cx1="http://schemas.microsoft.com/office/drawing/2015/9/8/chartex" xmlns:cx2="http://schemas.microsoft.com/office/drawing/2015/10/21/chartex" xmlns:cx3="http://schemas.microsoft.com/office/drawing/2016/5/9/chartex" xmlns:cx4="http://schemas.microsoft.com/office/drawing/2016/5/10/chartex" xmlns:cx5="http://schemas.microsoft.com/office/drawing/2016/5/11/chartex" xmlns:cx6="http://schemas.microsoft.com/office/drawing/2016/5/12/chartex" xmlns:cx7="http://schemas.microsoft.com/office/drawing/2016/5/13/chartex" xmlns:cx8="http://schemas.microsoft.com/office/drawing/2016/5/14/chartex" xmlns:mc="http://schemas.openxmlformats.org/markup-compatibility/2006" xmlns:aink="http://schemas.microsoft.com/office/drawing/2016/ink" xmlns:am3d="http://schemas.microsoft.com/office/drawing/2017/model3d" xmlns:o="urn:schemas-microsoft-com:office:office" xmlns:r="http://schemas.openxmlformats.org/officeDocument/2006/relationships" xmlns:m="http://schemas.openxmlformats.org/officeDocument/2006/math" xmlns:v="urn:schemas-microsoft-com:vml" xmlns:wp14="http://schemas.microsoft.com/office/word/2010/wordprocessingDrawing" xmlns:wp="http://schemas.openxmlformats.org/drawingml/2006/wordprocessingDrawing" xmlns:w10="urn:schemas-microsoft-com:office:word" xmlns:w="http://schemas.openxmlformats.org/wordprocessingml/2006/main" xmlns:w14="http://schemas.microsoft.com/office/word/2010/wordml" xmlns:w15="http://schemas.microsoft.com/office/word/2012/wordml" xmlns:w16cex="http://schemas.microsoft.com/office/word/2018/wordml/cex" xmlns:w16cid="http://schemas.microsoft.com/office/word/2016/wordml/cid" xmlns:w16="http://schemas.microsoft.com/office/word/2018/wordml" xmlns:w16se="http://schemas.microsoft.com/office/word/2015/wordml/symex" xmlns:wpg="http://schemas.microsoft.com/office/word/2010/wordprocessingGroup" xmlns:wpi="http://schemas.microsoft.com/office/word/2010/wordprocessingInk" xmlns:wne="http://schemas.microsoft.com/office/word/2006/wordml" xmlns:wps="http://schemas.microsoft.com/office/word/2010/wordprocessingShape" mc:Ignorable="w14 w15 w16se w16cid w16 w16cex wp14">
+<w:endnotes xmlns:wpc="http://schemas.microsoft.com/office/word/2010/wordprocessingCanvas" xmlns:cx="http://schemas.microsoft.com/office/drawing/2014/chartex" xmlns:cx1="http://schemas.microsoft.com/office/drawing/2015/9/8/chartex" xmlns:cx2="http://schemas.microsoft.com/office/drawing/2015/10/21/chartex" xmlns:cx3="http://schemas.microsoft.com/office/drawing/2016/5/9/chartex" xmlns:cx4="http://schemas.microsoft.com/office/drawing/2016/5/10/chartex" xmlns:cx5="http://schemas.microsoft.com/office/drawing/2016/5/11/chartex" xmlns:cx6="http://schemas.microsoft.com/office/drawing/2016/5/12/chartex" xmlns:cx7="http://schemas.microsoft.com/office/drawing/2016/5/13/chartex" xmlns:cx8="http://schemas.microsoft.com/office/drawing/2016/5/14/chartex" xmlns:mc="http://schemas.openxmlformats.org/markup-compatibility/2006" xmlns:aink="http://schemas.microsoft.com/office/drawing/2016/ink" xmlns:am3d="http://schemas.microsoft.com/office/drawing/2017/model3d" xmlns:o="urn:schemas-microsoft-com:office:office" xmlns:r="http://schemas.openxmlformats.org/officeDocument/2006/relationships" xmlns:m="http://schemas.openxmlformats.org/officeDocument/2006/math" xmlns:v="urn:schemas-microsoft-com:vml" xmlns:wp14="http://schemas.microsoft.com/office/word/2010/wordprocessingDrawing" xmlns:wp="http://schemas.openxmlformats.org/drawingml/2006/wordprocessingDrawing" xmlns:w10="urn:schemas-microsoft-com:office:word" xmlns:w="http://schemas.openxmlformats.org/wordprocessingml/2006/main" xmlns:w14="http://schemas.microsoft.com/office/word/2010/wordml" xmlns:w15="http://schemas.microsoft.com/office/word/2012/wordml" xmlns:w16cex="http://schemas.microsoft.com/office/word/2018/wordml/cex" xmlns:w16cid="http://schemas.microsoft.com/office/word/2016/wordml/cid" xmlns:w16="http://schemas.microsoft.com/office/word/2018/wordml" xmlns:w16sdtdh="http://schemas.microsoft.com/office/word/2020/wordml/sdtdatahash" xmlns:w16se="http://schemas.microsoft.com/office/word/2015/wordml/symex" xmlns:wpg="http://schemas.microsoft.com/office/word/2010/wordprocessingGroup" xmlns:wpi="http://schemas.microsoft.com/office/word/2010/wordprocessingInk" xmlns:wne="http://schemas.microsoft.com/office/word/2006/wordml" xmlns:wps="http://schemas.microsoft.com/office/word/2010/wordprocessingShape" mc:Ignorable="w14 w15 w16se w16cid w16 w16cex w16sdtdh wp14">
   <w:endnote w:type="separator" w:id="-1">
     <w:p>
       <w:r>
@@ -3773,7 +4189,7 @@
 </file>
 
 <file path=word/footer1.xml><?xml version="1.0" encoding="utf-8"?>
-<w:ftr xmlns:wpc="http://schemas.microsoft.com/office/word/2010/wordprocessingCanvas" xmlns:cx="http://schemas.microsoft.com/office/drawing/2014/chartex" xmlns:cx1="http://schemas.microsoft.com/office/drawing/2015/9/8/chartex" xmlns:cx2="http://schemas.microsoft.com/office/drawing/2015/10/21/chartex" xmlns:cx3="http://schemas.microsoft.com/office/drawing/2016/5/9/chartex" xmlns:cx4="http://schemas.microsoft.com/office/drawing/2016/5/10/chartex" xmlns:cx5="http://schemas.microsoft.com/office/drawing/2016/5/11/chartex" xmlns:cx6="http://schemas.microsoft.com/office/drawing/2016/5/12/chartex" xmlns:cx7="http://schemas.microsoft.com/office/drawing/2016/5/13/chartex" xmlns:cx8="http://schemas.microsoft.com/office/drawing/2016/5/14/chartex" xmlns:mc="http://schemas.openxmlformats.org/markup-compatibility/2006" xmlns:aink="http://schemas.microsoft.com/office/drawing/2016/ink" xmlns:am3d="http://schemas.microsoft.com/office/drawing/2017/model3d" xmlns:o="urn:schemas-microsoft-com:office:office" xmlns:r="http://schemas.openxmlformats.org/officeDocument/2006/relationships" xmlns:m="http://schemas.openxmlformats.org/officeDocument/2006/math" xmlns:v="urn:schemas-microsoft-com:vml" xmlns:wp14="http://schemas.microsoft.com/office/word/2010/wordprocessingDrawing" xmlns:wp="http://schemas.openxmlformats.org/drawingml/2006/wordprocessingDrawing" xmlns:w10="urn:schemas-microsoft-com:office:word" xmlns:w="http://schemas.openxmlformats.org/wordprocessingml/2006/main" xmlns:w14="http://schemas.microsoft.com/office/word/2010/wordml" xmlns:w15="http://schemas.microsoft.com/office/word/2012/wordml" xmlns:w16cex="http://schemas.microsoft.com/office/word/2018/wordml/cex" xmlns:w16cid="http://schemas.microsoft.com/office/word/2016/wordml/cid" xmlns:w16="http://schemas.microsoft.com/office/word/2018/wordml" xmlns:w16se="http://schemas.microsoft.com/office/word/2015/wordml/symex" xmlns:wpg="http://schemas.microsoft.com/office/word/2010/wordprocessingGroup" xmlns:wpi="http://schemas.microsoft.com/office/word/2010/wordprocessingInk" xmlns:wne="http://schemas.microsoft.com/office/word/2006/wordml" xmlns:wps="http://schemas.microsoft.com/office/word/2010/wordprocessingShape" mc:Ignorable="w14 w15 w16se w16cid w16 w16cex wp14">
+<w:ftr xmlns:wpc="http://schemas.microsoft.com/office/word/2010/wordprocessingCanvas" xmlns:cx="http://schemas.microsoft.com/office/drawing/2014/chartex" xmlns:cx1="http://schemas.microsoft.com/office/drawing/2015/9/8/chartex" xmlns:cx2="http://schemas.microsoft.com/office/drawing/2015/10/21/chartex" xmlns:cx3="http://schemas.microsoft.com/office/drawing/2016/5/9/chartex" xmlns:cx4="http://schemas.microsoft.com/office/drawing/2016/5/10/chartex" xmlns:cx5="http://schemas.microsoft.com/office/drawing/2016/5/11/chartex" xmlns:cx6="http://schemas.microsoft.com/office/drawing/2016/5/12/chartex" xmlns:cx7="http://schemas.microsoft.com/office/drawing/2016/5/13/chartex" xmlns:cx8="http://schemas.microsoft.com/office/drawing/2016/5/14/chartex" xmlns:mc="http://schemas.openxmlformats.org/markup-compatibility/2006" xmlns:aink="http://schemas.microsoft.com/office/drawing/2016/ink" xmlns:am3d="http://schemas.microsoft.com/office/drawing/2017/model3d" xmlns:o="urn:schemas-microsoft-com:office:office" xmlns:r="http://schemas.openxmlformats.org/officeDocument/2006/relationships" xmlns:m="http://schemas.openxmlformats.org/officeDocument/2006/math" xmlns:v="urn:schemas-microsoft-com:vml" xmlns:wp14="http://schemas.microsoft.com/office/word/2010/wordprocessingDrawing" xmlns:wp="http://schemas.openxmlformats.org/drawingml/2006/wordprocessingDrawing" xmlns:w10="urn:schemas-microsoft-com:office:word" xmlns:w="http://schemas.openxmlformats.org/wordprocessingml/2006/main" xmlns:w14="http://schemas.microsoft.com/office/word/2010/wordml" xmlns:w15="http://schemas.microsoft.com/office/word/2012/wordml" xmlns:w16cex="http://schemas.microsoft.com/office/word/2018/wordml/cex" xmlns:w16cid="http://schemas.microsoft.com/office/word/2016/wordml/cid" xmlns:w16="http://schemas.microsoft.com/office/word/2018/wordml" xmlns:w16sdtdh="http://schemas.microsoft.com/office/word/2020/wordml/sdtdatahash" xmlns:w16se="http://schemas.microsoft.com/office/word/2015/wordml/symex" xmlns:wpg="http://schemas.microsoft.com/office/word/2010/wordprocessingGroup" xmlns:wpi="http://schemas.microsoft.com/office/word/2010/wordprocessingInk" xmlns:wne="http://schemas.microsoft.com/office/word/2006/wordml" xmlns:wps="http://schemas.microsoft.com/office/word/2010/wordprocessingShape" mc:Ignorable="w14 w15 w16se w16cid w16 w16cex w16sdtdh wp14">
   <w:p>
     <w:pPr>
       <w:pStyle w:val="Footer"/>
@@ -3811,7 +4227,7 @@
 </file>
 
 <file path=word/footer2.xml><?xml version="1.0" encoding="utf-8"?>
-<w:ftr xmlns:wpc="http://schemas.microsoft.com/office/word/2010/wordprocessingCanvas" xmlns:cx="http://schemas.microsoft.com/office/drawing/2014/chartex" xmlns:cx1="http://schemas.microsoft.com/office/drawing/2015/9/8/chartex" xmlns:cx2="http://schemas.microsoft.com/office/drawing/2015/10/21/chartex" xmlns:cx3="http://schemas.microsoft.com/office/drawing/2016/5/9/chartex" xmlns:cx4="http://schemas.microsoft.com/office/drawing/2016/5/10/chartex" xmlns:cx5="http://schemas.microsoft.com/office/drawing/2016/5/11/chartex" xmlns:cx6="http://schemas.microsoft.com/office/drawing/2016/5/12/chartex" xmlns:cx7="http://schemas.microsoft.com/office/drawing/2016/5/13/chartex" xmlns:cx8="http://schemas.microsoft.com/office/drawing/2016/5/14/chartex" xmlns:mc="http://schemas.openxmlformats.org/markup-compatibility/2006" xmlns:aink="http://schemas.microsoft.com/office/drawing/2016/ink" xmlns:am3d="http://schemas.microsoft.com/office/drawing/2017/model3d" xmlns:o="urn:schemas-microsoft-com:office:office" xmlns:r="http://schemas.openxmlformats.org/officeDocument/2006/relationships" xmlns:m="http://schemas.openxmlformats.org/officeDocument/2006/math" xmlns:v="urn:schemas-microsoft-com:vml" xmlns:wp14="http://schemas.microsoft.com/office/word/2010/wordprocessingDrawing" xmlns:wp="http://schemas.openxmlformats.org/drawingml/2006/wordprocessingDrawing" xmlns:w10="urn:schemas-microsoft-com:office:word" xmlns:w="http://schemas.openxmlformats.org/wordprocessingml/2006/main" xmlns:w14="http://schemas.microsoft.com/office/word/2010/wordml" xmlns:w15="http://schemas.microsoft.com/office/word/2012/wordml" xmlns:w16cex="http://schemas.microsoft.com/office/word/2018/wordml/cex" xmlns:w16cid="http://schemas.microsoft.com/office/word/2016/wordml/cid" xmlns:w16="http://schemas.microsoft.com/office/word/2018/wordml" xmlns:w16se="http://schemas.microsoft.com/office/word/2015/wordml/symex" xmlns:wpg="http://schemas.microsoft.com/office/word/2010/wordprocessingGroup" xmlns:wpi="http://schemas.microsoft.com/office/word/2010/wordprocessingInk" xmlns:wne="http://schemas.microsoft.com/office/word/2006/wordml" xmlns:wps="http://schemas.microsoft.com/office/word/2010/wordprocessingShape" mc:Ignorable="w14 w15 w16se w16cid w16 w16cex wp14">
+<w:ftr xmlns:wpc="http://schemas.microsoft.com/office/word/2010/wordprocessingCanvas" xmlns:cx="http://schemas.microsoft.com/office/drawing/2014/chartex" xmlns:cx1="http://schemas.microsoft.com/office/drawing/2015/9/8/chartex" xmlns:cx2="http://schemas.microsoft.com/office/drawing/2015/10/21/chartex" xmlns:cx3="http://schemas.microsoft.com/office/drawing/2016/5/9/chartex" xmlns:cx4="http://schemas.microsoft.com/office/drawing/2016/5/10/chartex" xmlns:cx5="http://schemas.microsoft.com/office/drawing/2016/5/11/chartex" xmlns:cx6="http://schemas.microsoft.com/office/drawing/2016/5/12/chartex" xmlns:cx7="http://schemas.microsoft.com/office/drawing/2016/5/13/chartex" xmlns:cx8="http://schemas.microsoft.com/office/drawing/2016/5/14/chartex" xmlns:mc="http://schemas.openxmlformats.org/markup-compatibility/2006" xmlns:aink="http://schemas.microsoft.com/office/drawing/2016/ink" xmlns:am3d="http://schemas.microsoft.com/office/drawing/2017/model3d" xmlns:o="urn:schemas-microsoft-com:office:office" xmlns:r="http://schemas.openxmlformats.org/officeDocument/2006/relationships" xmlns:m="http://schemas.openxmlformats.org/officeDocument/2006/math" xmlns:v="urn:schemas-microsoft-com:vml" xmlns:wp14="http://schemas.microsoft.com/office/word/2010/wordprocessingDrawing" xmlns:wp="http://schemas.openxmlformats.org/drawingml/2006/wordprocessingDrawing" xmlns:w10="urn:schemas-microsoft-com:office:word" xmlns:w="http://schemas.openxmlformats.org/wordprocessingml/2006/main" xmlns:w14="http://schemas.microsoft.com/office/word/2010/wordml" xmlns:w15="http://schemas.microsoft.com/office/word/2012/wordml" xmlns:w16cex="http://schemas.microsoft.com/office/word/2018/wordml/cex" xmlns:w16cid="http://schemas.microsoft.com/office/word/2016/wordml/cid" xmlns:w16="http://schemas.microsoft.com/office/word/2018/wordml" xmlns:w16sdtdh="http://schemas.microsoft.com/office/word/2020/wordml/sdtdatahash" xmlns:w16se="http://schemas.microsoft.com/office/word/2015/wordml/symex" xmlns:wpg="http://schemas.microsoft.com/office/word/2010/wordprocessingGroup" xmlns:wpi="http://schemas.microsoft.com/office/word/2010/wordprocessingInk" xmlns:wne="http://schemas.microsoft.com/office/word/2006/wordml" xmlns:wps="http://schemas.microsoft.com/office/word/2010/wordprocessingShape" mc:Ignorable="w14 w15 w16se w16cid w16 w16cex w16sdtdh wp14">
   <w:p>
     <w:pPr>
       <w:pStyle w:val="Footer"/>
@@ -3862,7 +4278,7 @@
 </file>
 
 <file path=word/footnotes.xml><?xml version="1.0" encoding="utf-8"?>
-<w:footnotes xmlns:wpc="http://schemas.microsoft.com/office/word/2010/wordprocessingCanvas" xmlns:cx="http://schemas.microsoft.com/office/drawing/2014/chartex" xmlns:cx1="http://schemas.microsoft.com/office/drawing/2015/9/8/chartex" xmlns:cx2="http://schemas.microsoft.com/office/drawing/2015/10/21/chartex" xmlns:cx3="http://schemas.microsoft.com/office/drawing/2016/5/9/chartex" xmlns:cx4="http://schemas.microsoft.com/office/drawing/2016/5/10/chartex" xmlns:cx5="http://schemas.microsoft.com/office/drawing/2016/5/11/chartex" xmlns:cx6="http://schemas.microsoft.com/office/drawing/2016/5/12/chartex" xmlns:cx7="http://schemas.microsoft.com/office/drawing/2016/5/13/chartex" xmlns:cx8="http://schemas.microsoft.com/office/drawing/2016/5/14/chartex" xmlns:mc="http://schemas.openxmlformats.org/markup-compatibility/2006" xmlns:aink="http://schemas.microsoft.com/office/drawing/2016/ink" xmlns:am3d="http://schemas.microsoft.com/office/drawing/2017/model3d" xmlns:o="urn:schemas-microsoft-com:office:office" xmlns:r="http://schemas.openxmlformats.org/officeDocument/2006/relationships" xmlns:m="http://schemas.openxmlformats.org/officeDocument/2006/math" xmlns:v="urn:schemas-microsoft-com:vml" xmlns:wp14="http://schemas.microsoft.com/office/word/2010/wordprocessingDrawing" xmlns:wp="http://schemas.openxmlformats.org/drawingml/2006/wordprocessingDrawing" xmlns:w10="urn:schemas-microsoft-com:office:word" xmlns:w="http://schemas.openxmlformats.org/wordprocessingml/2006/main" xmlns:w14="http://schemas.microsoft.com/office/word/2010/wordml" xmlns:w15="http://schemas.microsoft.com/office/word/2012/wordml" xmlns:w16cex="http://schemas.microsoft.com/office/word/2018/wordml/cex" xmlns:w16cid="http://schemas.microsoft.com/office/word/2016/wordml/cid" xmlns:w16="http://schemas.microsoft.com/office/word/2018/wordml" xmlns:w16se="http://schemas.microsoft.com/office/word/2015/wordml/symex" xmlns:wpg="http://schemas.microsoft.com/office/word/2010/wordprocessingGroup" xmlns:wpi="http://schemas.microsoft.com/office/word/2010/wordprocessingInk" xmlns:wne="http://schemas.microsoft.com/office/word/2006/wordml" xmlns:wps="http://schemas.microsoft.com/office/word/2010/wordprocessingShape" mc:Ignorable="w14 w15 w16se w16cid w16 w16cex wp14">
+<w:footnotes xmlns:wpc="http://schemas.microsoft.com/office/word/2010/wordprocessingCanvas" xmlns:cx="http://schemas.microsoft.com/office/drawing/2014/chartex" xmlns:cx1="http://schemas.microsoft.com/office/drawing/2015/9/8/chartex" xmlns:cx2="http://schemas.microsoft.com/office/drawing/2015/10/21/chartex" xmlns:cx3="http://schemas.microsoft.com/office/drawing/2016/5/9/chartex" xmlns:cx4="http://schemas.microsoft.com/office/drawing/2016/5/10/chartex" xmlns:cx5="http://schemas.microsoft.com/office/drawing/2016/5/11/chartex" xmlns:cx6="http://schemas.microsoft.com/office/drawing/2016/5/12/chartex" xmlns:cx7="http://schemas.microsoft.com/office/drawing/2016/5/13/chartex" xmlns:cx8="http://schemas.microsoft.com/office/drawing/2016/5/14/chartex" xmlns:mc="http://schemas.openxmlformats.org/markup-compatibility/2006" xmlns:aink="http://schemas.microsoft.com/office/drawing/2016/ink" xmlns:am3d="http://schemas.microsoft.com/office/drawing/2017/model3d" xmlns:o="urn:schemas-microsoft-com:office:office" xmlns:r="http://schemas.openxmlformats.org/officeDocument/2006/relationships" xmlns:m="http://schemas.openxmlformats.org/officeDocument/2006/math" xmlns:v="urn:schemas-microsoft-com:vml" xmlns:wp14="http://schemas.microsoft.com/office/word/2010/wordprocessingDrawing" xmlns:wp="http://schemas.openxmlformats.org/drawingml/2006/wordprocessingDrawing" xmlns:w10="urn:schemas-microsoft-com:office:word" xmlns:w="http://schemas.openxmlformats.org/wordprocessingml/2006/main" xmlns:w14="http://schemas.microsoft.com/office/word/2010/wordml" xmlns:w15="http://schemas.microsoft.com/office/word/2012/wordml" xmlns:w16cex="http://schemas.microsoft.com/office/word/2018/wordml/cex" xmlns:w16cid="http://schemas.microsoft.com/office/word/2016/wordml/cid" xmlns:w16="http://schemas.microsoft.com/office/word/2018/wordml" xmlns:w16sdtdh="http://schemas.microsoft.com/office/word/2020/wordml/sdtdatahash" xmlns:w16se="http://schemas.microsoft.com/office/word/2015/wordml/symex" xmlns:wpg="http://schemas.microsoft.com/office/word/2010/wordprocessingGroup" xmlns:wpi="http://schemas.microsoft.com/office/word/2010/wordprocessingInk" xmlns:wne="http://schemas.microsoft.com/office/word/2006/wordml" xmlns:wps="http://schemas.microsoft.com/office/word/2010/wordprocessingShape" mc:Ignorable="w14 w15 w16se w16cid w16 w16cex w16sdtdh wp14">
   <w:footnote w:type="separator" w:id="-1">
     <w:p>
       <w:r>
@@ -3881,7 +4297,7 @@
 </file>
 
 <file path=word/numbering.xml><?xml version="1.0" encoding="utf-8"?>
-<w:numbering xmlns:wpc="http://schemas.microsoft.com/office/word/2010/wordprocessingCanvas" xmlns:cx="http://schemas.microsoft.com/office/drawing/2014/chartex" xmlns:cx1="http://schemas.microsoft.com/office/drawing/2015/9/8/chartex" xmlns:cx2="http://schemas.microsoft.com/office/drawing/2015/10/21/chartex" xmlns:cx3="http://schemas.microsoft.com/office/drawing/2016/5/9/chartex" xmlns:cx4="http://schemas.microsoft.com/office/drawing/2016/5/10/chartex" xmlns:cx5="http://schemas.microsoft.com/office/drawing/2016/5/11/chartex" xmlns:cx6="http://schemas.microsoft.com/office/drawing/2016/5/12/chartex" xmlns:cx7="http://schemas.microsoft.com/office/drawing/2016/5/13/chartex" xmlns:cx8="http://schemas.microsoft.com/office/drawing/2016/5/14/chartex" xmlns:mc="http://schemas.openxmlformats.org/markup-compatibility/2006" xmlns:aink="http://schemas.microsoft.com/office/drawing/2016/ink" xmlns:am3d="http://schemas.microsoft.com/office/drawing/2017/model3d" xmlns:o="urn:schemas-microsoft-com:office:office" xmlns:r="http://schemas.openxmlformats.org/officeDocument/2006/relationships" xmlns:m="http://schemas.openxmlformats.org/officeDocument/2006/math" xmlns:v="urn:schemas-microsoft-com:vml" xmlns:wp14="http://schemas.microsoft.com/office/word/2010/wordprocessingDrawing" xmlns:wp="http://schemas.openxmlformats.org/drawingml/2006/wordprocessingDrawing" xmlns:w10="urn:schemas-microsoft-com:office:word" xmlns:w="http://schemas.openxmlformats.org/wordprocessingml/2006/main" xmlns:w14="http://schemas.microsoft.com/office/word/2010/wordml" xmlns:w15="http://schemas.microsoft.com/office/word/2012/wordml" xmlns:w16cex="http://schemas.microsoft.com/office/word/2018/wordml/cex" xmlns:w16cid="http://schemas.microsoft.com/office/word/2016/wordml/cid" xmlns:w16="http://schemas.microsoft.com/office/word/2018/wordml" xmlns:w16se="http://schemas.microsoft.com/office/word/2015/wordml/symex" xmlns:wpg="http://schemas.microsoft.com/office/word/2010/wordprocessingGroup" xmlns:wpi="http://schemas.microsoft.com/office/word/2010/wordprocessingInk" xmlns:wne="http://schemas.microsoft.com/office/word/2006/wordml" xmlns:wps="http://schemas.microsoft.com/office/word/2010/wordprocessingShape" mc:Ignorable="w14 w15 w16se w16cid w16 w16cex wp14">
+<w:numbering xmlns:wpc="http://schemas.microsoft.com/office/word/2010/wordprocessingCanvas" xmlns:cx="http://schemas.microsoft.com/office/drawing/2014/chartex" xmlns:cx1="http://schemas.microsoft.com/office/drawing/2015/9/8/chartex" xmlns:cx2="http://schemas.microsoft.com/office/drawing/2015/10/21/chartex" xmlns:cx3="http://schemas.microsoft.com/office/drawing/2016/5/9/chartex" xmlns:cx4="http://schemas.microsoft.com/office/drawing/2016/5/10/chartex" xmlns:cx5="http://schemas.microsoft.com/office/drawing/2016/5/11/chartex" xmlns:cx6="http://schemas.microsoft.com/office/drawing/2016/5/12/chartex" xmlns:cx7="http://schemas.microsoft.com/office/drawing/2016/5/13/chartex" xmlns:cx8="http://schemas.microsoft.com/office/drawing/2016/5/14/chartex" xmlns:mc="http://schemas.openxmlformats.org/markup-compatibility/2006" xmlns:aink="http://schemas.microsoft.com/office/drawing/2016/ink" xmlns:am3d="http://schemas.microsoft.com/office/drawing/2017/model3d" xmlns:o="urn:schemas-microsoft-com:office:office" xmlns:r="http://schemas.openxmlformats.org/officeDocument/2006/relationships" xmlns:m="http://schemas.openxmlformats.org/officeDocument/2006/math" xmlns:v="urn:schemas-microsoft-com:vml" xmlns:wp14="http://schemas.microsoft.com/office/word/2010/wordprocessingDrawing" xmlns:wp="http://schemas.openxmlformats.org/drawingml/2006/wordprocessingDrawing" xmlns:w10="urn:schemas-microsoft-com:office:word" xmlns:w="http://schemas.openxmlformats.org/wordprocessingml/2006/main" xmlns:w14="http://schemas.microsoft.com/office/word/2010/wordml" xmlns:w15="http://schemas.microsoft.com/office/word/2012/wordml" xmlns:w16cex="http://schemas.microsoft.com/office/word/2018/wordml/cex" xmlns:w16cid="http://schemas.microsoft.com/office/word/2016/wordml/cid" xmlns:w16="http://schemas.microsoft.com/office/word/2018/wordml" xmlns:w16sdtdh="http://schemas.microsoft.com/office/word/2020/wordml/sdtdatahash" xmlns:w16se="http://schemas.microsoft.com/office/word/2015/wordml/symex" xmlns:wpg="http://schemas.microsoft.com/office/word/2010/wordprocessingGroup" xmlns:wpi="http://schemas.microsoft.com/office/word/2010/wordprocessingInk" xmlns:wne="http://schemas.microsoft.com/office/word/2006/wordml" xmlns:wps="http://schemas.microsoft.com/office/word/2010/wordprocessingShape" mc:Ignorable="w14 w15 w16se w16cid w16 w16cex w16sdtdh wp14">
   <w:abstractNum w:abstractNumId="0" w15:restartNumberingAfterBreak="0">
     <w:nsid w:val="FFFFFF7C"/>
     <w:multiLevelType w:val="singleLevel"/>
@@ -6998,7 +7414,7 @@
 </file>
 
 <file path=word/styles.xml><?xml version="1.0" encoding="utf-8"?>
-<w:styles xmlns:mc="http://schemas.openxmlformats.org/markup-compatibility/2006" xmlns:r="http://schemas.openxmlformats.org/officeDocument/2006/relationships" xmlns:w="http://schemas.openxmlformats.org/wordprocessingml/2006/main" xmlns:w14="http://schemas.microsoft.com/office/word/2010/wordml" xmlns:w15="http://schemas.microsoft.com/office/word/2012/wordml" xmlns:w16cex="http://schemas.microsoft.com/office/word/2018/wordml/cex" xmlns:w16cid="http://schemas.microsoft.com/office/word/2016/wordml/cid" xmlns:w16="http://schemas.microsoft.com/office/word/2018/wordml" xmlns:w16se="http://schemas.microsoft.com/office/word/2015/wordml/symex" mc:Ignorable="w14 w15 w16se w16cid w16 w16cex">
+<w:styles xmlns:mc="http://schemas.openxmlformats.org/markup-compatibility/2006" xmlns:r="http://schemas.openxmlformats.org/officeDocument/2006/relationships" xmlns:w="http://schemas.openxmlformats.org/wordprocessingml/2006/main" xmlns:w14="http://schemas.microsoft.com/office/word/2010/wordml" xmlns:w15="http://schemas.microsoft.com/office/word/2012/wordml" xmlns:w16cex="http://schemas.microsoft.com/office/word/2018/wordml/cex" xmlns:w16cid="http://schemas.microsoft.com/office/word/2016/wordml/cid" xmlns:w16="http://schemas.microsoft.com/office/word/2018/wordml" xmlns:w16sdtdh="http://schemas.microsoft.com/office/word/2020/wordml/sdtdatahash" xmlns:w16se="http://schemas.microsoft.com/office/word/2015/wordml/symex" mc:Ignorable="w14 w15 w16se w16cid w16 w16cex w16sdtdh">
   <w:docDefaults>
     <w:rPrDefault>
       <w:rPr>

</xml_diff>

<commit_message>
RELEASE VERSION NOW WORKS ON MOST PCS!!
Got the release version to behave, it now works on most pc's thanks to the static linking libraries applied to it. Had to change from glload to GLEW in release, added headers and libs for GLEW.
</commit_message>
<xml_diff>
--- a/Documentation/Final Report.docx
+++ b/Documentation/Final Report.docx
@@ -215,14 +215,13 @@
         <w:rPr>
           <w:rFonts w:ascii="Times New Roman Bold" w:hAnsi="Times New Roman Bold"/>
           <w:b/>
-          <w:noProof/>
           <w:sz w:val="22"/>
         </w:rPr>
         <w:drawing>
-          <wp:inline distT="0" distB="0" distL="0" distR="0" wp14:anchorId="212BEDB5" wp14:editId="7BD86C44">
-            <wp:extent cx="4429125" cy="2486417"/>
+          <wp:inline distT="0" distB="0" distL="0" distR="0" wp14:anchorId="78274680" wp14:editId="26E57D9B">
+            <wp:extent cx="4324350" cy="2429332"/>
             <wp:effectExtent l="0" t="0" r="0" b="9525"/>
-            <wp:docPr id="21" name="Picture 21" descr="A screenshot of a computer&#10;&#10;Description automatically generated with medium confidence"/>
+            <wp:docPr id="4" name="Picture 4"/>
             <wp:cNvGraphicFramePr>
               <a:graphicFrameLocks xmlns:a="http://schemas.openxmlformats.org/drawingml/2006/main" noChangeAspect="1"/>
             </wp:cNvGraphicFramePr>
@@ -230,17 +229,11 @@
               <a:graphicData uri="http://schemas.openxmlformats.org/drawingml/2006/picture">
                 <pic:pic xmlns:pic="http://schemas.openxmlformats.org/drawingml/2006/picture">
                   <pic:nvPicPr>
-                    <pic:cNvPr id="21" name="Picture 21" descr="A screenshot of a computer&#10;&#10;Description automatically generated with medium confidence"/>
+                    <pic:cNvPr id="1" name=""/>
                     <pic:cNvPicPr/>
                   </pic:nvPicPr>
                   <pic:blipFill>
-                    <a:blip r:embed="rId8" cstate="print">
-                      <a:extLst>
-                        <a:ext uri="{28A0092B-C50C-407E-A947-70E740481C1C}">
-                          <a14:useLocalDpi xmlns:a14="http://schemas.microsoft.com/office/drawing/2010/main" val="0"/>
-                        </a:ext>
-                      </a:extLst>
-                    </a:blip>
+                    <a:blip r:embed="rId8"/>
                     <a:stretch>
                       <a:fillRect/>
                     </a:stretch>
@@ -248,7 +241,7 @@
                   <pic:spPr>
                     <a:xfrm>
                       <a:off x="0" y="0"/>
-                      <a:ext cx="4462226" cy="2504999"/>
+                      <a:ext cx="4361254" cy="2450064"/>
                     </a:xfrm>
                     <a:prstGeom prst="rect">
                       <a:avLst/>
@@ -394,13 +387,55 @@
           <w:rFonts w:cstheme="minorHAnsi"/>
           <w:szCs w:val="19"/>
         </w:rPr>
-        <w:t>Plotting programs (Information Graphics Software) can be used for visualising data in an intuitive manner. Data visualisation is a critical process in the understanding of large complex data sets. It is commonly one of the first stages in the analysis of a big data set. There are various software applications that provide tools for data visualisation, a few examples are, GNU</w:t>
+        <w:t xml:space="preserve">Plotting programs (Information Graphics Software) </w:t>
       </w:r>
       <w:r>
         <w:rPr>
           <w:rFonts w:cstheme="minorHAnsi"/>
           <w:szCs w:val="19"/>
         </w:rPr>
+        <w:t>are</w:t>
+      </w:r>
+      <w:r>
+        <w:rPr>
+          <w:rFonts w:cstheme="minorHAnsi"/>
+          <w:szCs w:val="19"/>
+        </w:rPr>
+        <w:t xml:space="preserve"> used for visualising data in an intuitive manner. Data visualisation is a critical process in the understanding of large complex data sets</w:t>
+      </w:r>
+      <w:r>
+        <w:rPr>
+          <w:rFonts w:cstheme="minorHAnsi"/>
+          <w:szCs w:val="19"/>
+        </w:rPr>
+        <w:t xml:space="preserve"> and conveying information to people in an intuitive way [1]</w:t>
+      </w:r>
+      <w:r>
+        <w:rPr>
+          <w:rFonts w:cstheme="minorHAnsi"/>
+          <w:szCs w:val="19"/>
+        </w:rPr>
+        <w:t>.</w:t>
+      </w:r>
+      <w:r>
+        <w:rPr>
+          <w:rFonts w:cstheme="minorHAnsi"/>
+          <w:szCs w:val="19"/>
+        </w:rPr>
+        <w:t xml:space="preserve"> </w:t>
+      </w:r>
+      <w:r>
+        <w:rPr>
+          <w:rFonts w:cstheme="minorHAnsi"/>
+          <w:szCs w:val="19"/>
+        </w:rPr>
+        <w:t>There are various software applications that provide tools for data visualisation, a few examples are, GNU</w:t>
+      </w:r>
+      <w:r>
+        <w:rPr>
+          <w:rFonts w:cstheme="minorHAnsi"/>
+          <w:szCs w:val="19"/>
+        </w:rPr>
         <w:t>-</w:t>
       </w:r>
       <w:r>
@@ -408,29 +443,85 @@
           <w:rFonts w:cstheme="minorHAnsi"/>
           <w:szCs w:val="19"/>
         </w:rPr>
-        <w:t xml:space="preserve">Plot, Tableau, MATLAB etc. Each application has their own style (i.e. GUI interface, Command Line interface), but they all provide some form of data visualisation. The majority of software predominantly uses graphs and charts 2-dimensionally (2-D) . A simple and effect way to convey given data sets, this is the most common method for graph plotting. </w:t>
-      </w:r>
-    </w:p>
-    <w:p>
-      <w:pPr>
+        <w:t>Plot, Tableau, MATLAB etc</w:t>
+      </w:r>
+      <w:r>
         <w:rPr>
           <w:rFonts w:cstheme="minorHAnsi"/>
           <w:szCs w:val="19"/>
         </w:rPr>
-      </w:pPr>
+        <w:t xml:space="preserve">. </w:t>
+      </w:r>
       <w:r>
         <w:rPr>
           <w:rFonts w:cstheme="minorHAnsi"/>
           <w:szCs w:val="19"/>
         </w:rPr>
-        <w:t xml:space="preserve">Not so commonly used in better-known software is 3-dimensional (3-D) plotting. Similar to 2-D plotting with the only difference being the addition of another dimension </w:t>
+        <w:t>Each application has their own style (i.e. GUI interface, Command Line interface), but they all provide some form of data visualisation</w:t>
       </w:r>
       <w:r>
         <w:rPr>
           <w:rFonts w:cstheme="minorHAnsi"/>
           <w:szCs w:val="19"/>
         </w:rPr>
-        <w:t xml:space="preserve">(depth). This dimension can be used to great effect when plotting in 3-D. Different perspectives and a better understanding of data (and subsequently much better analytical results) can be gained through correct use of 3-D plots. </w:t>
+        <w:t xml:space="preserve"> [</w:t>
+      </w:r>
+      <w:r>
+        <w:rPr>
+          <w:rFonts w:cstheme="minorHAnsi"/>
+          <w:szCs w:val="19"/>
+        </w:rPr>
+        <w:t>2</w:t>
+      </w:r>
+      <w:r>
+        <w:rPr>
+          <w:rFonts w:cstheme="minorHAnsi"/>
+          <w:szCs w:val="19"/>
+        </w:rPr>
+        <w:t>]</w:t>
+      </w:r>
+      <w:r>
+        <w:rPr>
+          <w:rFonts w:cstheme="minorHAnsi"/>
+          <w:szCs w:val="19"/>
+        </w:rPr>
+        <w:t xml:space="preserve">. The majority of software predominantly uses graphs and charts 2-dimensionally (2-D) . A simple and effect way to convey given data sets, this is the most common </w:t>
+      </w:r>
+      <w:r>
+        <w:rPr>
+          <w:rFonts w:cstheme="minorHAnsi"/>
+          <w:szCs w:val="19"/>
+        </w:rPr>
+        <w:t>style</w:t>
+      </w:r>
+      <w:r>
+        <w:rPr>
+          <w:rFonts w:cstheme="minorHAnsi"/>
+          <w:szCs w:val="19"/>
+        </w:rPr>
+        <w:t xml:space="preserve"> for graph plotting. </w:t>
+      </w:r>
+    </w:p>
+    <w:p>
+      <w:pPr>
+        <w:rPr>
+          <w:rFonts w:cstheme="minorHAnsi"/>
+          <w:szCs w:val="19"/>
+        </w:rPr>
+      </w:pPr>
+      <w:r>
+        <w:rPr>
+          <w:rFonts w:cstheme="minorHAnsi"/>
+          <w:szCs w:val="19"/>
+        </w:rPr>
+        <w:t xml:space="preserve">Not so commonly used in better-known software is 3-dimensional (3-D) plotting. Similar to 2-D plotting with the only difference being the addition of another dimension (depth). This dimension can be used to great effect when </w:t>
+      </w:r>
+      <w:r>
+        <w:rPr>
+          <w:rFonts w:cstheme="minorHAnsi"/>
+          <w:szCs w:val="19"/>
+        </w:rPr>
+        <w:t xml:space="preserve">plotting in 3-D. Different perspectives and a better understanding of data (and subsequently much better analytical results) can be gained through correct use of 3-D plots. </w:t>
       </w:r>
       <w:r>
         <w:rPr>
@@ -484,14 +575,7 @@
         <w:rPr>
           <w:rFonts w:cstheme="minorHAnsi"/>
         </w:rPr>
-        <w:t xml:space="preserve"> existing plotting software, examining how they </w:t>
-      </w:r>
-      <w:r>
-        <w:rPr>
-          <w:rFonts w:cstheme="minorHAnsi"/>
-        </w:rPr>
-        <w:lastRenderedPageBreak/>
-        <w:t>work to understand the best approach when designing a program of this nature.</w:t>
+        <w:t xml:space="preserve"> existing plotting software, examining how they work to understand the best approach when designing a program of this nature.</w:t>
       </w:r>
     </w:p>
     <w:p>
@@ -555,9 +639,9 @@
           <w:noProof/>
         </w:rPr>
         <w:drawing>
-          <wp:inline distT="0" distB="0" distL="0" distR="0" wp14:anchorId="75E9E69F" wp14:editId="294155E7">
-            <wp:extent cx="3254048" cy="1790700"/>
-            <wp:effectExtent l="0" t="0" r="3810" b="0"/>
+          <wp:inline distT="0" distB="0" distL="0" distR="0" wp14:anchorId="75E9E69F" wp14:editId="3C3CF6DC">
+            <wp:extent cx="3066253" cy="1790065"/>
+            <wp:effectExtent l="0" t="0" r="1270" b="635"/>
             <wp:docPr id="8" name="Picture 8"/>
             <wp:cNvGraphicFramePr>
               <a:graphicFrameLocks xmlns:a="http://schemas.openxmlformats.org/drawingml/2006/main" noChangeAspect="1"/>
@@ -578,7 +662,7 @@
                   <pic:spPr>
                     <a:xfrm>
                       <a:off x="0" y="0"/>
-                      <a:ext cx="3453111" cy="1900244"/>
+                      <a:ext cx="3269956" cy="1908986"/>
                     </a:xfrm>
                     <a:prstGeom prst="rect">
                       <a:avLst/>
@@ -655,8 +739,8 @@
           <w:noProof/>
         </w:rPr>
         <w:drawing>
-          <wp:inline distT="0" distB="0" distL="0" distR="0" wp14:anchorId="4A894760" wp14:editId="0F83FA28">
-            <wp:extent cx="2400301" cy="1800225"/>
+          <wp:inline distT="0" distB="0" distL="0" distR="0" wp14:anchorId="4A894760" wp14:editId="1FC627DD">
+            <wp:extent cx="2400300" cy="1800225"/>
             <wp:effectExtent l="0" t="0" r="0" b="9525"/>
             <wp:docPr id="9" name="Picture 9"/>
             <wp:cNvGraphicFramePr>
@@ -687,7 +771,7 @@
                   <pic:spPr bwMode="auto">
                     <a:xfrm>
                       <a:off x="0" y="0"/>
-                      <a:ext cx="2421247" cy="1815935"/>
+                      <a:ext cx="2421248" cy="1815936"/>
                     </a:xfrm>
                     <a:prstGeom prst="rect">
                       <a:avLst/>
@@ -740,13 +824,13 @@
         <w:rPr>
           <w:rFonts w:cstheme="minorHAnsi"/>
         </w:rPr>
-        <w:t xml:space="preserve">Upon clicking “run” with valid plotting code, a window will appear with the completed plot as shown in Figure 2. From here the user can use the mouse to navigate around the graph to gain a better perspective of all aspects of the graph. This is very intuitive and is necessary when viewing certain parts of the graph as seen in Figure 2. It is something that has been taken on as inspiration when planning the prototype due to the intuitive nature of it and the benefits it brings to viewing graphs. Whilst this is all great, there is a problem. The software relies on the user having some form of coding knowledge. Having little coding knowledge will likely see most users searching online for how to acquire and accomplish tasks. This is fairly easy to do since there are multiple forums regarding MATLAB. However, this </w:t>
+        <w:t xml:space="preserve">Upon clicking “run” with valid plotting code, a window will appear with the completed plot as shown in Figure 2. From here the user can use the mouse to navigate around the graph to gain a better perspective of all aspects of the graph. This is very intuitive and is necessary when viewing certain parts of the graph as seen in Figure 2. It is something that has been taken on as inspiration when planning the prototype due to the intuitive nature of it and the benefits it brings to viewing graphs. Whilst this is all great, there is a problem. The software relies on the user having some form of coding knowledge. Having little coding knowledge will likely see most users searching online for how to acquire and accomplish tasks. This is fairly easy to do since there are multiple forums regarding MATLAB. However, this could turn some users away since they could be looking for an easy intuitive system that they don’t have gradually to </w:t>
       </w:r>
       <w:r>
         <w:rPr>
           <w:rFonts w:cstheme="minorHAnsi"/>
         </w:rPr>
-        <w:t>could turn some users away since they could be looking for an easy intuitive system that they don’t have gradually to get the hang of. With this in mind, one goal of the project is to make the design/functionality intuitive for most users to use. This allows for quicker access to the things end users want the most… results.</w:t>
+        <w:t>get the hang of. With this in mind, one goal of the project is to make the design/functionality intuitive for most users to use. This allows for quicker access to the things end users want the most… results.</w:t>
       </w:r>
     </w:p>
     <w:p>
@@ -1010,14 +1094,14 @@
         <w:rPr>
           <w:rFonts w:cstheme="minorHAnsi"/>
         </w:rPr>
-        <w:t xml:space="preserve">GNU-Plot is a great example of command interpreted plotting. It would be a good basis if the project was to be script/command based in a terminal. It is fairly simple to plot from data files as long as you  know where your file is </w:t>
+        <w:t xml:space="preserve">GNU-Plot is a great example of command interpreted plotting. It would be a good basis if the project was to be script/command based in a terminal. It is fairly simple to plot from data files as long as you  know where your file is store since this could cause file-finding issues. The main problem with GNU-Plot is the overall complexity for plots. </w:t>
       </w:r>
       <w:r>
         <w:rPr>
           <w:rFonts w:cstheme="minorHAnsi"/>
         </w:rPr>
         <w:lastRenderedPageBreak/>
-        <w:t>store since this could cause file-finding issues. The main problem with GNU-Plot is the overall complexity for plots. A lot of time spent using GNU-Plot is usually looking online at the documentation to find a solution. As we saw with MATLAB, this not ideal for most users. This issue is not helped by the fact that GNU-Plot is mainly used in a Unix environment (i.e. Linux distributions). GNU-Plot comes with most Linux distributions by default, this can be handy for any Unix users since there is no install required. However, this does mean if you are on Windows you need to install a Unix environment (e.g. MinGW, WSL) just to get it running which not a lot of novice users would not be able to achieve. The plots themselves are also not the best looking 3-D plots (See Figure 5). Compared to MATLAB, the plots are considerably less in terms of graphical quality. Using the 3-D graphics libraries and the processing power of the GPU, this will be an area that the project aims to show can be improved.</w:t>
+        <w:t>A lot of time spent using GNU-Plot is usually looking online at the documentation to find a solution. As we saw with MATLAB, this not ideal for most users. This issue is not helped by the fact that GNU-Plot is mainly used in a Unix environment (i.e. Linux distributions). GNU-Plot comes with most Linux distributions by default, this can be handy for any Unix users since there is no install required. However, this does mean if you are on Windows you need to install a Unix environment (e.g. MinGW, WSL) just to get it running which not a lot of novice users would not be able to achieve. The plots themselves are also not the best looking 3-D plots (See Figure 5). Compared to MATLAB, the plots are considerably less in terms of graphical quality. Using the 3-D graphics libraries and the processing power of the GPU, this will be an area that the project aims to show can be improved.</w:t>
       </w:r>
     </w:p>
     <w:p>
@@ -1361,14 +1445,14 @@
           <w:color w:val="000000"/>
           <w:szCs w:val="19"/>
         </w:rPr>
-        <w:t xml:space="preserve">e.g., data models, E-R diagrams, UML designs. Design decisions and trade-offs should be described, including consideration of alternatives and a </w:t>
-      </w:r>
-      <w:r>
-        <w:rPr>
-          <w:color w:val="000000"/>
-          <w:szCs w:val="19"/>
-        </w:rPr>
-        <w:t>justification for the choices made. Sometimes, the justification may be because of constraints on the project, e.g., the learning curve required for certain technologies and the feasibility within the project timescale. In other cases, there may have been a range of equally comparable tools or technologies that you could have selected from. In which case, why did you choose one over the others?</w:t>
+        <w:t xml:space="preserve">e.g., data models, E-R diagrams, UML designs. Design decisions and trade-offs should be described, including consideration of alternatives and a justification for the choices made. Sometimes, the justification may be because of constraints on the project, </w:t>
+      </w:r>
+      <w:r>
+        <w:rPr>
+          <w:color w:val="000000"/>
+          <w:szCs w:val="19"/>
+        </w:rPr>
+        <w:t>e.g., the learning curve required for certain technologies and the feasibility within the project timescale. In other cases, there may have been a range of equally comparable tools or technologies that you could have selected from. In which case, why did you choose one over the others?</w:t>
       </w:r>
     </w:p>
     <w:p>
@@ -1648,107 +1732,114 @@
         <w:rPr>
           <w:noProof/>
         </w:rPr>
+        <w:t>1</w:t>
+      </w:r>
+      <w:r>
+        <w:rPr>
+          <w:color w:val="000000"/>
+          <w:szCs w:val="19"/>
+        </w:rPr>
+        <w:fldChar w:fldCharType="end"/>
+      </w:r>
+      <w:r>
+        <w:rPr>
+          <w:color w:val="000000"/>
+          <w:szCs w:val="19"/>
+        </w:rPr>
+        <w:t xml:space="preserve"> </w:t>
+      </w:r>
+      <w:r>
+        <w:rPr>
+          <w:color w:val="000000"/>
+          <w:szCs w:val="19"/>
+        </w:rPr>
+        <w:t>and</w:t>
+      </w:r>
+      <w:r>
+        <w:rPr>
+          <w:color w:val="000000"/>
+          <w:szCs w:val="19"/>
+        </w:rPr>
+        <w:t xml:space="preserve"> </w:t>
+      </w:r>
+      <w:r>
+        <w:rPr>
+          <w:color w:val="000000"/>
+          <w:szCs w:val="19"/>
+        </w:rPr>
+        <w:fldChar w:fldCharType="begin"/>
+      </w:r>
+      <w:r>
+        <w:rPr>
+          <w:color w:val="000000"/>
+          <w:szCs w:val="19"/>
+        </w:rPr>
+        <w:instrText xml:space="preserve"> REF _Ref81844140 \h </w:instrText>
+      </w:r>
+      <w:r>
+        <w:rPr>
+          <w:color w:val="000000"/>
+          <w:szCs w:val="19"/>
+        </w:rPr>
+      </w:r>
+      <w:r>
+        <w:rPr>
+          <w:color w:val="000000"/>
+          <w:szCs w:val="19"/>
+        </w:rPr>
+        <w:fldChar w:fldCharType="separate"/>
+      </w:r>
+      <w:r>
+        <w:t xml:space="preserve">Table </w:t>
+      </w:r>
+      <w:r>
+        <w:rPr>
+          <w:noProof/>
+        </w:rPr>
+        <w:t>1</w:t>
+      </w:r>
+      <w:r>
+        <w:rPr>
+          <w:color w:val="000000"/>
+          <w:szCs w:val="19"/>
+        </w:rPr>
+        <w:fldChar w:fldCharType="end"/>
+      </w:r>
+      <w:r>
+        <w:rPr>
+          <w:color w:val="000000"/>
+          <w:szCs w:val="19"/>
+        </w:rPr>
+        <w:t xml:space="preserve"> below</w:t>
+      </w:r>
+      <w:r>
+        <w:rPr>
+          <w:color w:val="000000"/>
+          <w:szCs w:val="19"/>
+        </w:rPr>
+        <w:t>. These should include captions</w:t>
+      </w:r>
+      <w:r>
+        <w:rPr>
+          <w:color w:val="000000"/>
+          <w:szCs w:val="19"/>
+        </w:rPr>
+        <w:t xml:space="preserve"> and cross-references within your text where</w:t>
+      </w:r>
+      <w:r>
+        <w:rPr>
+          <w:color w:val="000000"/>
+          <w:szCs w:val="19"/>
+        </w:rPr>
+        <w:t xml:space="preserve"> you wish to </w:t>
+      </w:r>
+      <w:r>
+        <w:rPr>
+          <w:color w:val="000000"/>
+          <w:szCs w:val="19"/>
+        </w:rPr>
         <w:lastRenderedPageBreak/>
-        <w:t>1</w:t>
-      </w:r>
-      <w:r>
-        <w:rPr>
-          <w:color w:val="000000"/>
-          <w:szCs w:val="19"/>
-        </w:rPr>
-        <w:fldChar w:fldCharType="end"/>
-      </w:r>
-      <w:r>
-        <w:rPr>
-          <w:color w:val="000000"/>
-          <w:szCs w:val="19"/>
-        </w:rPr>
-        <w:t xml:space="preserve"> </w:t>
-      </w:r>
-      <w:r>
-        <w:rPr>
-          <w:color w:val="000000"/>
-          <w:szCs w:val="19"/>
-        </w:rPr>
-        <w:t>and</w:t>
-      </w:r>
-      <w:r>
-        <w:rPr>
-          <w:color w:val="000000"/>
-          <w:szCs w:val="19"/>
-        </w:rPr>
-        <w:t xml:space="preserve"> </w:t>
-      </w:r>
-      <w:r>
-        <w:rPr>
-          <w:color w:val="000000"/>
-          <w:szCs w:val="19"/>
-        </w:rPr>
-        <w:fldChar w:fldCharType="begin"/>
-      </w:r>
-      <w:r>
-        <w:rPr>
-          <w:color w:val="000000"/>
-          <w:szCs w:val="19"/>
-        </w:rPr>
-        <w:instrText xml:space="preserve"> REF _Ref81844140 \h </w:instrText>
-      </w:r>
-      <w:r>
-        <w:rPr>
-          <w:color w:val="000000"/>
-          <w:szCs w:val="19"/>
-        </w:rPr>
-      </w:r>
-      <w:r>
-        <w:rPr>
-          <w:color w:val="000000"/>
-          <w:szCs w:val="19"/>
-        </w:rPr>
-        <w:fldChar w:fldCharType="separate"/>
-      </w:r>
-      <w:r>
-        <w:t xml:space="preserve">Table </w:t>
-      </w:r>
-      <w:r>
-        <w:rPr>
-          <w:noProof/>
-        </w:rPr>
-        <w:t>1</w:t>
-      </w:r>
-      <w:r>
-        <w:rPr>
-          <w:color w:val="000000"/>
-          <w:szCs w:val="19"/>
-        </w:rPr>
-        <w:fldChar w:fldCharType="end"/>
-      </w:r>
-      <w:r>
-        <w:rPr>
-          <w:color w:val="000000"/>
-          <w:szCs w:val="19"/>
-        </w:rPr>
-        <w:t xml:space="preserve"> below</w:t>
-      </w:r>
-      <w:r>
-        <w:rPr>
-          <w:color w:val="000000"/>
-          <w:szCs w:val="19"/>
-        </w:rPr>
-        <w:t>. These should include captions</w:t>
-      </w:r>
-      <w:r>
-        <w:rPr>
-          <w:color w:val="000000"/>
-          <w:szCs w:val="19"/>
-        </w:rPr>
-        <w:t xml:space="preserve"> and cross-references within your text where</w:t>
-      </w:r>
-      <w:r>
-        <w:rPr>
-          <w:color w:val="000000"/>
-          <w:szCs w:val="19"/>
-        </w:rPr>
-        <w:t xml:space="preserve"> you wish to reference to them. </w:t>
+        <w:t xml:space="preserve">reference to them. </w:t>
       </w:r>
       <w:r>
         <w:rPr>
@@ -2396,10 +2487,7 @@
         <w:t xml:space="preserve">e.g., </w:t>
       </w:r>
       <w:r>
-        <w:t xml:space="preserve">Feature X, Feature Y, etc. Or you may wish to present a time-based review of the implementation process, according to the stages you went through in your project plan. Indeed, if you have adopted an Agile approach, you may wish to structure your discussion around </w:t>
-      </w:r>
-      <w:r>
-        <w:t xml:space="preserve">the various Sprints that were undertaken. In your discussion, highlight any </w:t>
+        <w:t xml:space="preserve">Feature X, Feature Y, etc. Or you may wish to present a time-based review of the implementation process, according to the stages you went through in your project plan. Indeed, if you have adopted an Agile approach, you may wish to structure your discussion around the various Sprints that were undertaken. In your discussion, highlight any </w:t>
       </w:r>
       <w:r>
         <w:t xml:space="preserve">important </w:t>
@@ -2408,7 +2496,10 @@
         <w:t>features</w:t>
       </w:r>
       <w:r>
-        <w:t xml:space="preserve"> that were implemented</w:t>
+        <w:t xml:space="preserve"> that were </w:t>
+      </w:r>
+      <w:r>
+        <w:t>implemented</w:t>
       </w:r>
       <w:r>
         <w:t xml:space="preserve">, </w:t>
@@ -2644,7 +2735,7 @@
           <w:color w:val="000000"/>
           <w:szCs w:val="19"/>
         </w:rPr>
-        <w:t xml:space="preserve"> For example, </w:t>
+        <w:t xml:space="preserve"> For example, we are developing a web-based system which has a sequence of code for iterating through groups of product </w:t>
       </w:r>
       <w:r>
         <w:rPr>
@@ -2652,7 +2743,7 @@
           <w:szCs w:val="19"/>
         </w:rPr>
         <w:lastRenderedPageBreak/>
-        <w:t xml:space="preserve">we are developing a web-based system which has a sequence of code for iterating through groups of product items. There is perhaps some reason why this code is noteworthy, e.g., it illustrates a novel approach or solves a tricky problem or is just something you are pleased with. </w:t>
+        <w:t xml:space="preserve">items. There is perhaps some reason why this code is noteworthy, e.g., it illustrates a novel approach or solves a tricky problem or is just something you are pleased with. </w:t>
       </w:r>
       <w:r>
         <w:rPr>
@@ -2859,7 +2950,23 @@
           <w:color w:val="000000"/>
           <w:szCs w:val="19"/>
         </w:rPr>
-        <w:t>Inside the new section, I have modified the layout to be single-column instead of double-column. I have included an example of a figure that spans the entire page. In this case, the figure is shown on the next page, because it doesn’t fit here. This has left a little but of a gap here on this page. This can be a common problem. Sometimes you can position things in such a way that the gaps are minimised. It is also worth noting that you don’t always need to place a figure immediately beside the text that it refers to. You could place a figure on the next page instead for example, whilst you continue to refer to it here, and afterwards. That way, you can fill up as much of the text here as you can too, without the need to have the figure placed in between. It is also possible to have several figures placed together on one page, and these can be referred to from relevant locations in your text.</w:t>
+        <w:t xml:space="preserve">Inside the new section, I have modified the layout to be single-column instead of double-column. I have included an example of a figure that spans the entire page. In this case, the figure is shown on the next page, because it doesn’t fit here. This has left a little </w:t>
+      </w:r>
+      <w:proofErr w:type="spellStart"/>
+      <w:r>
+        <w:rPr>
+          <w:color w:val="000000"/>
+          <w:szCs w:val="19"/>
+        </w:rPr>
+        <w:t>but</w:t>
+      </w:r>
+      <w:proofErr w:type="spellEnd"/>
+      <w:r>
+        <w:rPr>
+          <w:color w:val="000000"/>
+          <w:szCs w:val="19"/>
+        </w:rPr>
+        <w:t xml:space="preserve"> of a gap here on this page. This can be a common problem. Sometimes you can position things in such a way that the gaps are minimised. It is also worth noting that you don’t always need to place a figure immediately beside the text that it refers to. You could place a figure on the next page instead for example, whilst you continue to refer to it here, and afterwards. That way, you can fill up as much of the text here as you can too, without the need to have the figure placed in between. It is also possible to have several figures placed together on one page, and these can be referred to from relevant locations in your text.</w:t>
       </w:r>
       <w:r>
         <w:rPr>
@@ -2982,7 +3089,15 @@
         <w:fldChar w:fldCharType="end"/>
       </w:r>
       <w:r>
-        <w:t>. Random Image. In this case, a screenshot of the UoD website.</w:t>
+        <w:t xml:space="preserve">. Random Image. In this case, a screenshot of the </w:t>
+      </w:r>
+      <w:proofErr w:type="spellStart"/>
+      <w:r>
+        <w:t>UoD</w:t>
+      </w:r>
+      <w:proofErr w:type="spellEnd"/>
+      <w:r>
+        <w:t xml:space="preserve"> website.</w:t>
       </w:r>
     </w:p>
     <w:p>
@@ -3108,19 +3223,25 @@
         </w:numPr>
       </w:pPr>
       <w:r>
+        <w:t>Evaluation</w:t>
+      </w:r>
+      <w:r>
+        <w:t xml:space="preserve"> / Testing</w:t>
+      </w:r>
+    </w:p>
+    <w:p>
+      <w:r>
+        <w:t xml:space="preserve">You must evaluate your system. This will be done in different ways depending on the project. For example, if </w:t>
+      </w:r>
+      <w:r>
+        <w:t>you are developing a web application or app, it is common to do user testing and you may wish to seek feedback and comments from end users through interviews or questionnaires. If your project has a technical, non-</w:t>
+      </w:r>
+      <w:r>
+        <w:t>user-</w:t>
+      </w:r>
+      <w:r>
         <w:lastRenderedPageBreak/>
-        <w:t>Evaluation</w:t>
-      </w:r>
-      <w:r>
-        <w:t xml:space="preserve"> / Testing</w:t>
-      </w:r>
-    </w:p>
-    <w:p>
-      <w:r>
-        <w:t>You must evaluate your system. This will be done in different ways depending on the project. For example, if you are developing a web application or app, it is common to do user testing and you may wish to seek feedback and comments from end users through interviews or questionnaires. If your project has a technical, non-</w:t>
-      </w:r>
-      <w:r>
-        <w:t xml:space="preserve">user-based </w:t>
+        <w:t xml:space="preserve">based </w:t>
       </w:r>
       <w:r>
         <w:t xml:space="preserve">focus, your testing may focus more </w:t>
@@ -3653,7 +3774,6 @@
         </w:numPr>
       </w:pPr>
       <w:r>
-        <w:lastRenderedPageBreak/>
         <w:t>Summary and Conclusions</w:t>
       </w:r>
     </w:p>
@@ -3761,7 +3881,11 @@
         <w:t>M</w:t>
       </w:r>
       <w:r>
-        <w:t>ore evaluations? Are there follow-on projects or ideas that could be explored? Do you plan to do any more with the project yourself?</w:t>
+        <w:t xml:space="preserve">ore evaluations? Are there follow-on projects or ideas </w:t>
+      </w:r>
+      <w:r>
+        <w:lastRenderedPageBreak/>
+        <w:t>that could be explored? Do you plan to do any more with the project yourself?</w:t>
       </w:r>
       <w:r>
         <w:t xml:space="preserve"> Please discuss this here.</w:t>
@@ -3845,70 +3969,77 @@
         </w:rPr>
       </w:pPr>
       <w:r>
-        <w:t xml:space="preserve">[1] </w:t>
-      </w:r>
-      <w:r>
-        <w:t>J</w:t>
-      </w:r>
-      <w:r>
-        <w:t xml:space="preserve">. </w:t>
-      </w:r>
-      <w:r>
-        <w:t>Bloggs</w:t>
-      </w:r>
-      <w:r>
-        <w:t xml:space="preserve"> and </w:t>
-      </w:r>
-      <w:r>
-        <w:t xml:space="preserve">A. N. </w:t>
-      </w:r>
-      <w:r>
-        <w:t>Jones</w:t>
-      </w:r>
-      <w:r>
-        <w:rPr>
-          <w:bCs/>
-        </w:rPr>
-        <w:t>,</w:t>
-      </w:r>
-      <w:r>
-        <w:t xml:space="preserve"> “</w:t>
-      </w:r>
-      <w:r>
-        <w:t>Creating the perfect project</w:t>
-      </w:r>
-      <w:r>
-        <w:t xml:space="preserve">”, </w:t>
-      </w:r>
-      <w:r>
-        <w:t xml:space="preserve">International Conference on </w:t>
-      </w:r>
-      <w:r>
-        <w:t>How to Get a First</w:t>
-      </w:r>
-      <w:r>
-        <w:t>-</w:t>
-      </w:r>
-      <w:r>
-        <w:t xml:space="preserve"> Class Degree</w:t>
-      </w:r>
-      <w:r>
-        <w:t>,</w:t>
-      </w:r>
-      <w:r>
+        <w:rPr>
+          <w:color w:val="000000"/>
+          <w:shd w:val="clear" w:color="auto" w:fill="FFFFFF"/>
+        </w:rPr>
+        <w:t>[</w:t>
+      </w:r>
+      <w:r>
+        <w:rPr>
+          <w:color w:val="000000"/>
+          <w:shd w:val="clear" w:color="auto" w:fill="FFFFFF"/>
+        </w:rPr>
+        <w:t>1</w:t>
+      </w:r>
+      <w:r>
+        <w:rPr>
+          <w:color w:val="000000"/>
+          <w:shd w:val="clear" w:color="auto" w:fill="FFFFFF"/>
+        </w:rPr>
+        <w:t>]</w:t>
+      </w:r>
+      <w:r>
+        <w:rPr>
+          <w:color w:val="000000"/>
+          <w:shd w:val="clear" w:color="auto" w:fill="FFFFFF"/>
+        </w:rPr>
         <w:t xml:space="preserve"> </w:t>
       </w:r>
       <w:r>
-        <w:t>Dundee</w:t>
-      </w:r>
-      <w:r>
-        <w:t>, UK,</w:t>
-      </w:r>
-      <w:r>
+        <w:rPr>
+          <w:color w:val="000000"/>
+          <w:shd w:val="clear" w:color="auto" w:fill="FFFFFF"/>
+        </w:rPr>
+        <w:t xml:space="preserve">Why Data Visualization Is Important - </w:t>
+      </w:r>
+      <w:proofErr w:type="spellStart"/>
+      <w:r>
+        <w:rPr>
+          <w:color w:val="000000"/>
+          <w:shd w:val="clear" w:color="auto" w:fill="FFFFFF"/>
+        </w:rPr>
+        <w:t>Analytiks</w:t>
+      </w:r>
+      <w:proofErr w:type="spellEnd"/>
+      <w:r>
+        <w:rPr>
+          <w:color w:val="000000"/>
+          <w:shd w:val="clear" w:color="auto" w:fill="FFFFFF"/>
+        </w:rPr>
+        <w:t>: 2022. </w:t>
+      </w:r>
+      <w:r>
+        <w:rPr>
+          <w:i/>
+          <w:iCs/>
+          <w:color w:val="000000"/>
+          <w:shd w:val="clear" w:color="auto" w:fill="FFFFFF"/>
+        </w:rPr>
+        <w:t>https://analytiks.co/importance-of-data-visualization/</w:t>
+      </w:r>
+      <w:r>
+        <w:rPr>
+          <w:color w:val="000000"/>
+          <w:shd w:val="clear" w:color="auto" w:fill="FFFFFF"/>
+        </w:rPr>
+        <w:t>. Accessed: 2022- 04- 15.</w:t>
+      </w:r>
+      <w:r>
+        <w:rPr>
+          <w:szCs w:val="18"/>
+        </w:rPr>
         <w:t xml:space="preserve"> </w:t>
-      </w:r>
-      <w:r>
-        <w:t>2020, pp. 1-6.</w:t>
       </w:r>
     </w:p>
     <w:p>
@@ -3920,134 +4051,153 @@
         </w:rPr>
       </w:pPr>
       <w:r>
-        <w:rPr>
+        <w:t>[</w:t>
+      </w:r>
+      <w:r>
+        <w:t>2</w:t>
+      </w:r>
+      <w:r>
+        <w:t>]</w:t>
+      </w:r>
+      <w:r>
+        <w:t xml:space="preserve"> </w:t>
+      </w:r>
+      <w:r>
+        <w:rPr>
+          <w:color w:val="000000"/>
+          <w:shd w:val="clear" w:color="auto" w:fill="FFFFFF"/>
+        </w:rPr>
+        <w:t>List of information graphics software - Wikipedia: 2022. </w:t>
+      </w:r>
+      <w:r>
+        <w:rPr>
+          <w:i/>
+          <w:iCs/>
+          <w:color w:val="000000"/>
+          <w:shd w:val="clear" w:color="auto" w:fill="FFFFFF"/>
+        </w:rPr>
+        <w:t>https://en.wikipedia.org/wiki/List_of_information_graphics_software</w:t>
+      </w:r>
+      <w:r>
+        <w:rPr>
+          <w:color w:val="000000"/>
+          <w:shd w:val="clear" w:color="auto" w:fill="FFFFFF"/>
+        </w:rPr>
+        <w:t>. Accessed: 2022- 01-.</w:t>
+      </w:r>
+    </w:p>
+    <w:p>
+      <w:pPr>
+        <w:widowControl w:val="0"/>
+        <w:spacing w:after="120"/>
+        <w:rPr>
+          <w:rStyle w:val="h"/>
           <w:szCs w:val="18"/>
         </w:rPr>
-        <w:t xml:space="preserve">[2] </w:t>
-      </w:r>
+      </w:pPr>
       <w:r>
         <w:rPr>
           <w:szCs w:val="18"/>
         </w:rPr>
-        <w:t xml:space="preserve">M. Mouse "A comparison of automatic thesis generation algorithms", </w:t>
-      </w:r>
+        <w:t xml:space="preserve">[3] I. N. Stein, D. </w:t>
+      </w:r>
+      <w:proofErr w:type="spellStart"/>
+      <w:r>
+        <w:rPr>
+          <w:szCs w:val="18"/>
+        </w:rPr>
+        <w:t>Rac</w:t>
+      </w:r>
+      <w:proofErr w:type="spellEnd"/>
+      <w:r>
+        <w:rPr>
+          <w:szCs w:val="18"/>
+        </w:rPr>
+        <w:t xml:space="preserve"> and D. Duck</w:t>
+      </w:r>
+      <w:r>
+        <w:rPr>
+          <w:szCs w:val="18"/>
+        </w:rPr>
+        <w:t xml:space="preserve">, </w:t>
+      </w:r>
+      <w:proofErr w:type="spellStart"/>
       <w:r>
         <w:rPr>
           <w:i/>
           <w:szCs w:val="18"/>
         </w:rPr>
-        <w:t xml:space="preserve">IEEE Transactions on </w:t>
-      </w:r>
+        <w:t>Transdimensional</w:t>
+      </w:r>
+      <w:proofErr w:type="spellEnd"/>
       <w:r>
         <w:rPr>
           <w:i/>
           <w:szCs w:val="18"/>
         </w:rPr>
-        <w:t>Document</w:t>
+        <w:t xml:space="preserve"> </w:t>
       </w:r>
       <w:r>
         <w:rPr>
           <w:i/>
           <w:szCs w:val="18"/>
         </w:rPr>
-        <w:t xml:space="preserve"> Generation</w:t>
-      </w:r>
-      <w:r>
-        <w:rPr>
-          <w:szCs w:val="18"/>
-        </w:rPr>
-        <w:t>, Vol. 1, No. 1., pp. 900-919, 2112.</w:t>
-      </w:r>
-    </w:p>
-    <w:p>
-      <w:pPr>
-        <w:widowControl w:val="0"/>
-        <w:spacing w:after="120"/>
-        <w:rPr>
-          <w:rStyle w:val="h"/>
-          <w:szCs w:val="18"/>
-        </w:rPr>
-      </w:pPr>
-      <w:r>
-        <w:rPr>
-          <w:szCs w:val="18"/>
-        </w:rPr>
-        <w:t>[3] I. N. Stein, D. Rac and D. Duck</w:t>
-      </w:r>
-      <w:r>
-        <w:rPr>
-          <w:szCs w:val="18"/>
-        </w:rPr>
-        <w:t xml:space="preserve">, </w:t>
+        <w:t xml:space="preserve">Monte Carlo </w:t>
       </w:r>
       <w:r>
         <w:rPr>
           <w:i/>
           <w:szCs w:val="18"/>
         </w:rPr>
-        <w:t xml:space="preserve">Transdimensional </w:t>
+        <w:t xml:space="preserve">Estimation of Honours Project </w:t>
       </w:r>
       <w:r>
         <w:rPr>
           <w:i/>
           <w:szCs w:val="18"/>
         </w:rPr>
-        <w:t xml:space="preserve">Monte Carlo </w:t>
+        <w:t xml:space="preserve">Probability </w:t>
       </w:r>
       <w:r>
         <w:rPr>
           <w:i/>
           <w:szCs w:val="18"/>
         </w:rPr>
-        <w:t xml:space="preserve">Estimation of Honours Project </w:t>
+        <w:t>Mass</w:t>
       </w:r>
       <w:r>
         <w:rPr>
           <w:i/>
           <w:szCs w:val="18"/>
         </w:rPr>
-        <w:t xml:space="preserve">Probability </w:t>
+        <w:t xml:space="preserve"> Functions</w:t>
       </w:r>
       <w:r>
         <w:rPr>
           <w:i/>
           <w:szCs w:val="18"/>
         </w:rPr>
-        <w:t>Mass</w:t>
+        <w:t xml:space="preserve">: </w:t>
       </w:r>
       <w:r>
         <w:rPr>
           <w:i/>
           <w:szCs w:val="18"/>
         </w:rPr>
-        <w:t xml:space="preserve"> Functions</w:t>
+        <w:t>Theory</w:t>
       </w:r>
       <w:r>
         <w:rPr>
           <w:i/>
           <w:szCs w:val="18"/>
         </w:rPr>
-        <w:t xml:space="preserve">: </w:t>
+        <w:t xml:space="preserve"> and </w:t>
       </w:r>
       <w:r>
         <w:rPr>
           <w:i/>
           <w:szCs w:val="18"/>
         </w:rPr>
-        <w:t>Theory</w:t>
-      </w:r>
-      <w:r>
-        <w:rPr>
-          <w:i/>
-          <w:szCs w:val="18"/>
-        </w:rPr>
-        <w:t xml:space="preserve"> and </w:t>
-      </w:r>
-      <w:r>
-        <w:rPr>
-          <w:i/>
-          <w:szCs w:val="18"/>
-        </w:rPr>
         <w:t>Application</w:t>
       </w:r>
       <w:r>
@@ -4057,12 +4207,21 @@
         </w:rPr>
         <w:t xml:space="preserve">, </w:t>
       </w:r>
+      <w:proofErr w:type="spellStart"/>
       <w:r>
         <w:rPr>
           <w:iCs/>
           <w:szCs w:val="18"/>
         </w:rPr>
-        <w:t>Auchtermuchty University Press</w:t>
+        <w:t>Auchtermuchty</w:t>
+      </w:r>
+      <w:proofErr w:type="spellEnd"/>
+      <w:r>
+        <w:rPr>
+          <w:iCs/>
+          <w:szCs w:val="18"/>
+        </w:rPr>
+        <w:t xml:space="preserve"> University Press</w:t>
       </w:r>
       <w:r>
         <w:rPr>

</xml_diff>

<commit_message>
Updated README and Git Ignore.
README updated to show path to exe. Ignore updated to commit the exe.
</commit_message>
<xml_diff>
--- a/Documentation/Final Report.docx
+++ b/Documentation/Final Report.docx
@@ -215,6 +215,7 @@
         <w:rPr>
           <w:rFonts w:ascii="Times New Roman Bold" w:hAnsi="Times New Roman Bold"/>
           <w:b/>
+          <w:noProof/>
           <w:sz w:val="22"/>
         </w:rPr>
         <w:drawing>
@@ -283,10 +284,11 @@
           <w:footerReference w:type="default" r:id="rId10"/>
           <w:type w:val="continuous"/>
           <w:pgSz w:w="12240" w:h="15840" w:code="1"/>
-          <w:pgMar w:top="1152" w:right="994" w:bottom="1152" w:left="1267" w:header="0" w:footer="0" w:gutter="0"/>
+          <w:pgMar w:top="1152" w:right="994" w:bottom="1152" w:left="1267" w:header="0" w:footer="454" w:gutter="0"/>
           <w:cols w:space="227" w:equalWidth="0">
             <w:col w:w="9979"/>
           </w:cols>
+          <w:docGrid w:linePitch="272"/>
         </w:sectPr>
       </w:pPr>
     </w:p>
@@ -315,44 +317,57 @@
       <w:r>
         <w:rPr>
           <w:i/>
+          <w:highlight w:val="yellow"/>
         </w:rPr>
         <w:t>The abstract (or ‘executive summary’) is an important part of your report. In essence, it is a summary of the purpose, methods, findings</w:t>
       </w:r>
       <w:r>
         <w:rPr>
           <w:i/>
+          <w:highlight w:val="yellow"/>
         </w:rPr>
         <w:t>,</w:t>
       </w:r>
       <w:r>
         <w:rPr>
           <w:i/>
+          <w:highlight w:val="yellow"/>
         </w:rPr>
         <w:t xml:space="preserve"> and conclusion of your project. It should be no more than 200 words. It should be clearly and concisely written. Provide only the most pertinent information, avoid citing references and include a bri</w:t>
       </w:r>
       <w:r>
         <w:rPr>
           <w:i/>
+          <w:highlight w:val="yellow"/>
         </w:rPr>
         <w:t>ef statement of your main concl</w:t>
       </w:r>
       <w:r>
         <w:rPr>
           <w:i/>
+          <w:highlight w:val="yellow"/>
         </w:rPr>
         <w:t>u</w:t>
       </w:r>
       <w:r>
         <w:rPr>
           <w:i/>
+          <w:highlight w:val="yellow"/>
         </w:rPr>
         <w:t>s</w:t>
       </w:r>
       <w:r>
         <w:rPr>
           <w:i/>
-        </w:rPr>
-        <w:t xml:space="preserve">ions.  </w:t>
+          <w:highlight w:val="yellow"/>
+        </w:rPr>
+        <w:t>ions.</w:t>
+      </w:r>
+      <w:r>
+        <w:rPr>
+          <w:i/>
+        </w:rPr>
+        <w:t xml:space="preserve">  </w:t>
       </w:r>
     </w:p>
     <w:p>
@@ -527,9 +542,78 @@
         <w:rPr>
           <w:rFonts w:cstheme="minorHAnsi"/>
           <w:szCs w:val="19"/>
-          <w:highlight w:val="yellow"/>
-        </w:rPr>
-        <w:t>However, in some cases, they are often overshadowed in favour of their 2-D counterparts. Why is this the case? The short answer being the advantages a 3-D plot gives, mostly, does not warrant using it over a 2-D plot. They are not helped by the fact that they are more complex than their 2-D counterparts as well. If this is the case, what can we do to improve the 3-D plotting experience? It is with this in mind that the researcher aims to use 3-D graphics technology to develop a prototype multidimensional plotting program that enhances the 3-D plotting experience.</w:t>
+        </w:rPr>
+        <w:t xml:space="preserve">However, in some cases, they are often overshadowed in favour of their 2-D counterparts. Why is this the case? The short answer being the advantages a 3-D plot gives, mostly, does not warrant using it over a 2-D plot. They are not helped by the fact that they are more complex than their 2-D counterparts as well. If this is the case, what can we do to improve the 3-D plotting experience? </w:t>
+      </w:r>
+      <w:r>
+        <w:rPr>
+          <w:rFonts w:cstheme="minorHAnsi"/>
+          <w:szCs w:val="19"/>
+        </w:rPr>
+        <w:t>One method of developing 3-D figures/models is to use modern 3-D graphics software. This technology has the ability to harness the power of the Graphics Processing Unit (GPU) to draw anything to a window.</w:t>
+      </w:r>
+      <w:r>
+        <w:rPr>
+          <w:rFonts w:cstheme="minorHAnsi"/>
+          <w:szCs w:val="19"/>
+        </w:rPr>
+        <w:t xml:space="preserve"> </w:t>
+      </w:r>
+      <w:r>
+        <w:rPr>
+          <w:rFonts w:cstheme="minorHAnsi"/>
+          <w:szCs w:val="19"/>
+        </w:rPr>
+        <w:t xml:space="preserve">It is with this in mind that the researcher aims to </w:t>
+      </w:r>
+      <w:r>
+        <w:rPr>
+          <w:rFonts w:cstheme="minorHAnsi"/>
+          <w:szCs w:val="19"/>
+        </w:rPr>
+        <w:t>investigate if a multidimensional plotting program can be created using</w:t>
+      </w:r>
+      <w:r>
+        <w:rPr>
+          <w:rFonts w:cstheme="minorHAnsi"/>
+          <w:szCs w:val="19"/>
+        </w:rPr>
+        <w:t xml:space="preserve"> 3-D graphics technology</w:t>
+      </w:r>
+      <w:r>
+        <w:rPr>
+          <w:rFonts w:cstheme="minorHAnsi"/>
+          <w:szCs w:val="19"/>
+        </w:rPr>
+        <w:t xml:space="preserve">. These findings will  help in </w:t>
+      </w:r>
+      <w:r>
+        <w:rPr>
+          <w:rFonts w:cstheme="minorHAnsi"/>
+          <w:szCs w:val="19"/>
+        </w:rPr>
+        <w:t>proposing</w:t>
+      </w:r>
+      <w:r>
+        <w:rPr>
+          <w:rFonts w:cstheme="minorHAnsi"/>
+          <w:szCs w:val="19"/>
+        </w:rPr>
+        <w:t xml:space="preserve"> if the 3-D plotting experience c</w:t>
+      </w:r>
+      <w:r>
+        <w:rPr>
+          <w:rFonts w:cstheme="minorHAnsi"/>
+          <w:szCs w:val="19"/>
+        </w:rPr>
+        <w:t>ould</w:t>
+      </w:r>
+      <w:r>
+        <w:rPr>
+          <w:rFonts w:cstheme="minorHAnsi"/>
+          <w:szCs w:val="19"/>
+        </w:rPr>
+        <w:t xml:space="preserve"> be enhanced with advanced graphical techniques.</w:t>
       </w:r>
     </w:p>
     <w:p>
@@ -548,8 +632,14 @@
           <w:numId w:val="17"/>
         </w:numPr>
         <w:ind w:left="431" w:hanging="431"/>
-      </w:pPr>
-      <w:r>
+        <w:rPr>
+          <w:highlight w:val="yellow"/>
+        </w:rPr>
+      </w:pPr>
+      <w:r>
+        <w:rPr>
+          <w:highlight w:val="yellow"/>
+        </w:rPr>
         <w:t>Background</w:t>
       </w:r>
     </w:p>
@@ -563,7 +653,26 @@
         <w:rPr>
           <w:rFonts w:cstheme="minorHAnsi"/>
         </w:rPr>
-        <w:t>As mentioned previously, there are multiple pieces of software geared towards data visualisation. Each piece of software has their own niche with specific users since each user will have their own set of requirements. For example, Tableau is design towards a Data analyst and Statisticians whereas something like Matplotlib is geared towards Computer programmers since it’s a library for the programming language python.</w:t>
+        <w:t xml:space="preserve">As mentioned previously, there are multiple pieces </w:t>
+      </w:r>
+      <w:r>
+        <w:rPr>
+          <w:rFonts w:cstheme="minorHAnsi"/>
+        </w:rPr>
+        <w:t>applications</w:t>
+      </w:r>
+      <w:r>
+        <w:rPr>
+          <w:rFonts w:cstheme="minorHAnsi"/>
+        </w:rPr>
+        <w:t xml:space="preserve"> geared towards data visualisation. Each piece of software has their own niche with specific users since each user will have their own set of requirements. For example, Tableau is design towards a Data analyst and </w:t>
+      </w:r>
+      <w:r>
+        <w:rPr>
+          <w:rFonts w:cstheme="minorHAnsi"/>
+        </w:rPr>
+        <w:lastRenderedPageBreak/>
+        <w:t>Statisticians whereas something like Matplotlib is geared towards Computer programmers since it’s a library for the programming language python.</w:t>
       </w:r>
       <w:r>
         <w:rPr>
@@ -587,37 +696,49 @@
     </w:p>
     <w:p>
       <w:pPr>
-        <w:rPr>
-          <w:rFonts w:cstheme="minorHAnsi"/>
-          <w:u w:val="single"/>
-        </w:rPr>
-      </w:pPr>
-      <w:r>
-        <w:rPr>
-          <w:rFonts w:cstheme="minorHAnsi"/>
-          <w:u w:val="single"/>
-        </w:rPr>
+        <w:pStyle w:val="Heading2"/>
+      </w:pPr>
+      <w:r>
         <w:t>Existing Software</w:t>
       </w:r>
     </w:p>
     <w:p>
       <w:pPr>
-        <w:rPr>
-          <w:rFonts w:cstheme="minorHAnsi"/>
-        </w:rPr>
-      </w:pPr>
-    </w:p>
-    <w:p>
-      <w:pPr>
-        <w:rPr>
-          <w:rFonts w:cstheme="minorHAnsi"/>
-        </w:rPr>
-      </w:pPr>
-      <w:r>
-        <w:rPr>
-          <w:rFonts w:cstheme="minorHAnsi"/>
-        </w:rPr>
-        <w:t>Modern graph plotters incorporate both 2-D and 3-D plotting tools. For the purposes of the research, the tools for 3-D plotting will be investigated to understand the features that are present for 3-D plotting. MATLAB in one example that incorporates 3-D plotting very well. MATLAB itself is a programming language used inside the MATLAB software. Using the MATLAB language it is possible to plot functions and data in both 2-D and 3-D.</w:t>
+        <w:pStyle w:val="Heading3"/>
+        <w:rPr>
+          <w:lang w:val="en-US"/>
+        </w:rPr>
+      </w:pPr>
+      <w:r>
+        <w:rPr>
+          <w:lang w:val="en-US"/>
+        </w:rPr>
+        <w:t>MATLAB</w:t>
+      </w:r>
+    </w:p>
+    <w:p>
+      <w:pPr>
+        <w:rPr>
+          <w:rFonts w:cstheme="minorHAnsi"/>
+        </w:rPr>
+      </w:pPr>
+      <w:r>
+        <w:rPr>
+          <w:rFonts w:cstheme="minorHAnsi"/>
+        </w:rPr>
+        <w:t>Modern graph plotters incorporate both 2-D and 3-D plotting tools. For the purposes of the research, the tools for 3-D plotting will be investigated to understand the features that are present for 3-D plotting. MATLAB in one example that incorporates 3-D plotting very well. MATLAB itself is a programming language used inside the MATLAB software. Using the MATLAB language it is possible to plot functions and data in both 2-D and 3-D</w:t>
+      </w:r>
+      <w:r>
+        <w:rPr>
+          <w:rFonts w:cstheme="minorHAnsi"/>
+        </w:rPr>
+        <w:t xml:space="preserve"> [3]</w:t>
+      </w:r>
+      <w:r>
+        <w:rPr>
+          <w:rFonts w:cstheme="minorHAnsi"/>
+        </w:rPr>
+        <w:t>.</w:t>
       </w:r>
     </w:p>
     <w:p>
@@ -824,21 +945,28 @@
         <w:rPr>
           <w:rFonts w:cstheme="minorHAnsi"/>
         </w:rPr>
-        <w:t xml:space="preserve">Upon clicking “run” with valid plotting code, a window will appear with the completed plot as shown in Figure 2. From here the user can use the mouse to navigate around the graph to gain a better perspective of all aspects of the graph. This is very intuitive and is necessary when viewing certain parts of the graph as seen in Figure 2. It is something that has been taken on as inspiration when planning the prototype due to the intuitive nature of it and the benefits it brings to viewing graphs. Whilst this is all great, there is a problem. The software relies on the user having some form of coding knowledge. Having little coding knowledge will likely see most users searching online for how to acquire and accomplish tasks. This is fairly easy to do since there are multiple forums regarding MATLAB. However, this could turn some users away since they could be looking for an easy intuitive system that they don’t have gradually to </w:t>
-      </w:r>
-      <w:r>
-        <w:rPr>
-          <w:rFonts w:cstheme="minorHAnsi"/>
-        </w:rPr>
-        <w:t>get the hang of. With this in mind, one goal of the project is to make the design/functionality intuitive for most users to use. This allows for quicker access to the things end users want the most… results.</w:t>
-      </w:r>
-    </w:p>
-    <w:p>
-      <w:pPr>
-        <w:rPr>
-          <w:rFonts w:cstheme="minorHAnsi"/>
-        </w:rPr>
-      </w:pPr>
+        <w:t xml:space="preserve">Upon clicking “run” with valid plotting code, a window will appear with the completed plot as shown in Figure 2. From here the user can use the mouse to navigate around the graph to gain a better perspective of all aspects of the graph. This is very intuitive and is necessary when viewing certain parts of the graph as seen in Figure 2. It is something that has been taken on as inspiration when planning the prototype due to the intuitive nature of it and the benefits it </w:t>
+      </w:r>
+      <w:r>
+        <w:rPr>
+          <w:rFonts w:cstheme="minorHAnsi"/>
+        </w:rPr>
+        <w:t>brings to viewing graphs. Whilst this is all great, there is a problem. The software relies on the user having some form of coding knowledge. Having little coding knowledge will likely see most users searching online for how to acquire and accomplish tasks. This is fairly easy to do since there are multiple forums regarding MATLAB. However, this could turn some users away since they could be looking for an easy intuitive system that they don’t have gradually to get the hang of. With this in mind, one goal of the project is to make the design/functionality intuitive for most users to use. This allows for quicker access to the things end users want the most… results.</w:t>
+      </w:r>
+    </w:p>
+    <w:p>
+      <w:pPr>
+        <w:pStyle w:val="Heading3"/>
+        <w:rPr>
+          <w:lang w:val="en-US"/>
+        </w:rPr>
+      </w:pPr>
+      <w:r>
+        <w:rPr>
+          <w:lang w:val="en-US"/>
+        </w:rPr>
+        <w:t>GNUPLOT</w:t>
+      </w:r>
     </w:p>
     <w:p>
       <w:pPr>
@@ -1014,9 +1142,9 @@
           <w:noProof/>
         </w:rPr>
         <w:drawing>
-          <wp:inline distT="0" distB="0" distL="0" distR="0" wp14:anchorId="64A8A579" wp14:editId="34E0F650">
-            <wp:extent cx="3181114" cy="2870968"/>
-            <wp:effectExtent l="0" t="0" r="635" b="5715"/>
+          <wp:inline distT="0" distB="0" distL="0" distR="0" wp14:anchorId="64A8A579" wp14:editId="70627841">
+            <wp:extent cx="2914650" cy="2630483"/>
+            <wp:effectExtent l="0" t="0" r="0" b="0"/>
             <wp:docPr id="11" name="Picture 11"/>
             <wp:cNvGraphicFramePr>
               <a:graphicFrameLocks xmlns:a="http://schemas.openxmlformats.org/drawingml/2006/main" noChangeAspect="1"/>
@@ -1037,7 +1165,7 @@
                   <pic:spPr>
                     <a:xfrm>
                       <a:off x="0" y="0"/>
-                      <a:ext cx="3188551" cy="2877680"/>
+                      <a:ext cx="2936679" cy="2650364"/>
                     </a:xfrm>
                     <a:prstGeom prst="rect">
                       <a:avLst/>
@@ -1079,29 +1207,14 @@
       <w:pPr>
         <w:rPr>
           <w:rFonts w:cstheme="minorHAnsi"/>
-          <w:i/>
-          <w:iCs/>
-        </w:rPr>
-      </w:pPr>
-    </w:p>
-    <w:p>
-      <w:pPr>
-        <w:rPr>
-          <w:rFonts w:cstheme="minorHAnsi"/>
-        </w:rPr>
-      </w:pPr>
-      <w:r>
-        <w:rPr>
-          <w:rFonts w:cstheme="minorHAnsi"/>
-        </w:rPr>
-        <w:t xml:space="preserve">GNU-Plot is a great example of command interpreted plotting. It would be a good basis if the project was to be script/command based in a terminal. It is fairly simple to plot from data files as long as you  know where your file is store since this could cause file-finding issues. The main problem with GNU-Plot is the overall complexity for plots. </w:t>
-      </w:r>
+        </w:rPr>
+      </w:pPr>
       <w:r>
         <w:rPr>
           <w:rFonts w:cstheme="minorHAnsi"/>
         </w:rPr>
         <w:lastRenderedPageBreak/>
-        <w:t>A lot of time spent using GNU-Plot is usually looking online at the documentation to find a solution. As we saw with MATLAB, this not ideal for most users. This issue is not helped by the fact that GNU-Plot is mainly used in a Unix environment (i.e. Linux distributions). GNU-Plot comes with most Linux distributions by default, this can be handy for any Unix users since there is no install required. However, this does mean if you are on Windows you need to install a Unix environment (e.g. MinGW, WSL) just to get it running which not a lot of novice users would not be able to achieve. The plots themselves are also not the best looking 3-D plots (See Figure 5). Compared to MATLAB, the plots are considerably less in terms of graphical quality. Using the 3-D graphics libraries and the processing power of the GPU, this will be an area that the project aims to show can be improved.</w:t>
+        <w:t>GNU-Plot is a great example of command interpreted plotting. It would be a good basis if the project was to be script/command based in a terminal. It is fairly simple to plot from data files as long as you  know where your file is store since this could cause file-finding issues. The main problem with GNU-Plot is the overall complexity for plots. A lot of time spent using GNU-Plot is usually looking online at the documentation to find a solution. As we saw with MATLAB, this not ideal for most users. This issue is not helped by the fact that GNU-Plot is mainly used in a Unix environment (i.e. Linux distributions). GNU-Plot comes with most Linux distributions by default, this can be handy for any Unix users since there is no install required. However, this does mean if you are on Windows you need to install a Unix environment (e.g. MinGW, WSL) just to get it running which not a lot of novice users would not be able to achieve. The plots themselves are also not the best looking 3-D plots (See Figure 5). Compared to MATLAB, the plots are considerably less in terms of graphical quality. Using the 3-D graphics libraries and the processing power of the GPU, this will be an area that the project aims to show can be improved.</w:t>
       </w:r>
     </w:p>
     <w:p>
@@ -1186,8 +1299,14 @@
           <w:numId w:val="38"/>
         </w:numPr>
         <w:ind w:left="431" w:hanging="431"/>
-      </w:pPr>
-      <w:r>
+        <w:rPr>
+          <w:highlight w:val="yellow"/>
+        </w:rPr>
+      </w:pPr>
+      <w:r>
+        <w:rPr>
+          <w:highlight w:val="yellow"/>
+        </w:rPr>
         <w:t>Specification</w:t>
       </w:r>
     </w:p>
@@ -1344,8 +1463,14 @@
           <w:ilvl w:val="0"/>
           <w:numId w:val="17"/>
         </w:numPr>
-      </w:pPr>
-      <w:r>
+        <w:rPr>
+          <w:highlight w:val="yellow"/>
+        </w:rPr>
+      </w:pPr>
+      <w:r>
+        <w:rPr>
+          <w:highlight w:val="yellow"/>
+        </w:rPr>
         <w:t>Design</w:t>
       </w:r>
     </w:p>
@@ -1445,14 +1570,7 @@
           <w:color w:val="000000"/>
           <w:szCs w:val="19"/>
         </w:rPr>
-        <w:t xml:space="preserve">e.g., data models, E-R diagrams, UML designs. Design decisions and trade-offs should be described, including consideration of alternatives and a justification for the choices made. Sometimes, the justification may be because of constraints on the project, </w:t>
-      </w:r>
-      <w:r>
-        <w:rPr>
-          <w:color w:val="000000"/>
-          <w:szCs w:val="19"/>
-        </w:rPr>
-        <w:t>e.g., the learning curve required for certain technologies and the feasibility within the project timescale. In other cases, there may have been a range of equally comparable tools or technologies that you could have selected from. In which case, why did you choose one over the others?</w:t>
+        <w:t>e.g., data models, E-R diagrams, UML designs. Design decisions and trade-offs should be described, including consideration of alternatives and a justification for the choices made. Sometimes, the justification may be because of constraints on the project, e.g., the learning curve required for certain technologies and the feasibility within the project timescale. In other cases, there may have been a range of equally comparable tools or technologies that you could have selected from. In which case, why did you choose one over the others?</w:t>
       </w:r>
     </w:p>
     <w:p>
@@ -1626,6 +1744,7 @@
           <w:color w:val="000000"/>
           <w:szCs w:val="19"/>
         </w:rPr>
+        <w:lastRenderedPageBreak/>
         <w:t>(1)</w:t>
       </w:r>
       <w:r>
@@ -1831,15 +1950,7 @@
           <w:color w:val="000000"/>
           <w:szCs w:val="19"/>
         </w:rPr>
-        <w:t xml:space="preserve"> you wish to </w:t>
-      </w:r>
-      <w:r>
-        <w:rPr>
-          <w:color w:val="000000"/>
-          <w:szCs w:val="19"/>
-        </w:rPr>
-        <w:lastRenderedPageBreak/>
-        <w:t xml:space="preserve">reference to them. </w:t>
+        <w:t xml:space="preserve"> you wish to reference to them. </w:t>
       </w:r>
       <w:r>
         <w:rPr>
@@ -2043,27 +2154,14 @@
       <w:r>
         <w:t xml:space="preserve">Figure </w:t>
       </w:r>
-      <w:r>
-        <w:fldChar w:fldCharType="begin"/>
-      </w:r>
-      <w:r>
-        <w:instrText xml:space="preserve"> SEQ Figure \* ARABIC </w:instrText>
-      </w:r>
-      <w:r>
-        <w:fldChar w:fldCharType="separate"/>
-      </w:r>
-      <w:r>
-        <w:rPr>
-          <w:noProof/>
-        </w:rPr>
-        <w:t>1</w:t>
-      </w:r>
-      <w:r>
-        <w:rPr>
-          <w:noProof/>
-        </w:rPr>
-        <w:fldChar w:fldCharType="end"/>
-      </w:r>
+      <w:fldSimple w:instr=" SEQ Figure \* ARABIC ">
+        <w:r>
+          <w:rPr>
+            <w:noProof/>
+          </w:rPr>
+          <w:t>1</w:t>
+        </w:r>
+      </w:fldSimple>
       <w:bookmarkEnd w:id="0"/>
       <w:r>
         <w:t>. A</w:t>
@@ -2191,27 +2289,14 @@
       <w:r>
         <w:t xml:space="preserve">Table </w:t>
       </w:r>
-      <w:r>
-        <w:fldChar w:fldCharType="begin"/>
-      </w:r>
-      <w:r>
-        <w:instrText xml:space="preserve"> SEQ Table \* ARABIC </w:instrText>
-      </w:r>
-      <w:r>
-        <w:fldChar w:fldCharType="separate"/>
-      </w:r>
-      <w:r>
-        <w:rPr>
-          <w:noProof/>
-        </w:rPr>
-        <w:t>1</w:t>
-      </w:r>
-      <w:r>
-        <w:rPr>
-          <w:noProof/>
-        </w:rPr>
-        <w:fldChar w:fldCharType="end"/>
-      </w:r>
+      <w:fldSimple w:instr=" SEQ Table \* ARABIC ">
+        <w:r>
+          <w:rPr>
+            <w:noProof/>
+          </w:rPr>
+          <w:t>1</w:t>
+        </w:r>
+      </w:fldSimple>
       <w:bookmarkEnd w:id="1"/>
       <w:r>
         <w:t>. Performance of Method A: Initial Results.</w:t>
@@ -2447,8 +2532,14 @@
           <w:ilvl w:val="0"/>
           <w:numId w:val="17"/>
         </w:numPr>
-      </w:pPr>
-      <w:r>
+        <w:rPr>
+          <w:highlight w:val="yellow"/>
+        </w:rPr>
+      </w:pPr>
+      <w:r>
+        <w:rPr>
+          <w:highlight w:val="yellow"/>
+        </w:rPr>
         <w:t>Implementation and Testing</w:t>
       </w:r>
     </w:p>
@@ -2487,7 +2578,10 @@
         <w:t xml:space="preserve">e.g., </w:t>
       </w:r>
       <w:r>
-        <w:t xml:space="preserve">Feature X, Feature Y, etc. Or you may wish to present a time-based review of the implementation process, according to the stages you went through in your project plan. Indeed, if you have adopted an Agile approach, you may wish to structure your discussion around the various Sprints that were undertaken. In your discussion, highlight any </w:t>
+        <w:t xml:space="preserve">Feature X, Feature Y, etc. Or you may </w:t>
+      </w:r>
+      <w:r>
+        <w:t xml:space="preserve">wish to present a time-based review of the implementation process, according to the stages you went through in your project plan. Indeed, if you have adopted an Agile approach, you may wish to structure your discussion around the various Sprints that were undertaken. In your discussion, highlight any </w:t>
       </w:r>
       <w:r>
         <w:t xml:space="preserve">important </w:t>
@@ -2496,10 +2590,7 @@
         <w:t>features</w:t>
       </w:r>
       <w:r>
-        <w:t xml:space="preserve"> that were </w:t>
-      </w:r>
-      <w:r>
-        <w:t>implemented</w:t>
+        <w:t xml:space="preserve"> that were implemented</w:t>
       </w:r>
       <w:r>
         <w:t xml:space="preserve">, </w:t>
@@ -2550,7 +2641,15 @@
         <w:t xml:space="preserve">poorly. Instead, </w:t>
       </w:r>
       <w:r>
-        <w:t xml:space="preserve">one would expect dynamic content, a database, more complex code and problems being solved, additional considerations for accessibility, usability, security, etc. </w:t>
+        <w:t xml:space="preserve">one would expect dynamic content, a database, more complex </w:t>
+      </w:r>
+      <w:proofErr w:type="gramStart"/>
+      <w:r>
+        <w:t>code</w:t>
+      </w:r>
+      <w:proofErr w:type="gramEnd"/>
+      <w:r>
+        <w:t xml:space="preserve"> and problems being solved, additional considerations for accessibility, usability, security, etc. </w:t>
       </w:r>
     </w:p>
     <w:p/>
@@ -2728,14 +2827,7 @@
           <w:color w:val="000000"/>
           <w:szCs w:val="19"/>
         </w:rPr>
-        <w:t>iscussion of the implementation. Commonly, these may be included as screenshots of the relevant portions of code. It is best to keep these focused on specific areas of the code, e.g., it may be a specific method or a section of a method.</w:t>
-      </w:r>
-      <w:r>
-        <w:rPr>
-          <w:color w:val="000000"/>
-          <w:szCs w:val="19"/>
-        </w:rPr>
-        <w:t xml:space="preserve"> For example, we are developing a web-based system which has a sequence of code for iterating through groups of product </w:t>
+        <w:t xml:space="preserve">iscussion of the </w:t>
       </w:r>
       <w:r>
         <w:rPr>
@@ -2743,7 +2835,14 @@
           <w:szCs w:val="19"/>
         </w:rPr>
         <w:lastRenderedPageBreak/>
-        <w:t xml:space="preserve">items. There is perhaps some reason why this code is noteworthy, e.g., it illustrates a novel approach or solves a tricky problem or is just something you are pleased with. </w:t>
+        <w:t>implementation. Commonly, these may be included as screenshots of the relevant portions of code. It is best to keep these focused on specific areas of the code, e.g., it may be a specific method or a section of a method.</w:t>
+      </w:r>
+      <w:r>
+        <w:rPr>
+          <w:color w:val="000000"/>
+          <w:szCs w:val="19"/>
+        </w:rPr>
+        <w:t xml:space="preserve"> For example, we are developing a web-based system which has a sequence of code for iterating through groups of product items. There is perhaps some reason why this code is noteworthy, e.g., it illustrates a novel approach or solves a tricky problem or is just something you are pleased with. </w:t>
       </w:r>
       <w:r>
         <w:rPr>
@@ -2877,27 +2976,14 @@
       <w:r>
         <w:t xml:space="preserve">Figure </w:t>
       </w:r>
-      <w:r>
-        <w:fldChar w:fldCharType="begin"/>
-      </w:r>
-      <w:r>
-        <w:instrText xml:space="preserve"> SEQ Figure \* ARABIC </w:instrText>
-      </w:r>
-      <w:r>
-        <w:fldChar w:fldCharType="separate"/>
-      </w:r>
-      <w:r>
-        <w:rPr>
-          <w:noProof/>
-        </w:rPr>
-        <w:t>2</w:t>
-      </w:r>
-      <w:r>
-        <w:rPr>
-          <w:noProof/>
-        </w:rPr>
-        <w:fldChar w:fldCharType="end"/>
-      </w:r>
+      <w:fldSimple w:instr=" SEQ Figure \* ARABIC ">
+        <w:r>
+          <w:rPr>
+            <w:noProof/>
+          </w:rPr>
+          <w:t>2</w:t>
+        </w:r>
+      </w:fldSimple>
       <w:r>
         <w:t>. Code Snippet. Iterating product options.</w:t>
       </w:r>
@@ -2993,8 +3079,9 @@
         <w:sectPr>
           <w:type w:val="continuous"/>
           <w:pgSz w:w="12240" w:h="15840" w:code="1"/>
-          <w:pgMar w:top="1152" w:right="1152" w:bottom="1152" w:left="1152" w:header="0" w:footer="0" w:gutter="0"/>
+          <w:pgMar w:top="1152" w:right="1152" w:bottom="1152" w:left="1152" w:header="0" w:footer="397" w:gutter="0"/>
           <w:cols w:num="2" w:space="475"/>
+          <w:docGrid w:linePitch="272"/>
         </w:sectPr>
       </w:pPr>
     </w:p>
@@ -3067,27 +3154,14 @@
       <w:r>
         <w:t xml:space="preserve">Figure </w:t>
       </w:r>
-      <w:r>
-        <w:fldChar w:fldCharType="begin"/>
-      </w:r>
-      <w:r>
-        <w:instrText xml:space="preserve"> SEQ Figure \* ARABIC </w:instrText>
-      </w:r>
-      <w:r>
-        <w:fldChar w:fldCharType="separate"/>
-      </w:r>
-      <w:r>
-        <w:rPr>
-          <w:noProof/>
-        </w:rPr>
-        <w:t>3</w:t>
-      </w:r>
-      <w:r>
-        <w:rPr>
-          <w:noProof/>
-        </w:rPr>
-        <w:fldChar w:fldCharType="end"/>
-      </w:r>
+      <w:fldSimple w:instr=" SEQ Figure \* ARABIC ">
+        <w:r>
+          <w:rPr>
+            <w:noProof/>
+          </w:rPr>
+          <w:t>3</w:t>
+        </w:r>
+      </w:fldSimple>
       <w:r>
         <w:t xml:space="preserve">. Random Image. In this case, a screenshot of the </w:t>
       </w:r>
@@ -3221,27 +3295,29 @@
           <w:ilvl w:val="0"/>
           <w:numId w:val="17"/>
         </w:numPr>
-      </w:pPr>
-      <w:r>
+        <w:rPr>
+          <w:highlight w:val="yellow"/>
+        </w:rPr>
+      </w:pPr>
+      <w:r>
+        <w:rPr>
+          <w:highlight w:val="yellow"/>
+        </w:rPr>
         <w:t>Evaluation</w:t>
       </w:r>
       <w:r>
+        <w:rPr>
+          <w:highlight w:val="yellow"/>
+        </w:rPr>
         <w:t xml:space="preserve"> / Testing</w:t>
       </w:r>
     </w:p>
     <w:p>
       <w:r>
-        <w:t xml:space="preserve">You must evaluate your system. This will be done in different ways depending on the project. For example, if </w:t>
-      </w:r>
-      <w:r>
-        <w:t>you are developing a web application or app, it is common to do user testing and you may wish to seek feedback and comments from end users through interviews or questionnaires. If your project has a technical, non-</w:t>
-      </w:r>
-      <w:r>
-        <w:t>user-</w:t>
-      </w:r>
-      <w:r>
-        <w:lastRenderedPageBreak/>
-        <w:t xml:space="preserve">based </w:t>
+        <w:t>You must evaluate your system. This will be done in different ways depending on the project. For example, if you are developing a web application or app, it is common to do user testing and you may wish to seek feedback and comments from end users through interviews or questionnaires. If your project has a technical, non-</w:t>
+      </w:r>
+      <w:r>
+        <w:t xml:space="preserve">user-based </w:t>
       </w:r>
       <w:r>
         <w:t xml:space="preserve">focus, your testing may focus more </w:t>
@@ -3386,7 +3462,10 @@
     </w:p>
     <w:p>
       <w:r>
-        <w:t>You can use additional layers of hierarchy to progressively structure the content. In this case, if there was a subsection named Methodology, perhaps it could contain sub-subsections such as Participants, Tasks, Ethics, etc.</w:t>
+        <w:t xml:space="preserve">You can use additional layers of hierarchy to progressively structure the content. In this case, if there was a subsection </w:t>
+      </w:r>
+      <w:r>
+        <w:t>named Methodology, perhaps it could contain sub-subsections such as Participants, Tasks, Ethics, etc.</w:t>
       </w:r>
     </w:p>
     <w:p/>
@@ -3417,12 +3496,15 @@
           <w:ilvl w:val="0"/>
           <w:numId w:val="17"/>
         </w:numPr>
-      </w:pPr>
-      <w:r>
-        <w:t>Des</w:t>
-      </w:r>
-      <w:r>
-        <w:t>cription of the final product</w:t>
+        <w:rPr>
+          <w:highlight w:val="yellow"/>
+        </w:rPr>
+      </w:pPr>
+      <w:r>
+        <w:rPr>
+          <w:highlight w:val="yellow"/>
+        </w:rPr>
+        <w:t>Description of the final product</w:t>
       </w:r>
     </w:p>
     <w:p>
@@ -3666,8 +3748,14 @@
           <w:ilvl w:val="0"/>
           <w:numId w:val="17"/>
         </w:numPr>
-      </w:pPr>
-      <w:r>
+        <w:rPr>
+          <w:highlight w:val="yellow"/>
+        </w:rPr>
+      </w:pPr>
+      <w:r>
+        <w:rPr>
+          <w:highlight w:val="yellow"/>
+        </w:rPr>
         <w:t>Appraisal</w:t>
       </w:r>
     </w:p>
@@ -3772,8 +3860,15 @@
           <w:ilvl w:val="0"/>
           <w:numId w:val="17"/>
         </w:numPr>
-      </w:pPr>
-      <w:r>
+        <w:rPr>
+          <w:highlight w:val="yellow"/>
+        </w:rPr>
+      </w:pPr>
+      <w:r>
+        <w:rPr>
+          <w:highlight w:val="yellow"/>
+        </w:rPr>
+        <w:lastRenderedPageBreak/>
         <w:t>Summary and Conclusions</w:t>
       </w:r>
     </w:p>
@@ -3856,8 +3951,14 @@
           <w:ilvl w:val="0"/>
           <w:numId w:val="17"/>
         </w:numPr>
-      </w:pPr>
-      <w:r>
+        <w:rPr>
+          <w:highlight w:val="yellow"/>
+        </w:rPr>
+      </w:pPr>
+      <w:r>
+        <w:rPr>
+          <w:highlight w:val="yellow"/>
+        </w:rPr>
         <w:t>Future Work</w:t>
       </w:r>
     </w:p>
@@ -3881,11 +3982,7 @@
         <w:t>M</w:t>
       </w:r>
       <w:r>
-        <w:t xml:space="preserve">ore evaluations? Are there follow-on projects or ideas </w:t>
-      </w:r>
-      <w:r>
-        <w:lastRenderedPageBreak/>
-        <w:t>that could be explored? Do you plan to do any more with the project yourself?</w:t>
+        <w:t>ore evaluations? Are there follow-on projects or ideas that could be explored? Do you plan to do any more with the project yourself?</w:t>
       </w:r>
       <w:r>
         <w:t xml:space="preserve"> Please discuss this here.</w:t>
@@ -4047,7 +4144,8 @@
         <w:widowControl w:val="0"/>
         <w:spacing w:after="120"/>
         <w:rPr>
-          <w:szCs w:val="18"/>
+          <w:color w:val="000000"/>
+          <w:shd w:val="clear" w:color="auto" w:fill="FFFFFF"/>
         </w:rPr>
       </w:pPr>
       <w:r>
@@ -4084,6 +4182,66 @@
           <w:shd w:val="clear" w:color="auto" w:fill="FFFFFF"/>
         </w:rPr>
         <w:t>. Accessed: 2022- 01-.</w:t>
+      </w:r>
+    </w:p>
+    <w:p>
+      <w:pPr>
+        <w:widowControl w:val="0"/>
+        <w:spacing w:after="120"/>
+        <w:rPr>
+          <w:szCs w:val="18"/>
+        </w:rPr>
+      </w:pPr>
+      <w:r>
+        <w:rPr>
+          <w:color w:val="000000"/>
+          <w:shd w:val="clear" w:color="auto" w:fill="FFFFFF"/>
+        </w:rPr>
+        <w:t>[3]</w:t>
+      </w:r>
+      <w:r>
+        <w:rPr>
+          <w:color w:val="000000"/>
+          <w:shd w:val="clear" w:color="auto" w:fill="FFFFFF"/>
+        </w:rPr>
+        <w:t xml:space="preserve"> </w:t>
+      </w:r>
+      <w:r>
+        <w:rPr>
+          <w:color w:val="000000"/>
+          <w:shd w:val="clear" w:color="auto" w:fill="FFFFFF"/>
+        </w:rPr>
+        <w:t>MATLAB</w:t>
+      </w:r>
+      <w:r>
+        <w:rPr>
+          <w:color w:val="000000"/>
+          <w:shd w:val="clear" w:color="auto" w:fill="FFFFFF"/>
+        </w:rPr>
+        <w:t xml:space="preserve"> </w:t>
+      </w:r>
+      <w:r>
+        <w:rPr>
+          <w:color w:val="000000"/>
+          <w:shd w:val="clear" w:color="auto" w:fill="FFFFFF"/>
+        </w:rPr>
+        <w:t>Graphics: 2022. </w:t>
+      </w:r>
+      <w:r>
+        <w:rPr>
+          <w:i/>
+          <w:iCs/>
+          <w:color w:val="000000"/>
+          <w:shd w:val="clear" w:color="auto" w:fill="FFFFFF"/>
+        </w:rPr>
+        <w:t>https://uk.mathworks.com/products/matlab/matlab-graphics.html</w:t>
+      </w:r>
+      <w:r>
+        <w:rPr>
+          <w:color w:val="000000"/>
+          <w:shd w:val="clear" w:color="auto" w:fill="FFFFFF"/>
+        </w:rPr>
+        <w:t>. Accessed: 2022- 02-.</w:t>
       </w:r>
     </w:p>
     <w:p>
@@ -4321,8 +4479,9 @@
     <w:sectPr>
       <w:type w:val="continuous"/>
       <w:pgSz w:w="12240" w:h="15840" w:code="1"/>
-      <w:pgMar w:top="1152" w:right="1152" w:bottom="1152" w:left="1152" w:header="0" w:footer="0" w:gutter="0"/>
+      <w:pgMar w:top="1152" w:right="1152" w:bottom="1152" w:left="1152" w:header="0" w:footer="397" w:gutter="0"/>
       <w:cols w:num="2" w:space="475"/>
+      <w:docGrid w:linePitch="272"/>
     </w:sectPr>
   </w:body>
 </w:document>
@@ -4368,6 +4527,19 @@
         <w:rStyle w:val="PageNumber"/>
       </w:rPr>
       <w:instrText xml:space="preserve">PAGE  </w:instrText>
+    </w:r>
+    <w:r>
+      <w:rPr>
+        <w:rStyle w:val="PageNumber"/>
+      </w:rPr>
+      <w:fldChar w:fldCharType="separate"/>
+    </w:r>
+    <w:r>
+      <w:rPr>
+        <w:rStyle w:val="PageNumber"/>
+        <w:noProof/>
+      </w:rPr>
+      <w:t>2</w:t>
     </w:r>
     <w:r>
       <w:rPr>

</xml_diff>

<commit_message>
Updating report, changed axis class name. Added auto generated class diagram.
Writing report, up to the Implementation section. Changed the axis class name because it was misspelt. Created auto gen class diagram to use an appendix in report.
</commit_message>
<xml_diff>
--- a/Documentation/Final Report.docx
+++ b/Documentation/Final Report.docx
@@ -219,9 +219,9 @@
           <w:sz w:val="22"/>
         </w:rPr>
         <w:drawing>
-          <wp:inline distT="0" distB="0" distL="0" distR="0" wp14:anchorId="78274680" wp14:editId="26E57D9B">
-            <wp:extent cx="4324350" cy="2429332"/>
-            <wp:effectExtent l="0" t="0" r="0" b="9525"/>
+          <wp:inline distT="0" distB="0" distL="0" distR="0" wp14:anchorId="78274680" wp14:editId="588CA516">
+            <wp:extent cx="4010025" cy="2252751"/>
+            <wp:effectExtent l="0" t="0" r="0" b="0"/>
             <wp:docPr id="4" name="Picture 4"/>
             <wp:cNvGraphicFramePr>
               <a:graphicFrameLocks xmlns:a="http://schemas.openxmlformats.org/drawingml/2006/main" noChangeAspect="1"/>
@@ -242,7 +242,7 @@
                   <pic:spPr>
                     <a:xfrm>
                       <a:off x="0" y="0"/>
-                      <a:ext cx="4361254" cy="2450064"/>
+                      <a:ext cx="4055108" cy="2278078"/>
                     </a:xfrm>
                     <a:prstGeom prst="rect">
                       <a:avLst/>
@@ -529,14 +529,14 @@
           <w:rFonts w:cstheme="minorHAnsi"/>
           <w:szCs w:val="19"/>
         </w:rPr>
-        <w:t xml:space="preserve">Not so commonly used in better-known software is 3-dimensional (3-D) plotting. Similar to 2-D plotting with the only difference being the addition of another dimension (depth). This dimension can be used to great effect when </w:t>
+        <w:t xml:space="preserve">Not so commonly used in better-known software is 3-dimensional (3-D) plotting. Similar to 2-D plotting with the only difference being the addition of another dimension (depth). This dimension can be used to great effect when plotting in 3-D. Different perspectives and a better understanding of data (and subsequently much better </w:t>
       </w:r>
       <w:r>
         <w:rPr>
           <w:rFonts w:cstheme="minorHAnsi"/>
           <w:szCs w:val="19"/>
         </w:rPr>
-        <w:t xml:space="preserve">plotting in 3-D. Different perspectives and a better understanding of data (and subsequently much better analytical results) can be gained through correct use of 3-D plots. </w:t>
+        <w:t xml:space="preserve">analytical results) can be gained through correct use of 3-D plots. </w:t>
       </w:r>
       <w:r>
         <w:rPr>
@@ -659,33 +659,33 @@
         <w:rPr>
           <w:rFonts w:cstheme="minorHAnsi"/>
         </w:rPr>
-        <w:t xml:space="preserve"> geared towards data visualisation. Each piece of software has their own niche with specific users since each user will have their own set of requirements. For example, Tableau is design towards a Data analyst and </w:t>
+        <w:t xml:space="preserve"> geared towards data visualisation. Each piece of software has their own niche with specific users since each user will have their own set of requirements. For example, Tableau is design towards a Data analyst and Statisticians whereas something like Matplotlib is geared towards Computer programmers since it’s a library for the programming language python.</w:t>
       </w:r>
       <w:r>
         <w:rPr>
           <w:rFonts w:cstheme="minorHAnsi"/>
         </w:rPr>
+        <w:t xml:space="preserve"> The purpose of this section is to look at</w:t>
+      </w:r>
+      <w:r>
+        <w:rPr>
+          <w:rFonts w:cstheme="minorHAnsi"/>
+        </w:rPr>
+        <w:t xml:space="preserve"> existing plotting software, examining how they </w:t>
+      </w:r>
+      <w:r>
+        <w:rPr>
+          <w:rFonts w:cstheme="minorHAnsi"/>
+        </w:rPr>
         <w:lastRenderedPageBreak/>
-        <w:t>Statisticians whereas something like Matplotlib is geared towards Computer programmers since it’s a library for the programming language python.</w:t>
-      </w:r>
-      <w:r>
+        <w:t>work to understand the best approach when designing a program of this nature.</w:t>
+      </w:r>
+    </w:p>
+    <w:p>
+      <w:pPr>
         <w:rPr>
           <w:rFonts w:cstheme="minorHAnsi"/>
         </w:rPr>
-        <w:t xml:space="preserve"> The purpose of this section is to look at</w:t>
-      </w:r>
-      <w:r>
-        <w:rPr>
-          <w:rFonts w:cstheme="minorHAnsi"/>
-        </w:rPr>
-        <w:t xml:space="preserve"> existing plotting software, examining how they work to understand the best approach when designing a program of this nature.</w:t>
-      </w:r>
-    </w:p>
-    <w:p>
-      <w:pPr>
-        <w:rPr>
-          <w:rFonts w:cstheme="minorHAnsi"/>
-        </w:rPr>
       </w:pPr>
     </w:p>
     <w:p>
@@ -709,13 +709,6 @@
         </w:rPr>
         <w:t>MATLAB</w:t>
       </w:r>
-    </w:p>
-    <w:p>
-      <w:pPr>
-        <w:rPr>
-          <w:lang w:val="en-US"/>
-        </w:rPr>
-      </w:pPr>
     </w:p>
     <w:p>
       <w:pPr>
@@ -807,35 +800,14 @@
           <w:iCs/>
         </w:rPr>
       </w:pPr>
-    </w:p>
-    <w:p>
-      <w:pPr>
-        <w:jc w:val="center"/>
+      <w:r>
         <w:rPr>
           <w:rFonts w:cstheme="minorHAnsi"/>
           <w:i/>
           <w:iCs/>
         </w:rPr>
-      </w:pPr>
-      <w:r>
-        <w:rPr>
-          <w:rFonts w:cstheme="minorHAnsi"/>
-          <w:i/>
-          <w:iCs/>
-        </w:rPr>
         <w:t>Figure 1: MATLAB GUI</w:t>
       </w:r>
-    </w:p>
-    <w:p>
-      <w:pPr>
-        <w:ind w:firstLine="720"/>
-        <w:jc w:val="center"/>
-        <w:rPr>
-          <w:rFonts w:cstheme="minorHAnsi"/>
-          <w:i/>
-          <w:iCs/>
-        </w:rPr>
-      </w:pPr>
     </w:p>
     <w:p>
       <w:pPr>
@@ -957,25 +929,25 @@
         <w:rPr>
           <w:rFonts w:cstheme="minorHAnsi"/>
         </w:rPr>
-        <w:t xml:space="preserve">, a window will appear with the completed plot as shown in Figure 2. From here the user can use the mouse to navigate around the graph to gain a better perspective of all aspects of the graph. This is very intuitive and is necessary when viewing certain parts of the graph as seen in Figure 2. It is something that has been taken on as inspiration when planning the prototype due to the intuitive </w:t>
+        <w:t>, a window will appear with the completed plot as shown in Figure 2. From here the user can use the mouse to navigate around the graph to gain a better perspective of all aspects of the graph. This is very intuitive and is necessary when viewing certain parts of the graph as seen in Figure 2. It is something that has been taken on as inspiration when planning the prototype due to the intuitive nature of it and the benefits it brings to viewing graphs. Whilst this is all great, there is a problem. The software relies on the user having some form of coding knowledge. Having little coding knowledge will likely see most users searching online for how to acquire and accomplish tasks</w:t>
       </w:r>
       <w:r>
         <w:rPr>
           <w:rFonts w:cstheme="minorHAnsi"/>
         </w:rPr>
-        <w:t>nature of it and the benefits it brings to viewing graphs. Whilst this is all great, there is a problem. The software relies on the user having some form of coding knowledge. Having little coding knowledge will likely see most users searching online for how to acquire and accomplish tasks</w:t>
+        <w:t xml:space="preserve"> [4]</w:t>
       </w:r>
       <w:r>
         <w:rPr>
           <w:rFonts w:cstheme="minorHAnsi"/>
         </w:rPr>
-        <w:t xml:space="preserve"> [4]</w:t>
+        <w:t xml:space="preserve">. This is fairly easy to do since there are multiple forums regarding MATLAB. However, this could turn some users </w:t>
       </w:r>
       <w:r>
         <w:rPr>
           <w:rFonts w:cstheme="minorHAnsi"/>
         </w:rPr>
-        <w:t>. This is fairly easy to do since there are multiple forums regarding MATLAB. However, this could turn some users away since they could be looking for an easy intuitive system that they don’t have gradually to get the hang of. With this in mind, one goal of the project is to make the design/functionality intuitive for most users to use. This allows for quicker access to the things end users want the most… results.</w:t>
+        <w:t>away since they could be looking for an easy intuitive system that they don’t have gradually to get the hang of. With this in mind, one goal of the project is to make the design/functionality intuitive for most users to use. This allows for quicker access to the things end users want the most… results.</w:t>
       </w:r>
     </w:p>
     <w:p>
@@ -991,13 +963,6 @@
         </w:rPr>
         <w:t>GNUPLOT</w:t>
       </w:r>
-    </w:p>
-    <w:p>
-      <w:pPr>
-        <w:rPr>
-          <w:rFonts w:cstheme="minorHAnsi"/>
-        </w:rPr>
-      </w:pPr>
     </w:p>
     <w:p>
       <w:pPr>
@@ -1142,13 +1107,6 @@
     </w:p>
     <w:p>
       <w:pPr>
-        <w:rPr>
-          <w:rFonts w:cstheme="minorHAnsi"/>
-        </w:rPr>
-      </w:pPr>
-    </w:p>
-    <w:p>
-      <w:pPr>
         <w:jc w:val="center"/>
         <w:rPr>
           <w:rFonts w:cstheme="minorHAnsi"/>
@@ -1250,16 +1208,32 @@
     </w:p>
     <w:p>
       <w:pPr>
+        <w:jc w:val="center"/>
         <w:rPr>
           <w:rFonts w:cstheme="minorHAnsi"/>
-        </w:rPr>
-      </w:pPr>
-      <w:r>
+          <w:i/>
+          <w:iCs/>
+        </w:rPr>
+      </w:pPr>
+    </w:p>
+    <w:p>
+      <w:pPr>
         <w:rPr>
           <w:rFonts w:cstheme="minorHAnsi"/>
         </w:rPr>
+      </w:pPr>
+      <w:r>
+        <w:rPr>
+          <w:rFonts w:cstheme="minorHAnsi"/>
+        </w:rPr>
+        <w:t xml:space="preserve">GNU-Plot is a great example of command interpreted plotting. It would be a good basis if the project was to be script/command based in a terminal. It is fairly simple to plot from data files as long as you  know where your file is store since this could cause file-finding issues. The main problem with GNU-Plot is the overall complexity for plots. A lot of time spent using GNU-Plot is usually looking online at the documentation to find a solution. As we saw </w:t>
+      </w:r>
+      <w:r>
+        <w:rPr>
+          <w:rFonts w:cstheme="minorHAnsi"/>
+        </w:rPr>
         <w:lastRenderedPageBreak/>
-        <w:t>GNU-Plot is a great example of command interpreted plotting. It would be a good basis if the project was to be script/command based in a terminal. It is fairly simple to plot from data files as long as you  know where your file is store since this could cause file-finding issues. The main problem with GNU-Plot is the overall complexity for plots. A lot of time spent using GNU-Plot is usually looking online at the documentation to find a solution. As we saw with MATLAB, this not ideal for most users. This issue is not helped by the fact that GNU-Plot is mainly used in a Unix environment (i.e. Linux distributions). GNU-Plot comes with most Linux distributions by default, this can be handy for any Unix users since there is no install required. However, this does mean if you are on Windows you need to install a Unix environment (e.g. MinGW, WSL) just to get it running which not a lot of novice users would not be able to achieve. The plots themselves are also not the best looking 3-D plots (See Figure 5). Compared to MATLAB, the plots are considerably less in terms of graphical quality. Using the 3-D graphics libraries and the processing power of the GPU, this will be an area that the project aims to show can be improved.</w:t>
+        <w:t>with MATLAB, this not ideal for most users. This issue is not helped by the fact that GNU-Plot is mainly used in a Unix environment (i.e. Linux distributions). GNU-Plot comes with most Linux distributions by default, this can be handy for any Unix users since there is no install required. However, this does mean if you are on Windows you need to install a Unix environment (e.g. MinGW, WSL) just to get it running which not a lot of novice users would not be able to achieve. The plots themselves are also not the best looking 3-D plots (See Figure 5). Compared to MATLAB, the plots are considerably less in terms of graphical quality. Using the 3-D graphics libraries and the processing power of the GPU, this will be an area that the project aims to show can be improved.</w:t>
       </w:r>
     </w:p>
     <w:p>
@@ -1369,101 +1343,96 @@
           <w:lang w:val="en-US"/>
         </w:rPr>
       </w:pPr>
-    </w:p>
-    <w:p>
-      <w:pPr>
+      <w:r>
         <w:rPr>
           <w:lang w:val="en-US"/>
         </w:rPr>
-      </w:pPr>
+        <w:t>When researching similar applications, online website plotters are a frequent occurrence when searching.</w:t>
+      </w:r>
       <w:r>
         <w:rPr>
           <w:lang w:val="en-US"/>
         </w:rPr>
-        <w:t>When researching similar applications, online website plotters are a frequent occurrence when searching.</w:t>
+        <w:t xml:space="preserve"> </w:t>
       </w:r>
       <w:r>
         <w:rPr>
           <w:lang w:val="en-US"/>
         </w:rPr>
-        <w:t xml:space="preserve"> </w:t>
+        <w:t>Many of</w:t>
       </w:r>
       <w:r>
         <w:rPr>
           <w:lang w:val="en-US"/>
         </w:rPr>
-        <w:t>Many of</w:t>
+        <w:t xml:space="preserve"> these applications function in similar manors, for this instance </w:t>
       </w:r>
       <w:r>
         <w:rPr>
           <w:lang w:val="en-US"/>
         </w:rPr>
-        <w:t xml:space="preserve"> these applications function in similar manors, for this instance </w:t>
+        <w:t>the researcher</w:t>
       </w:r>
       <w:r>
         <w:rPr>
           <w:lang w:val="en-US"/>
         </w:rPr>
-        <w:t>the researcher</w:t>
+        <w:t xml:space="preserve"> will be looking at GeoGebra 3D Calculator [</w:t>
       </w:r>
       <w:r>
         <w:rPr>
           <w:lang w:val="en-US"/>
         </w:rPr>
-        <w:t xml:space="preserve"> will be looking at GeoGebra 3D Calculator [</w:t>
+        <w:t>6</w:t>
       </w:r>
       <w:r>
         <w:rPr>
           <w:lang w:val="en-US"/>
         </w:rPr>
-        <w:t>6</w:t>
+        <w:t>].</w:t>
       </w:r>
       <w:r>
         <w:rPr>
           <w:lang w:val="en-US"/>
         </w:rPr>
-        <w:t>].</w:t>
+        <w:t xml:space="preserve"> Th</w:t>
       </w:r>
       <w:r>
         <w:rPr>
           <w:lang w:val="en-US"/>
         </w:rPr>
-        <w:t xml:space="preserve"> Th</w:t>
+        <w:t>e</w:t>
       </w:r>
       <w:r>
         <w:rPr>
           <w:lang w:val="en-US"/>
         </w:rPr>
-        <w:t>e</w:t>
-      </w:r>
-      <w:r>
+        <w:t xml:space="preserve"> selling point of this is as a mathematical function plotter that has the capabilities to show off 3D mathematical functions.</w:t>
+      </w:r>
+    </w:p>
+    <w:p>
+      <w:pPr>
         <w:rPr>
           <w:lang w:val="en-US"/>
         </w:rPr>
-        <w:t xml:space="preserve"> selling point of this is as a mathematical function plotter that has the capabilities to show off 3D mathematical functions.</w:t>
-      </w:r>
-    </w:p>
-    <w:p>
-      <w:pPr>
+      </w:pPr>
+    </w:p>
+    <w:p>
+      <w:pPr>
+        <w:jc w:val="center"/>
         <w:rPr>
           <w:lang w:val="en-US"/>
         </w:rPr>
       </w:pPr>
-    </w:p>
-    <w:p>
-      <w:pPr>
-        <w:rPr>
+      <w:r>
+        <w:rPr>
+          <w:noProof/>
           <w:lang w:val="en-US"/>
         </w:rPr>
-      </w:pPr>
-      <w:r>
-        <w:rPr>
-          <w:lang w:val="en-US"/>
-        </w:rPr>
         <w:drawing>
-          <wp:inline distT="0" distB="0" distL="0" distR="0" wp14:anchorId="035D2EA7" wp14:editId="12B5152D">
-            <wp:extent cx="3003550" cy="1576705"/>
-            <wp:effectExtent l="0" t="0" r="6350" b="4445"/>
+          <wp:inline distT="0" distB="0" distL="0" distR="0" wp14:anchorId="035D2EA7" wp14:editId="3280CF07">
+            <wp:extent cx="2685414" cy="1409700"/>
+            <wp:effectExtent l="0" t="0" r="0" b="0"/>
             <wp:docPr id="6" name="Picture 6"/>
             <wp:cNvGraphicFramePr>
               <a:graphicFrameLocks xmlns:a="http://schemas.openxmlformats.org/drawingml/2006/main" noChangeAspect="1"/>
@@ -1484,7 +1453,7 @@
                   <pic:spPr>
                     <a:xfrm>
                       <a:off x="0" y="0"/>
-                      <a:ext cx="3003550" cy="1576705"/>
+                      <a:ext cx="2685414" cy="1409700"/>
                     </a:xfrm>
                     <a:prstGeom prst="rect">
                       <a:avLst/>
@@ -1529,7 +1498,10 @@
         <w:t xml:space="preserve"> and graphical user interface (GUI).</w:t>
       </w:r>
       <w:r>
-        <w:t xml:space="preserve"> Plotting is as simple as inserting a function and seeing the results.</w:t>
+        <w:t xml:space="preserve"> Plotting is as simple as </w:t>
+      </w:r>
+      <w:r>
+        <w:t>inserting a function and seeing the results.</w:t>
       </w:r>
       <w:r>
         <w:t xml:space="preserve"> With this being a key focus of the research project, this design was thought to be </w:t>
@@ -1544,7 +1516,13 @@
         <w:t xml:space="preserve"> design of the</w:t>
       </w:r>
       <w:r>
-        <w:t xml:space="preserve"> project.</w:t>
+        <w:t xml:space="preserve"> project</w:t>
+      </w:r>
+      <w:r>
+        <w:t xml:space="preserve"> (See Appendix B)</w:t>
+      </w:r>
+      <w:r>
+        <w:t>.</w:t>
       </w:r>
       <w:r>
         <w:t xml:space="preserve"> A simple and </w:t>
@@ -1569,25 +1547,28 @@
     <w:p>
       <w:pPr>
         <w:pStyle w:val="Heading2"/>
-      </w:pPr>
-      <w:r>
+        <w:rPr>
+          <w:sz w:val="22"/>
+          <w:szCs w:val="22"/>
+        </w:rPr>
+      </w:pPr>
+      <w:r>
+        <w:rPr>
+          <w:sz w:val="22"/>
+          <w:szCs w:val="22"/>
+        </w:rPr>
         <w:t>Summary</w:t>
       </w:r>
     </w:p>
     <w:p>
       <w:r>
-        <w:t xml:space="preserve">To summarize, there are many different applications that provide users with plotting capabilities. </w:t>
-      </w:r>
-      <w:r>
-        <w:t>By experiencing the strengths and weaknesses of applications,</w:t>
-      </w:r>
-      <w:r>
-        <w:t xml:space="preserve"> it provided the researcher with a much better understanding of how to approach the creation of a program of this nature.</w:t>
+        <w:t>To summarize, there are many different applications that provide users with plotting capabilities. By experiencing the strengths and weaknesses of applications, it provided the researcher with a much better understanding of how to approach the creation of a program of this nature.</w:t>
       </w:r>
       <w:r>
         <w:t xml:space="preserve"> What needed to be considered for the benefit of the user. How the program needed to control and feel for it to replicate a plotting application.</w:t>
       </w:r>
     </w:p>
+    <w:p/>
     <w:p/>
     <w:p>
       <w:pPr>
@@ -1597,815 +1578,149 @@
           <w:numId w:val="38"/>
         </w:numPr>
         <w:ind w:left="431" w:hanging="431"/>
-        <w:rPr>
-          <w:highlight w:val="yellow"/>
-        </w:rPr>
-      </w:pPr>
-      <w:r>
-        <w:rPr>
-          <w:highlight w:val="yellow"/>
-        </w:rPr>
+      </w:pPr>
+      <w:r>
         <w:t>Specification</w:t>
       </w:r>
     </w:p>
     <w:p>
-      <w:pPr>
-        <w:pStyle w:val="NormalWeb"/>
-        <w:spacing w:before="0" w:after="0"/>
-        <w:rPr>
-          <w:color w:val="000000"/>
-          <w:sz w:val="20"/>
-          <w:szCs w:val="19"/>
-        </w:rPr>
-      </w:pPr>
-      <w:r>
-        <w:rPr>
-          <w:color w:val="000000"/>
-          <w:sz w:val="20"/>
-          <w:szCs w:val="19"/>
-        </w:rPr>
-        <w:t>You might choose to devote Section 3 to a s</w:t>
-      </w:r>
-      <w:r>
-        <w:rPr>
-          <w:color w:val="000000"/>
-          <w:sz w:val="20"/>
-          <w:szCs w:val="19"/>
-        </w:rPr>
-        <w:t xml:space="preserve">pecification of the problem </w:t>
-      </w:r>
-      <w:r>
-        <w:rPr>
-          <w:color w:val="000000"/>
-          <w:sz w:val="20"/>
-          <w:szCs w:val="19"/>
-        </w:rPr>
-        <w:t xml:space="preserve">(such as requirements, user stories), </w:t>
-      </w:r>
-      <w:r>
-        <w:rPr>
-          <w:color w:val="000000"/>
-          <w:sz w:val="20"/>
-          <w:szCs w:val="19"/>
-        </w:rPr>
-        <w:t xml:space="preserve">and an explanation of how </w:t>
-      </w:r>
-      <w:r>
-        <w:rPr>
-          <w:color w:val="000000"/>
-          <w:sz w:val="20"/>
-          <w:szCs w:val="19"/>
-        </w:rPr>
-        <w:t>you</w:t>
-      </w:r>
-      <w:r>
-        <w:rPr>
-          <w:color w:val="000000"/>
-          <w:sz w:val="20"/>
-          <w:szCs w:val="19"/>
-        </w:rPr>
-        <w:t xml:space="preserve"> arrived at this specification. </w:t>
-      </w:r>
-      <w:r>
-        <w:rPr>
-          <w:color w:val="000000"/>
-          <w:sz w:val="20"/>
-          <w:szCs w:val="19"/>
-        </w:rPr>
-        <w:t xml:space="preserve">You can describe an </w:t>
-      </w:r>
-      <w:r>
-        <w:rPr>
-          <w:color w:val="000000"/>
-          <w:sz w:val="20"/>
-          <w:szCs w:val="19"/>
-        </w:rPr>
-        <w:t>initial work schedule</w:t>
-      </w:r>
-      <w:r>
-        <w:rPr>
-          <w:color w:val="000000"/>
-          <w:sz w:val="20"/>
-          <w:szCs w:val="19"/>
-        </w:rPr>
-        <w:t>,</w:t>
-      </w:r>
-      <w:r>
-        <w:rPr>
-          <w:color w:val="000000"/>
-          <w:sz w:val="20"/>
-          <w:szCs w:val="19"/>
-        </w:rPr>
-        <w:t xml:space="preserve"> including an overall project plan with time</w:t>
-      </w:r>
-      <w:r>
-        <w:rPr>
-          <w:color w:val="000000"/>
-          <w:sz w:val="20"/>
-          <w:szCs w:val="19"/>
-        </w:rPr>
+      <w:r>
+        <w:t>The researcher and project client agreed to an initial meeting in the early stages of the project</w:t>
+      </w:r>
+      <w:r>
+        <w:t xml:space="preserve"> (See Appendix C)</w:t>
+      </w:r>
+      <w:r>
+        <w:t>.</w:t>
+      </w:r>
+      <w:r>
+        <w:t xml:space="preserve"> This </w:t>
+      </w:r>
+      <w:r>
+        <w:t>was</w:t>
+      </w:r>
+      <w:r>
+        <w:t xml:space="preserve"> where both parties discussed what kind of direction the project could go (See Appendix D).</w:t>
+      </w:r>
+      <w:r>
+        <w:t xml:space="preserve"> This was the first on many meetings between parties that would occur on a weekly basis (not including holiday periods). The purpose of the meetings being to let the client know how much progress has been achieved since the last meeting</w:t>
+      </w:r>
+      <w:r>
+        <w:t>, sharing ideas, and answering any questions (See Appendix D).</w:t>
+      </w:r>
+      <w:r>
         <w:t xml:space="preserve"> </w:t>
       </w:r>
       <w:r>
-        <w:rPr>
-          <w:color w:val="000000"/>
-          <w:sz w:val="20"/>
-          <w:szCs w:val="19"/>
-        </w:rPr>
-        <w:t>scal</w:t>
-      </w:r>
-      <w:r>
-        <w:rPr>
-          <w:color w:val="000000"/>
-          <w:sz w:val="20"/>
-          <w:szCs w:val="19"/>
-        </w:rPr>
-        <w:t>es</w:t>
-      </w:r>
-      <w:r>
-        <w:rPr>
-          <w:color w:val="000000"/>
-          <w:sz w:val="20"/>
-          <w:szCs w:val="19"/>
-        </w:rPr>
-        <w:t xml:space="preserve"> and </w:t>
-      </w:r>
-      <w:r>
-        <w:rPr>
-          <w:color w:val="000000"/>
-          <w:sz w:val="20"/>
-          <w:szCs w:val="19"/>
-        </w:rPr>
-        <w:t>deliverables.</w:t>
-      </w:r>
-      <w:r>
-        <w:rPr>
-          <w:color w:val="000000"/>
-          <w:sz w:val="20"/>
-          <w:szCs w:val="19"/>
-        </w:rPr>
-        <w:t xml:space="preserve"> You can summarise your development process and methodology, with a justification of the methodology selected.</w:t>
-      </w:r>
-    </w:p>
-    <w:p>
-      <w:pPr>
-        <w:rPr>
-          <w:i/>
-        </w:rPr>
-      </w:pPr>
-    </w:p>
-    <w:p>
-      <w:pPr>
-        <w:pStyle w:val="Heading1"/>
-        <w:numPr>
-          <w:ilvl w:val="0"/>
-          <w:numId w:val="17"/>
-        </w:numPr>
-        <w:rPr>
-          <w:highlight w:val="yellow"/>
-        </w:rPr>
-      </w:pPr>
-      <w:r>
-        <w:rPr>
-          <w:highlight w:val="yellow"/>
-        </w:rPr>
-        <w:t>Design</w:t>
-      </w:r>
-    </w:p>
-    <w:p>
-      <w:pPr>
-        <w:rPr>
-          <w:color w:val="000000"/>
-          <w:szCs w:val="19"/>
-        </w:rPr>
-      </w:pPr>
-      <w:r>
-        <w:rPr>
-          <w:color w:val="000000"/>
-          <w:szCs w:val="19"/>
-        </w:rPr>
-        <w:t xml:space="preserve">You should include descriptions of the main design choices you made at </w:t>
-      </w:r>
-      <w:r>
-        <w:rPr>
-          <w:color w:val="000000"/>
-          <w:szCs w:val="19"/>
-        </w:rPr>
-        <w:t>the outset of the project,</w:t>
-      </w:r>
-      <w:r>
-        <w:rPr>
-          <w:color w:val="000000"/>
-          <w:szCs w:val="19"/>
-        </w:rPr>
-        <w:t xml:space="preserve"> e.g., </w:t>
-      </w:r>
-      <w:r>
-        <w:rPr>
-          <w:color w:val="000000"/>
-          <w:szCs w:val="19"/>
-        </w:rPr>
-        <w:t xml:space="preserve">in terms of the tools that you adopted, the frameworks, </w:t>
-      </w:r>
-      <w:r>
-        <w:rPr>
-          <w:color w:val="000000"/>
-          <w:szCs w:val="19"/>
-        </w:rPr>
-        <w:t xml:space="preserve">the </w:t>
-      </w:r>
-      <w:r>
-        <w:rPr>
-          <w:color w:val="000000"/>
-          <w:szCs w:val="19"/>
-        </w:rPr>
-        <w:t xml:space="preserve">environments, </w:t>
-      </w:r>
-      <w:r>
-        <w:rPr>
-          <w:color w:val="000000"/>
-          <w:szCs w:val="19"/>
-        </w:rPr>
-        <w:t xml:space="preserve">the </w:t>
-      </w:r>
-      <w:r>
-        <w:rPr>
-          <w:color w:val="000000"/>
-          <w:szCs w:val="19"/>
-        </w:rPr>
-        <w:t xml:space="preserve">programming languages, </w:t>
-      </w:r>
-      <w:r>
-        <w:rPr>
-          <w:color w:val="000000"/>
-          <w:szCs w:val="19"/>
-        </w:rPr>
-        <w:t>usability constraints or standards, and so on Did</w:t>
-      </w:r>
-      <w:r>
-        <w:rPr>
-          <w:color w:val="000000"/>
-          <w:szCs w:val="19"/>
-        </w:rPr>
-        <w:t xml:space="preserve"> algorithms or data structures </w:t>
-      </w:r>
-      <w:r>
-        <w:rPr>
-          <w:color w:val="000000"/>
-          <w:szCs w:val="19"/>
-        </w:rPr>
-        <w:t xml:space="preserve">have </w:t>
-      </w:r>
-      <w:r>
-        <w:rPr>
-          <w:color w:val="000000"/>
-          <w:szCs w:val="19"/>
-        </w:rPr>
-        <w:t xml:space="preserve">to be selected? Did you have to produce any initial software designs, e.g., </w:t>
-      </w:r>
-      <w:r>
-        <w:rPr>
-          <w:color w:val="000000"/>
-          <w:szCs w:val="19"/>
-        </w:rPr>
-        <w:t xml:space="preserve">e.g., data models, E-R diagrams, UML designs. Design decisions and trade-offs should be described, including consideration of alternatives and a </w:t>
-      </w:r>
-      <w:r>
-        <w:rPr>
-          <w:color w:val="000000"/>
-          <w:szCs w:val="19"/>
+        <w:t>Due to the nature</w:t>
+      </w:r>
+      <w:r>
+        <w:t xml:space="preserve"> and description</w:t>
+      </w:r>
+      <w:r>
+        <w:t xml:space="preserve"> of the project, there was a mutual understanding between both parties that the researcher was going to attempt to create a plotting program using 3D graphics programming.</w:t>
+      </w:r>
+      <w:r>
+        <w:t xml:space="preserve"> The researcher had the most experience programming OpenGL applications using Visual Studio and C++ (and linking the necessary libraries</w:t>
+      </w:r>
+      <w:r>
+        <w:t xml:space="preserve"> e.g. GLFW, GLEW and glload</w:t>
+      </w:r>
+      <w:r>
+        <w:t xml:space="preserve"> (See Appendix E)</w:t>
+      </w:r>
+      <w:r>
+        <w:t>).</w:t>
+      </w:r>
+      <w:r>
+        <w:t xml:space="preserve"> </w:t>
+      </w:r>
+      <w:r>
+        <w:t>Therefore, the researcher decided this was how the application would be created when it came to development.</w:t>
+      </w:r>
+      <w:r>
+        <w:t xml:space="preserve"> The researcher could have chosen other languages such as Python [7] and JavaScript [8] (OpenGL has compatibility for both). However, due to the inexperience the researcher had with both languages, they decided it would be best to stick to what they knew.  </w:t>
+      </w:r>
+      <w:r>
+        <w:t>In order for the researcher to understand the characteristics of a plotting program, it was thought that the researcher should look into the existing software market (As seen in Section 2.1 “Existing Software”).</w:t>
+      </w:r>
+      <w:r>
+        <w:t xml:space="preserve"> This would be a great chance to gather requirements for the system, understanding how plotting applications work to make the system more intuitive for users.</w:t>
+      </w:r>
+      <w:r>
+        <w:t xml:space="preserve"> </w:t>
+      </w:r>
+      <w:r>
+        <w:t>When gathering the requirements for the system, the researcher had to decide which development cycle would suit the project development. The researcher believed that the agile development cycle [</w:t>
+      </w:r>
+      <w:r>
+        <w:t>9</w:t>
+      </w:r>
+      <w:r>
+        <w:t>] would be the best approach for the project.</w:t>
+      </w:r>
+    </w:p>
+    <w:p/>
+    <w:p>
+      <w:pPr>
+        <w:pStyle w:val="Heading2"/>
+        <w:rPr>
+          <w:sz w:val="22"/>
+          <w:szCs w:val="22"/>
+        </w:rPr>
+      </w:pPr>
+      <w:r>
+        <w:rPr>
+          <w:sz w:val="22"/>
+          <w:szCs w:val="22"/>
         </w:rPr>
         <w:lastRenderedPageBreak/>
-        <w:t>justification for the choices made. Sometimes, the justification may be because of constraints on the project, e.g., the learning curve required for certain technologies and the feasibility within the project timescale. In other cases, there may have been a range of equally comparable tools or technologies that you could have selected from. In which case, why did you choose one over the others?</w:t>
-      </w:r>
-    </w:p>
-    <w:p>
-      <w:pPr>
-        <w:rPr>
-          <w:color w:val="000000"/>
-          <w:szCs w:val="19"/>
-        </w:rPr>
-      </w:pPr>
-    </w:p>
-    <w:p>
-      <w:pPr>
-        <w:rPr>
-          <w:color w:val="000000"/>
-          <w:szCs w:val="19"/>
-        </w:rPr>
-      </w:pPr>
-      <w:r>
-        <w:rPr>
-          <w:color w:val="000000"/>
-          <w:szCs w:val="19"/>
-        </w:rPr>
-        <w:t xml:space="preserve">It is recognised that some design choices may be more, or less applicable to some projects than others. For example, a project which is developing and benchmarking a new image processing algorithm may have less concerns about user interface design, but the latter could be important to other projects. Therefore, please present information which is pertinent to the needs and expectations of your own project. </w:t>
-      </w:r>
-    </w:p>
-    <w:p>
-      <w:pPr>
-        <w:rPr>
-          <w:color w:val="000000"/>
-          <w:szCs w:val="19"/>
-        </w:rPr>
-      </w:pPr>
-    </w:p>
-    <w:p>
-      <w:pPr>
-        <w:rPr>
-          <w:color w:val="000000"/>
-          <w:szCs w:val="19"/>
-        </w:rPr>
-      </w:pPr>
-      <w:r>
-        <w:rPr>
-          <w:color w:val="000000"/>
-          <w:szCs w:val="19"/>
-        </w:rPr>
-        <w:t>It is also recognised that design choices may evolve or change during the project, as you discover more during the implementation stages. Therefore, you may need to approach the Design section in a couple of ways. You could present it as a record of what was relevant at the outset, prior to implementation. You can then discuss any changes that occurred during the implementation section later. Alternatively, you can present information about the design choices that you made at the outset, and the subsequent changes to these during the later stages of the project together, at the same time, in the Design section. The choice of which approach to adopt may be down to your own personal preference and/or based on the advice of your project advisor too.</w:t>
-      </w:r>
-    </w:p>
-    <w:p>
-      <w:pPr>
-        <w:rPr>
-          <w:color w:val="000000"/>
-          <w:szCs w:val="19"/>
-        </w:rPr>
-      </w:pPr>
-    </w:p>
-    <w:p>
-      <w:pPr>
-        <w:rPr>
-          <w:color w:val="000000"/>
-          <w:szCs w:val="19"/>
-        </w:rPr>
-      </w:pPr>
-      <w:r>
-        <w:rPr>
-          <w:color w:val="000000"/>
-          <w:szCs w:val="19"/>
-        </w:rPr>
-        <w:t xml:space="preserve">It is also recognised that some projects may have their technology choices </w:t>
-      </w:r>
-      <w:r>
-        <w:rPr>
-          <w:color w:val="000000"/>
-          <w:szCs w:val="19"/>
-        </w:rPr>
-        <w:t>pre-ordained</w:t>
-      </w:r>
-      <w:r>
-        <w:rPr>
-          <w:color w:val="000000"/>
-          <w:szCs w:val="19"/>
-        </w:rPr>
-        <w:t xml:space="preserve"> from the outset. I.e., there is a specific platform or framework which has been stipulated by the project advisor at the outset and/or which is just the single, natural choice for projects in that area. In such cases, it is still important to outline what these constraints or choices are. It such cases, it may still be feasible for you to explore or consider alternatives. </w:t>
-      </w:r>
-    </w:p>
-    <w:p>
-      <w:pPr>
-        <w:rPr>
-          <w:color w:val="000000"/>
-          <w:szCs w:val="19"/>
-        </w:rPr>
-      </w:pPr>
-    </w:p>
-    <w:p>
-      <w:pPr>
-        <w:rPr>
-          <w:color w:val="000000"/>
-          <w:szCs w:val="19"/>
-        </w:rPr>
-      </w:pPr>
-      <w:r>
-        <w:rPr>
-          <w:color w:val="000000"/>
-          <w:szCs w:val="19"/>
-        </w:rPr>
-        <w:t>Finally, it is also recognised that some design choices may subsequently depend on others. For example, if you had decided that C# or ASP.NET was going to be the most appropriate language or environment for you to use, it could be natural for you to conclude that Visual Studio would be the relevant development environment to use too. However, there could still have been other options to consider in these circumstances. Ultimately, you are just looking to provide a robust and comprehensive discussion of your choices, rationale, and justification</w:t>
-      </w:r>
-      <w:r>
-        <w:rPr>
-          <w:color w:val="000000"/>
-          <w:szCs w:val="19"/>
-        </w:rPr>
+        <w:t>Agile Approach</w:t>
+      </w:r>
+    </w:p>
+    <w:p>
+      <w:r>
+        <w:t>The agile development cycle allows for frequent change and minimal planning. The researcher felt this would be useful if a change of thought went into a major part of the development and plans need to change. This could be the case after a sprint has finished</w:t>
+      </w:r>
+      <w:r>
         <w:t xml:space="preserve">. </w:t>
       </w:r>
-    </w:p>
-    <w:p>
-      <w:pPr>
-        <w:rPr>
-          <w:color w:val="000000"/>
-          <w:szCs w:val="19"/>
-        </w:rPr>
-      </w:pPr>
-    </w:p>
-    <w:p>
-      <w:pPr>
-        <w:rPr>
-          <w:color w:val="000000"/>
-          <w:szCs w:val="19"/>
-        </w:rPr>
-      </w:pPr>
-      <w:r>
-        <w:rPr>
-          <w:color w:val="000000"/>
-          <w:szCs w:val="19"/>
-        </w:rPr>
-        <w:t>T</w:t>
-      </w:r>
-      <w:r>
-        <w:rPr>
-          <w:color w:val="000000"/>
-          <w:szCs w:val="19"/>
-        </w:rPr>
-        <w:t xml:space="preserve">here are occasions where it </w:t>
-      </w:r>
-      <w:r>
-        <w:rPr>
-          <w:color w:val="000000"/>
-          <w:szCs w:val="19"/>
-        </w:rPr>
-        <w:t xml:space="preserve">might be helpful to refer to an equation, such as Equation (1). </w:t>
-      </w:r>
-    </w:p>
-    <w:p>
-      <w:pPr>
-        <w:rPr>
-          <w:color w:val="000000"/>
-          <w:szCs w:val="19"/>
-        </w:rPr>
-      </w:pPr>
-    </w:p>
-    <w:p>
-      <w:pPr>
-        <w:jc w:val="center"/>
-        <w:rPr>
-          <w:color w:val="000000"/>
-          <w:szCs w:val="19"/>
-        </w:rPr>
-      </w:pPr>
-      <w:r>
-        <w:rPr>
-          <w:color w:val="000000"/>
-          <w:szCs w:val="19"/>
-        </w:rPr>
-        <w:t>(1)</w:t>
-      </w:r>
-      <w:r>
-        <w:rPr>
-          <w:i/>
-          <w:iCs/>
-          <w:color w:val="000000"/>
-          <w:szCs w:val="19"/>
-        </w:rPr>
-        <w:tab/>
-        <w:t>E = mc</w:t>
-      </w:r>
-      <w:r>
-        <w:rPr>
-          <w:i/>
-          <w:iCs/>
-          <w:color w:val="000000"/>
-          <w:szCs w:val="19"/>
-          <w:vertAlign w:val="superscript"/>
-        </w:rPr>
-        <w:t>2</w:t>
-      </w:r>
-    </w:p>
-    <w:p>
-      <w:pPr>
-        <w:rPr>
-          <w:i/>
-        </w:rPr>
-      </w:pPr>
-    </w:p>
-    <w:p>
-      <w:pPr>
-        <w:rPr>
-          <w:color w:val="000000"/>
-          <w:szCs w:val="19"/>
-        </w:rPr>
-      </w:pPr>
-      <w:r>
-        <w:rPr>
-          <w:color w:val="000000"/>
-          <w:szCs w:val="19"/>
-        </w:rPr>
-        <w:t>More generally, y</w:t>
-      </w:r>
-      <w:r>
-        <w:rPr>
-          <w:color w:val="000000"/>
-          <w:szCs w:val="19"/>
-        </w:rPr>
-        <w:t xml:space="preserve">ou will almost certainly want to use some figures or tables </w:t>
-      </w:r>
-      <w:r>
-        <w:rPr>
-          <w:color w:val="000000"/>
-          <w:szCs w:val="19"/>
-        </w:rPr>
-        <w:t xml:space="preserve">throughout your document, </w:t>
-      </w:r>
-      <w:r>
-        <w:rPr>
-          <w:color w:val="000000"/>
-          <w:szCs w:val="19"/>
-        </w:rPr>
-        <w:t>such as</w:t>
-      </w:r>
-      <w:r>
-        <w:rPr>
-          <w:color w:val="000000"/>
-          <w:szCs w:val="19"/>
-        </w:rPr>
-        <w:t xml:space="preserve"> </w:t>
-      </w:r>
-      <w:r>
-        <w:rPr>
-          <w:color w:val="000000"/>
-          <w:szCs w:val="19"/>
-        </w:rPr>
-        <w:fldChar w:fldCharType="begin"/>
-      </w:r>
-      <w:r>
-        <w:rPr>
-          <w:color w:val="000000"/>
-          <w:szCs w:val="19"/>
-        </w:rPr>
-        <w:instrText xml:space="preserve"> REF _Ref81843750 \h </w:instrText>
-      </w:r>
-      <w:r>
-        <w:rPr>
-          <w:color w:val="000000"/>
-          <w:szCs w:val="19"/>
-        </w:rPr>
-      </w:r>
-      <w:r>
-        <w:rPr>
-          <w:color w:val="000000"/>
-          <w:szCs w:val="19"/>
-        </w:rPr>
-        <w:fldChar w:fldCharType="separate"/>
-      </w:r>
-      <w:r>
-        <w:t xml:space="preserve">Figure </w:t>
-      </w:r>
+      <w:r>
+        <w:t xml:space="preserve">The researcher would create user stories when they were researching the existing software market. The user stories would be created in the form of GitHub issues (See Appendix </w:t>
+      </w:r>
+      <w:r>
+        <w:t>F</w:t>
+      </w:r>
+      <w:r>
+        <w:t>) so they could be used later in the agile planning phase.</w:t>
+      </w:r>
+      <w:r>
+        <w:t xml:space="preserve"> The stories were create using the typical format “As a user I can… so that…”. From looking at the existing technologies, the researcher managed to establish a number of user stories</w:t>
+      </w:r>
+      <w:r>
+        <w:t xml:space="preserve"> that they thought would be necessary for creating a plotting program. One example would be “As a user, I can move around the scene so that I can gain a better understanding of the scene” (See Appendix </w:t>
+      </w:r>
+      <w:r>
+        <w:t>F</w:t>
+      </w:r>
+      <w:r>
+        <w:t xml:space="preserve"> &amp; Figure 7</w:t>
+      </w:r>
+      <w:r>
+        <w:t>). This was based on a universal feature present in plotting programs, the ability to rotate and move the graphs around.</w:t>
+      </w:r>
+    </w:p>
+    <w:p/>
+    <w:p>
       <w:r>
         <w:rPr>
           <w:noProof/>
         </w:rPr>
-        <w:t>1</w:t>
-      </w:r>
-      <w:r>
-        <w:rPr>
-          <w:color w:val="000000"/>
-          <w:szCs w:val="19"/>
-        </w:rPr>
-        <w:fldChar w:fldCharType="end"/>
-      </w:r>
-      <w:r>
-        <w:rPr>
-          <w:color w:val="000000"/>
-          <w:szCs w:val="19"/>
-        </w:rPr>
-        <w:t xml:space="preserve"> </w:t>
-      </w:r>
-      <w:r>
-        <w:rPr>
-          <w:color w:val="000000"/>
-          <w:szCs w:val="19"/>
-        </w:rPr>
-        <w:t>and</w:t>
-      </w:r>
-      <w:r>
-        <w:rPr>
-          <w:color w:val="000000"/>
-          <w:szCs w:val="19"/>
-        </w:rPr>
-        <w:t xml:space="preserve"> </w:t>
-      </w:r>
-      <w:r>
-        <w:rPr>
-          <w:color w:val="000000"/>
-          <w:szCs w:val="19"/>
-        </w:rPr>
-        <w:fldChar w:fldCharType="begin"/>
-      </w:r>
-      <w:r>
-        <w:rPr>
-          <w:color w:val="000000"/>
-          <w:szCs w:val="19"/>
-        </w:rPr>
-        <w:instrText xml:space="preserve"> REF _Ref81844140 \h </w:instrText>
-      </w:r>
-      <w:r>
-        <w:rPr>
-          <w:color w:val="000000"/>
-          <w:szCs w:val="19"/>
-        </w:rPr>
-      </w:r>
-      <w:r>
-        <w:rPr>
-          <w:color w:val="000000"/>
-          <w:szCs w:val="19"/>
-        </w:rPr>
-        <w:fldChar w:fldCharType="separate"/>
-      </w:r>
-      <w:r>
-        <w:t xml:space="preserve">Table </w:t>
-      </w:r>
-      <w:r>
-        <w:rPr>
-          <w:noProof/>
-        </w:rPr>
-        <w:t>1</w:t>
-      </w:r>
-      <w:r>
-        <w:rPr>
-          <w:color w:val="000000"/>
-          <w:szCs w:val="19"/>
-        </w:rPr>
-        <w:fldChar w:fldCharType="end"/>
-      </w:r>
-      <w:r>
-        <w:rPr>
-          <w:color w:val="000000"/>
-          <w:szCs w:val="19"/>
-        </w:rPr>
-        <w:t xml:space="preserve"> below</w:t>
-      </w:r>
-      <w:r>
-        <w:rPr>
-          <w:color w:val="000000"/>
-          <w:szCs w:val="19"/>
-        </w:rPr>
-        <w:t>. These should include captions</w:t>
-      </w:r>
-      <w:r>
-        <w:rPr>
-          <w:color w:val="000000"/>
-          <w:szCs w:val="19"/>
-        </w:rPr>
-        <w:t xml:space="preserve"> and cross-references within your text where</w:t>
-      </w:r>
-      <w:r>
-        <w:rPr>
-          <w:color w:val="000000"/>
-          <w:szCs w:val="19"/>
-        </w:rPr>
-        <w:t xml:space="preserve"> you wish to reference to them. </w:t>
-      </w:r>
-      <w:r>
-        <w:rPr>
-          <w:color w:val="000000"/>
-          <w:szCs w:val="19"/>
-        </w:rPr>
-        <w:t xml:space="preserve">In addition, when you include a figure, screenshot, graph, diagram, table, or similar item into your report, it is important that </w:t>
-      </w:r>
-      <w:r>
-        <w:rPr>
-          <w:color w:val="000000"/>
-          <w:szCs w:val="19"/>
-        </w:rPr>
-        <w:t xml:space="preserve">you </w:t>
-      </w:r>
-      <w:r>
-        <w:rPr>
-          <w:color w:val="000000"/>
-          <w:szCs w:val="19"/>
-        </w:rPr>
-        <w:t xml:space="preserve">explain to the reader what </w:t>
-      </w:r>
-      <w:r>
-        <w:rPr>
-          <w:color w:val="000000"/>
-          <w:szCs w:val="19"/>
-        </w:rPr>
-        <w:t>the figure</w:t>
-      </w:r>
-      <w:r>
-        <w:rPr>
-          <w:color w:val="000000"/>
-          <w:szCs w:val="19"/>
-        </w:rPr>
-        <w:t xml:space="preserve"> shows</w:t>
-      </w:r>
-      <w:r>
-        <w:rPr>
-          <w:color w:val="000000"/>
-          <w:szCs w:val="19"/>
-        </w:rPr>
-        <w:t xml:space="preserve"> and/or what you are attempting to draw their attention to or emphasize</w:t>
-      </w:r>
-      <w:r>
-        <w:rPr>
-          <w:color w:val="000000"/>
-          <w:szCs w:val="19"/>
-        </w:rPr>
-        <w:t xml:space="preserve">. For example, see </w:t>
-      </w:r>
-      <w:r>
-        <w:rPr>
-          <w:color w:val="000000"/>
-          <w:szCs w:val="19"/>
-        </w:rPr>
-        <w:fldChar w:fldCharType="begin"/>
-      </w:r>
-      <w:r>
-        <w:rPr>
-          <w:color w:val="000000"/>
-          <w:szCs w:val="19"/>
-        </w:rPr>
-        <w:instrText xml:space="preserve"> REF _Ref81843750 \h </w:instrText>
-      </w:r>
-      <w:r>
-        <w:rPr>
-          <w:color w:val="000000"/>
-          <w:szCs w:val="19"/>
-        </w:rPr>
-      </w:r>
-      <w:r>
-        <w:rPr>
-          <w:color w:val="000000"/>
-          <w:szCs w:val="19"/>
-        </w:rPr>
-        <w:fldChar w:fldCharType="separate"/>
-      </w:r>
-      <w:r>
-        <w:t xml:space="preserve">Figure </w:t>
-      </w:r>
-      <w:r>
-        <w:rPr>
-          <w:noProof/>
-        </w:rPr>
-        <w:t>1</w:t>
-      </w:r>
-      <w:r>
-        <w:rPr>
-          <w:color w:val="000000"/>
-          <w:szCs w:val="19"/>
-        </w:rPr>
-        <w:fldChar w:fldCharType="end"/>
-      </w:r>
-      <w:r>
-        <w:rPr>
-          <w:color w:val="000000"/>
-          <w:szCs w:val="19"/>
-        </w:rPr>
-        <w:t xml:space="preserve"> below which shows a</w:t>
-      </w:r>
-      <w:r>
-        <w:rPr>
-          <w:color w:val="000000"/>
-          <w:szCs w:val="19"/>
-        </w:rPr>
-        <w:t xml:space="preserve"> diagram of an</w:t>
-      </w:r>
-      <w:r>
-        <w:rPr>
-          <w:color w:val="000000"/>
-          <w:szCs w:val="19"/>
-        </w:rPr>
-        <w:t xml:space="preserve"> extremely important pattern.</w:t>
-      </w:r>
-    </w:p>
-    <w:p>
-      <w:pPr>
-        <w:rPr>
-          <w:color w:val="000000"/>
-          <w:szCs w:val="19"/>
-        </w:rPr>
-      </w:pPr>
-      <w:r>
-        <w:rPr>
-          <w:color w:val="000000"/>
-          <w:szCs w:val="19"/>
-        </w:rPr>
-        <w:t xml:space="preserve"> </w:t>
-      </w:r>
-    </w:p>
-    <w:p>
-      <w:pPr>
-        <w:pStyle w:val="BodyText"/>
-        <w:spacing w:after="0"/>
-        <w:ind w:right="28"/>
-        <w:jc w:val="center"/>
-        <w:rPr>
-          <w:lang w:val="en-GB"/>
-        </w:rPr>
-      </w:pPr>
-      <w:r>
-        <w:rPr>
-          <w:noProof/>
-          <w:lang w:val="en-GB"/>
-        </w:rPr>
         <w:drawing>
-          <wp:inline distT="0" distB="0" distL="0" distR="0" wp14:anchorId="6A52A57E" wp14:editId="1BE2A414">
-            <wp:extent cx="723900" cy="819150"/>
-            <wp:effectExtent l="0" t="0" r="0" b="0"/>
-            <wp:docPr id="1" name="Picture 1" descr="A diagram of an extremely important pattern."/>
+          <wp:inline distT="0" distB="0" distL="0" distR="0" wp14:anchorId="7A7AD00D" wp14:editId="36C00A7A">
+            <wp:extent cx="3003550" cy="1483360"/>
+            <wp:effectExtent l="0" t="0" r="6350" b="2540"/>
+            <wp:docPr id="12" name="Picture 12"/>
             <wp:cNvGraphicFramePr>
               <a:graphicFrameLocks xmlns:a="http://schemas.openxmlformats.org/drawingml/2006/main" noChangeAspect="1"/>
             </wp:cNvGraphicFramePr>
@@ -2413,13 +1728,13 @@
               <a:graphicData uri="http://schemas.openxmlformats.org/drawingml/2006/picture">
                 <pic:pic xmlns:pic="http://schemas.openxmlformats.org/drawingml/2006/picture">
                   <pic:nvPicPr>
-                    <pic:cNvPr id="1" name="Picture 1" descr="A diagram of an extremely important pattern."/>
+                    <pic:cNvPr id="0" name="Picture 3"/>
                     <pic:cNvPicPr>
                       <a:picLocks noChangeAspect="1" noChangeArrowheads="1"/>
                     </pic:cNvPicPr>
                   </pic:nvPicPr>
                   <pic:blipFill>
-                    <a:blip r:embed="rId17">
+                    <a:blip r:embed="rId17" cstate="print">
                       <a:extLst>
                         <a:ext uri="{28A0092B-C50C-407E-A947-70E740481C1C}">
                           <a14:useLocalDpi xmlns:a14="http://schemas.microsoft.com/office/drawing/2010/main" val="0"/>
@@ -2434,7 +1749,7 @@
                   <pic:spPr bwMode="auto">
                     <a:xfrm>
                       <a:off x="0" y="0"/>
-                      <a:ext cx="723900" cy="819150"/>
+                      <a:ext cx="3003550" cy="1483360"/>
                     </a:xfrm>
                     <a:prstGeom prst="rect">
                       <a:avLst/>
@@ -2453,383 +1768,334 @@
     </w:p>
     <w:p>
       <w:pPr>
-        <w:pStyle w:val="Caption"/>
-      </w:pPr>
-      <w:bookmarkStart w:id="0" w:name="_Ref81843750"/>
-      <w:r>
+        <w:jc w:val="center"/>
+        <w:rPr>
+          <w:i/>
+          <w:iCs/>
+        </w:rPr>
+      </w:pPr>
+      <w:r>
+        <w:rPr>
+          <w:i/>
+          <w:iCs/>
+        </w:rPr>
+        <w:t>Figure 7: GitHub Issues Page form Researchers Repo</w:t>
+      </w:r>
+    </w:p>
+    <w:p/>
+    <w:p>
+      <w:r>
+        <w:t xml:space="preserve">Once the researcher had felt they gathered enough user stories for the system, they moved on to the next stage of agile planning. Prioritising the user stories using </w:t>
+      </w:r>
+      <w:r>
+        <w:t>4</w:t>
+      </w:r>
+      <w:r>
+        <w:t xml:space="preserve"> methods of prioritisation; </w:t>
+      </w:r>
+      <w:proofErr w:type="spellStart"/>
+      <w:r>
+        <w:t>MoSCoW</w:t>
+      </w:r>
+      <w:proofErr w:type="spellEnd"/>
+      <w:r>
+        <w:t>, Planning Poker</w:t>
+      </w:r>
+      <w:r>
+        <w:t>,</w:t>
+      </w:r>
+      <w:r>
+        <w:t xml:space="preserve"> Risk/Value</w:t>
+      </w:r>
+      <w:r>
+        <w:t xml:space="preserve"> and Priority Assessment</w:t>
+      </w:r>
+      <w:r>
+        <w:t xml:space="preserve">. The GitHub projects </w:t>
+      </w:r>
+      <w:r>
+        <w:t xml:space="preserve">page (See Appendix </w:t>
+      </w:r>
+      <w:r>
+        <w:t>G</w:t>
+      </w:r>
+      <w:r>
+        <w:t xml:space="preserve"> &amp; Figure </w:t>
+      </w:r>
+      <w:r>
+        <w:t>8</w:t>
+      </w:r>
+      <w:r>
+        <w:t>)</w:t>
+      </w:r>
+      <w:r>
+        <w:t xml:space="preserve"> was very </w:t>
+      </w:r>
+      <w:r>
+        <w:t xml:space="preserve">useful for </w:t>
+      </w:r>
+      <w:r>
+        <w:t xml:space="preserve">the researcher to </w:t>
+      </w:r>
+      <w:r>
+        <w:t>undertak</w:t>
+      </w:r>
+      <w:r>
+        <w:t>e</w:t>
+      </w:r>
+      <w:r>
+        <w:t xml:space="preserve"> the prioritisation tasks.</w:t>
+      </w:r>
+      <w:r>
+        <w:t xml:space="preserve"> </w:t>
+      </w:r>
+    </w:p>
+    <w:p/>
+    <w:p>
+      <w:r>
+        <w:rPr>
+          <w:noProof/>
+        </w:rPr>
+        <w:drawing>
+          <wp:inline distT="0" distB="0" distL="0" distR="0" wp14:anchorId="6C774EFA" wp14:editId="6A413C5A">
+            <wp:extent cx="3003550" cy="1424940"/>
+            <wp:effectExtent l="0" t="0" r="6350" b="3810"/>
+            <wp:docPr id="5" name="Picture 5"/>
+            <wp:cNvGraphicFramePr>
+              <a:graphicFrameLocks xmlns:a="http://schemas.openxmlformats.org/drawingml/2006/main" noChangeAspect="1"/>
+            </wp:cNvGraphicFramePr>
+            <a:graphic xmlns:a="http://schemas.openxmlformats.org/drawingml/2006/main">
+              <a:graphicData uri="http://schemas.openxmlformats.org/drawingml/2006/picture">
+                <pic:pic xmlns:pic="http://schemas.openxmlformats.org/drawingml/2006/picture">
+                  <pic:nvPicPr>
+                    <pic:cNvPr id="0" name="Picture 1"/>
+                    <pic:cNvPicPr>
+                      <a:picLocks noChangeAspect="1" noChangeArrowheads="1"/>
+                    </pic:cNvPicPr>
+                  </pic:nvPicPr>
+                  <pic:blipFill>
+                    <a:blip r:embed="rId18" cstate="print">
+                      <a:extLst>
+                        <a:ext uri="{28A0092B-C50C-407E-A947-70E740481C1C}">
+                          <a14:useLocalDpi xmlns:a14="http://schemas.microsoft.com/office/drawing/2010/main" val="0"/>
+                        </a:ext>
+                      </a:extLst>
+                    </a:blip>
+                    <a:srcRect/>
+                    <a:stretch>
+                      <a:fillRect/>
+                    </a:stretch>
+                  </pic:blipFill>
+                  <pic:spPr bwMode="auto">
+                    <a:xfrm>
+                      <a:off x="0" y="0"/>
+                      <a:ext cx="3003550" cy="1424940"/>
+                    </a:xfrm>
+                    <a:prstGeom prst="rect">
+                      <a:avLst/>
+                    </a:prstGeom>
+                    <a:noFill/>
+                    <a:ln>
+                      <a:noFill/>
+                    </a:ln>
+                  </pic:spPr>
+                </pic:pic>
+              </a:graphicData>
+            </a:graphic>
+          </wp:inline>
+        </w:drawing>
+      </w:r>
+    </w:p>
+    <w:p>
+      <w:pPr>
+        <w:jc w:val="center"/>
+        <w:rPr>
+          <w:i/>
+          <w:iCs/>
+        </w:rPr>
+      </w:pPr>
+      <w:r>
+        <w:rPr>
+          <w:i/>
+          <w:iCs/>
+        </w:rPr>
         <w:t xml:space="preserve">Figure </w:t>
       </w:r>
-      <w:fldSimple w:instr=" SEQ Figure \* ARABIC ">
-        <w:r>
-          <w:rPr>
-            <w:noProof/>
-          </w:rPr>
-          <w:t>1</w:t>
-        </w:r>
-      </w:fldSimple>
-      <w:bookmarkEnd w:id="0"/>
-      <w:r>
-        <w:t>. A</w:t>
-      </w:r>
-      <w:r>
-        <w:t xml:space="preserve"> diagram of an</w:t>
-      </w:r>
-      <w:r>
-        <w:t xml:space="preserve"> extremely important pattern.</w:t>
-      </w:r>
-    </w:p>
-    <w:p>
-      <w:r>
-        <w:t xml:space="preserve">At this point in your report. If you didn’t say any more about </w:t>
-      </w:r>
-      <w:r>
-        <w:fldChar w:fldCharType="begin"/>
-      </w:r>
-      <w:r>
-        <w:instrText xml:space="preserve"> REF _Ref81843750 \h </w:instrText>
-      </w:r>
-      <w:r>
-        <w:fldChar w:fldCharType="separate"/>
-      </w:r>
-      <w:r>
-        <w:t xml:space="preserve">Figure </w:t>
-      </w:r>
-      <w:r>
-        <w:rPr>
-          <w:noProof/>
-        </w:rPr>
-        <w:t>1</w:t>
-      </w:r>
-      <w:r>
-        <w:fldChar w:fldCharType="end"/>
-      </w:r>
-      <w:r>
-        <w:t xml:space="preserve"> above</w:t>
-      </w:r>
-      <w:r>
-        <w:t>, the reader would have no idea why the pattern it contains is important</w:t>
-      </w:r>
-      <w:r>
-        <w:t xml:space="preserve"> or not</w:t>
-      </w:r>
-      <w:r>
-        <w:t xml:space="preserve">. Please say a little more about what you need the reader to know, </w:t>
-      </w:r>
-      <w:r>
-        <w:t>or what you wish to emphasize, highlight, or draw their attention to</w:t>
+      <w:r>
+        <w:rPr>
+          <w:i/>
+          <w:iCs/>
+        </w:rPr>
+        <w:t>8</w:t>
+      </w:r>
+      <w:r>
+        <w:rPr>
+          <w:i/>
+          <w:iCs/>
+        </w:rPr>
+        <w:t>: GitHub Projects Page from Researchers Repo</w:t>
+      </w:r>
+    </w:p>
+    <w:p/>
+    <w:p>
+      <w:r>
+        <w:t>It allowed all the tasks to be carried out in one location and the user stories could be easily transferred over from the issues page.</w:t>
+      </w:r>
+      <w:r>
+        <w:t xml:space="preserve"> The</w:t>
+      </w:r>
+      <w:r>
+        <w:t xml:space="preserve"> researcher had created both </w:t>
+      </w:r>
+      <w:r>
+        <w:t xml:space="preserve">a </w:t>
+      </w:r>
+      <w:r>
+        <w:t xml:space="preserve">sprint and product backlog for tracking the progress of the planned sprints (See Appendix </w:t>
+      </w:r>
+      <w:r>
+        <w:t>H</w:t>
+      </w:r>
+      <w:r>
+        <w:t xml:space="preserve"> &amp; </w:t>
+      </w:r>
+      <w:r>
+        <w:t>I</w:t>
+      </w:r>
+      <w:r>
+        <w:t>).</w:t>
+      </w:r>
+      <w:r>
+        <w:t xml:space="preserve"> </w:t>
+      </w:r>
+      <w:r>
+        <w:t>User stories were subsequently added to both</w:t>
+      </w:r>
+      <w:r>
+        <w:t xml:space="preserve"> when the researcher was </w:t>
+      </w:r>
+      <w:r>
+        <w:t>planning each agile sprint</w:t>
+      </w:r>
+      <w:r>
+        <w:t xml:space="preserve"> (The second sprint being planned after the first one was completed)</w:t>
       </w:r>
       <w:r>
         <w:t>.</w:t>
       </w:r>
       <w:r>
-        <w:t xml:space="preserve"> Please see the </w:t>
-      </w:r>
-      <w:r>
-        <w:t>example</w:t>
-      </w:r>
-      <w:r>
-        <w:t xml:space="preserve"> below</w:t>
-      </w:r>
-      <w:r>
-        <w:t xml:space="preserve"> </w:t>
-      </w:r>
-      <w:r>
-        <w:t>in relation to a</w:t>
-      </w:r>
-      <w:r>
-        <w:t xml:space="preserve"> table. </w:t>
+        <w:t xml:space="preserve"> These would last 3 weeks each as per the Gantt Chart the researcher had create as part of a mid-term report (See Appendix </w:t>
+      </w:r>
+      <w:r>
+        <w:t>J</w:t>
+      </w:r>
+      <w:r>
+        <w:t>).</w:t>
+      </w:r>
+      <w:r>
+        <w:t xml:space="preserve"> After a sprint had finished, a sprint review</w:t>
+      </w:r>
+      <w:r>
+        <w:t>/retrospective</w:t>
+      </w:r>
+      <w:r>
+        <w:t xml:space="preserve"> would take place to learn and understand how the next sprint could be improved (See Appendix </w:t>
+      </w:r>
+      <w:r>
+        <w:t>K</w:t>
+      </w:r>
+      <w:r>
+        <w:t>).</w:t>
+      </w:r>
+      <w:r>
+        <w:t xml:space="preserve"> A sprint burndown chart was added to each sprint backlog to help the researcher recognise how much effort was being put into the work. It gave the researcher a good understanding of their sprint velocity.</w:t>
       </w:r>
     </w:p>
     <w:p/>
     <w:p>
-      <w:r>
-        <w:t>Please see</w:t>
-      </w:r>
-      <w:r>
-        <w:t xml:space="preserve"> </w:t>
-      </w:r>
-      <w:r>
-        <w:fldChar w:fldCharType="begin"/>
-      </w:r>
-      <w:r>
-        <w:instrText xml:space="preserve"> REF _Ref81844140 \h </w:instrText>
-      </w:r>
-      <w:r>
-        <w:fldChar w:fldCharType="separate"/>
-      </w:r>
-      <w:r>
-        <w:t xml:space="preserve">Table </w:t>
-      </w:r>
-      <w:r>
-        <w:rPr>
-          <w:noProof/>
-        </w:rPr>
-        <w:t>1</w:t>
-      </w:r>
-      <w:r>
-        <w:fldChar w:fldCharType="end"/>
-      </w:r>
-      <w:r>
-        <w:t xml:space="preserve"> below </w:t>
-      </w:r>
-      <w:r>
-        <w:t xml:space="preserve">which presents the initial results of performance testing </w:t>
-      </w:r>
-      <w:r>
-        <w:t xml:space="preserve">using </w:t>
-      </w:r>
-      <w:r>
-        <w:t>method A.</w:t>
-      </w:r>
-      <w:r>
-        <w:t xml:space="preserve"> For each data set, it shows the error rate (%) and time (seconds).</w:t>
-      </w:r>
-    </w:p>
-    <w:p>
-      <w:pPr>
-        <w:pStyle w:val="Caption"/>
-        <w:keepNext/>
-      </w:pPr>
-      <w:bookmarkStart w:id="1" w:name="_Ref81844140"/>
-      <w:r>
-        <w:t xml:space="preserve">Table </w:t>
-      </w:r>
-      <w:fldSimple w:instr=" SEQ Table \* ARABIC ">
-        <w:r>
-          <w:rPr>
-            <w:noProof/>
-          </w:rPr>
-          <w:t>1</w:t>
-        </w:r>
-      </w:fldSimple>
-      <w:bookmarkEnd w:id="1"/>
-      <w:r>
-        <w:t>. Performance of Method A: Initial Results.</w:t>
-      </w:r>
-    </w:p>
-    <w:tbl>
-      <w:tblPr>
-        <w:tblW w:w="0" w:type="auto"/>
-        <w:tblInd w:w="108" w:type="dxa"/>
-        <w:tblBorders>
-          <w:top w:val="single" w:sz="4" w:space="0" w:color="auto"/>
-          <w:left w:val="single" w:sz="4" w:space="0" w:color="auto"/>
-          <w:bottom w:val="single" w:sz="4" w:space="0" w:color="auto"/>
-          <w:right w:val="single" w:sz="4" w:space="0" w:color="auto"/>
-          <w:insideH w:val="single" w:sz="4" w:space="0" w:color="auto"/>
-          <w:insideV w:val="single" w:sz="4" w:space="0" w:color="auto"/>
-        </w:tblBorders>
-        <w:tblLook w:val="01E0" w:firstRow="1" w:lastRow="1" w:firstColumn="1" w:lastColumn="1" w:noHBand="0" w:noVBand="0"/>
-        <w:tblCaption w:val="Table containing results of initial tests on Method A"/>
-      </w:tblPr>
-      <w:tblGrid>
-        <w:gridCol w:w="1260"/>
-        <w:gridCol w:w="1538"/>
-        <w:gridCol w:w="1814"/>
-      </w:tblGrid>
-      <w:tr>
-        <w:tc>
-          <w:tcPr>
-            <w:tcW w:w="1260" w:type="dxa"/>
-          </w:tcPr>
-          <w:p>
-            <w:pPr>
-              <w:widowControl w:val="0"/>
-              <w:rPr>
-                <w:b/>
-              </w:rPr>
-            </w:pPr>
-            <w:r>
-              <w:rPr>
-                <w:b/>
-              </w:rPr>
-              <w:t>Test data</w:t>
-            </w:r>
-          </w:p>
-        </w:tc>
-        <w:tc>
-          <w:tcPr>
-            <w:tcW w:w="1538" w:type="dxa"/>
-          </w:tcPr>
-          <w:p>
-            <w:pPr>
-              <w:widowControl w:val="0"/>
-              <w:jc w:val="center"/>
-              <w:rPr>
-                <w:b/>
-              </w:rPr>
-            </w:pPr>
-            <w:r>
-              <w:rPr>
-                <w:b/>
-              </w:rPr>
-              <w:t>Error rate (%)</w:t>
-            </w:r>
-          </w:p>
-        </w:tc>
-        <w:tc>
-          <w:tcPr>
-            <w:tcW w:w="1814" w:type="dxa"/>
-          </w:tcPr>
-          <w:p>
-            <w:pPr>
-              <w:widowControl w:val="0"/>
-              <w:jc w:val="center"/>
-              <w:rPr>
-                <w:b/>
-              </w:rPr>
-            </w:pPr>
-            <w:r>
-              <w:rPr>
-                <w:b/>
-              </w:rPr>
-              <w:t>Time (sec.)</w:t>
-            </w:r>
-          </w:p>
-        </w:tc>
-      </w:tr>
-      <w:tr>
-        <w:tc>
-          <w:tcPr>
-            <w:tcW w:w="1260" w:type="dxa"/>
-          </w:tcPr>
-          <w:p>
-            <w:pPr>
-              <w:widowControl w:val="0"/>
-              <w:rPr>
-                <w:i/>
-              </w:rPr>
-            </w:pPr>
-            <w:r>
-              <w:rPr>
-                <w:i/>
-              </w:rPr>
-              <w:t>Set 1</w:t>
-            </w:r>
-          </w:p>
-        </w:tc>
-        <w:tc>
-          <w:tcPr>
-            <w:tcW w:w="1538" w:type="dxa"/>
-          </w:tcPr>
-          <w:p>
-            <w:pPr>
-              <w:widowControl w:val="0"/>
-              <w:jc w:val="right"/>
-            </w:pPr>
-            <w:r>
-              <w:t xml:space="preserve">70 </w:t>
-            </w:r>
-          </w:p>
-        </w:tc>
-        <w:tc>
-          <w:tcPr>
-            <w:tcW w:w="1814" w:type="dxa"/>
-          </w:tcPr>
-          <w:p>
-            <w:pPr>
-              <w:widowControl w:val="0"/>
-              <w:jc w:val="right"/>
-            </w:pPr>
-            <w:r>
-              <w:t xml:space="preserve">3.1 </w:t>
-            </w:r>
-          </w:p>
-        </w:tc>
-      </w:tr>
-      <w:tr>
-        <w:tc>
-          <w:tcPr>
-            <w:tcW w:w="1260" w:type="dxa"/>
-          </w:tcPr>
-          <w:p>
-            <w:pPr>
-              <w:widowControl w:val="0"/>
-              <w:rPr>
-                <w:i/>
-              </w:rPr>
-            </w:pPr>
-            <w:r>
-              <w:rPr>
-                <w:i/>
-              </w:rPr>
-              <w:t>Set 2</w:t>
-            </w:r>
-          </w:p>
-        </w:tc>
-        <w:tc>
-          <w:tcPr>
-            <w:tcW w:w="1538" w:type="dxa"/>
-          </w:tcPr>
-          <w:p>
-            <w:pPr>
-              <w:widowControl w:val="0"/>
-              <w:jc w:val="right"/>
-            </w:pPr>
-            <w:r>
-              <w:t xml:space="preserve">74 </w:t>
-            </w:r>
-          </w:p>
-        </w:tc>
-        <w:tc>
-          <w:tcPr>
-            <w:tcW w:w="1814" w:type="dxa"/>
-          </w:tcPr>
-          <w:p>
-            <w:pPr>
-              <w:widowControl w:val="0"/>
-              <w:jc w:val="right"/>
-            </w:pPr>
-            <w:r>
-              <w:t>8.0</w:t>
-            </w:r>
-          </w:p>
-        </w:tc>
-      </w:tr>
-    </w:tbl>
-    <w:p/>
-    <w:p>
-      <w:r>
-        <w:t xml:space="preserve">As </w:t>
-      </w:r>
-      <w:r>
-        <w:fldChar w:fldCharType="begin"/>
-      </w:r>
-      <w:r>
-        <w:instrText xml:space="preserve"> REF _Ref81844140 \h </w:instrText>
-      </w:r>
-      <w:r>
-        <w:fldChar w:fldCharType="separate"/>
-      </w:r>
-      <w:r>
-        <w:t xml:space="preserve">Table </w:t>
-      </w:r>
-      <w:r>
-        <w:rPr>
-          <w:noProof/>
-        </w:rPr>
-        <w:t>1</w:t>
-      </w:r>
-      <w:r>
-        <w:fldChar w:fldCharType="end"/>
-      </w:r>
-      <w:r>
-        <w:t xml:space="preserve"> </w:t>
-      </w:r>
-      <w:r>
-        <w:t xml:space="preserve">shows, whilst Set 1 and Set 2 have </w:t>
-      </w:r>
-      <w:r>
-        <w:t xml:space="preserve">comparable error rates, the performance, in seconds, of Set 2 is much slower and this was deemed to be impactful to the requirements of the machine learning algorithms to be employed. </w:t>
-      </w:r>
-    </w:p>
-    <w:p/>
-    <w:p>
-      <w:r>
-        <w:t xml:space="preserve">NOTE: please remember to include Alt Text for any images and Tables that you use in your report. </w:t>
-      </w:r>
-    </w:p>
-    <w:p/>
+      <w:pPr>
+        <w:pStyle w:val="Heading2"/>
+        <w:rPr>
+          <w:sz w:val="22"/>
+          <w:szCs w:val="22"/>
+        </w:rPr>
+      </w:pPr>
+      <w:r>
+        <w:rPr>
+          <w:sz w:val="22"/>
+          <w:szCs w:val="22"/>
+        </w:rPr>
+        <w:t>Approach Summary</w:t>
+      </w:r>
+    </w:p>
+    <w:p>
+      <w:pPr>
+        <w:rPr>
+          <w:lang w:val="en-US"/>
+        </w:rPr>
+      </w:pPr>
+      <w:r>
+        <w:rPr>
+          <w:lang w:val="en-US"/>
+        </w:rPr>
+        <w:t>Due to a lack of work in the initial stages, the researcher understood how critical it was to begin planning out the project development (See Appendix D). The client would often reiterate this point to the researcher.</w:t>
+      </w:r>
+      <w:r>
+        <w:rPr>
+          <w:lang w:val="en-US"/>
+        </w:rPr>
+        <w:t xml:space="preserve"> The working schedule for the researcher was from ~12pm – 5pm with an hour to </w:t>
+      </w:r>
+      <w:r>
+        <w:rPr>
+          <w:lang w:val="en-US"/>
+        </w:rPr>
+        <w:t>2-hour</w:t>
+      </w:r>
+      <w:r>
+        <w:rPr>
+          <w:lang w:val="en-US"/>
+        </w:rPr>
+        <w:t xml:space="preserve"> break and then mild work</w:t>
+      </w:r>
+      <w:r>
+        <w:rPr>
+          <w:lang w:val="en-US"/>
+        </w:rPr>
+        <w:t>ing</w:t>
+      </w:r>
+      <w:r>
+        <w:rPr>
+          <w:lang w:val="en-US"/>
+        </w:rPr>
+        <w:t xml:space="preserve"> from 6pm – ~9pm.</w:t>
+      </w:r>
+      <w:r>
+        <w:rPr>
+          <w:lang w:val="en-US"/>
+        </w:rPr>
+        <w:t xml:space="preserve"> Sprint and product backlogs (See Appendix </w:t>
+      </w:r>
+      <w:r>
+        <w:rPr>
+          <w:lang w:val="en-US"/>
+        </w:rPr>
+        <w:t>K</w:t>
+      </w:r>
+      <w:r>
+        <w:rPr>
+          <w:lang w:val="en-US"/>
+        </w:rPr>
+        <w:t>) gave the researcher an understanding of what was going to happen in the up-coming sprint. Allowing the researcher to begin design and development as soon as the backlogs were finished.</w:t>
+      </w:r>
+    </w:p>
+    <w:p>
+      <w:pPr>
+        <w:rPr>
+          <w:i/>
+        </w:rPr>
+      </w:pPr>
+    </w:p>
     <w:p>
       <w:pPr>
         <w:pStyle w:val="Heading1"/>
@@ -2837,6 +2103,918 @@
           <w:ilvl w:val="0"/>
           <w:numId w:val="17"/>
         </w:numPr>
+      </w:pPr>
+      <w:r>
+        <w:t>Design</w:t>
+      </w:r>
+    </w:p>
+    <w:p>
+      <w:pPr>
+        <w:pStyle w:val="Heading2"/>
+        <w:rPr>
+          <w:sz w:val="22"/>
+          <w:szCs w:val="22"/>
+        </w:rPr>
+      </w:pPr>
+      <w:r>
+        <w:rPr>
+          <w:sz w:val="22"/>
+          <w:szCs w:val="22"/>
+        </w:rPr>
+        <w:t>Designing an OpenGL program</w:t>
+      </w:r>
+    </w:p>
+    <w:p>
+      <w:r>
+        <w:t>When creating an OpenGL program, there are a few essentials f</w:t>
+      </w:r>
+      <w:r>
+        <w:t>or</w:t>
+      </w:r>
+      <w:r>
+        <w:t xml:space="preserve"> creating a program</w:t>
+      </w:r>
+      <w:r>
+        <w:t xml:space="preserve"> that can run successfully with a simple implementation</w:t>
+      </w:r>
+      <w:r>
+        <w:t>.</w:t>
+      </w:r>
+    </w:p>
+    <w:p/>
+    <w:p>
+      <w:pPr>
+        <w:pStyle w:val="ListParagraph"/>
+        <w:numPr>
+          <w:ilvl w:val="0"/>
+          <w:numId w:val="41"/>
+        </w:numPr>
+      </w:pPr>
+      <w:r>
+        <w:t>Libraries</w:t>
+      </w:r>
+    </w:p>
+    <w:p>
+      <w:pPr>
+        <w:pStyle w:val="ListParagraph"/>
+        <w:numPr>
+          <w:ilvl w:val="0"/>
+          <w:numId w:val="42"/>
+        </w:numPr>
+        <w:ind w:left="414" w:hanging="357"/>
+      </w:pPr>
+      <w:r>
+        <w:t xml:space="preserve">In the </w:t>
+      </w:r>
+      <w:r>
+        <w:t>researcher’s</w:t>
+      </w:r>
+      <w:r>
+        <w:t xml:space="preserve"> case this includes GLFW [10] (Windowing library)</w:t>
+      </w:r>
+      <w:r>
+        <w:t xml:space="preserve"> and GLEW/</w:t>
+      </w:r>
+      <w:r>
+        <w:t>”</w:t>
+      </w:r>
+      <w:r>
+        <w:t>glload</w:t>
+      </w:r>
+      <w:r>
+        <w:t>”</w:t>
+      </w:r>
+      <w:r>
+        <w:t xml:space="preserve"> (function loading libraries)</w:t>
+      </w:r>
+      <w:r>
+        <w:t>.</w:t>
+      </w:r>
+      <w:r>
+        <w:t xml:space="preserve"> These need to be initialise for use.</w:t>
+      </w:r>
+      <w:r>
+        <w:t xml:space="preserve"> These libraries are also dependant on which language is being used to program with. For example if C++ is being used, the program must used C++ versions of the libraries.</w:t>
+      </w:r>
+    </w:p>
+    <w:p/>
+    <w:p>
+      <w:pPr>
+        <w:pStyle w:val="ListParagraph"/>
+        <w:numPr>
+          <w:ilvl w:val="0"/>
+          <w:numId w:val="41"/>
+        </w:numPr>
+      </w:pPr>
+      <w:r>
+        <w:t xml:space="preserve">Application Code (C++ </w:t>
+      </w:r>
+      <w:r>
+        <w:t>s</w:t>
+      </w:r>
+      <w:r>
+        <w:t xml:space="preserve">ource </w:t>
+      </w:r>
+      <w:r>
+        <w:t>c</w:t>
+      </w:r>
+      <w:r>
+        <w:t>ode)</w:t>
+      </w:r>
+    </w:p>
+    <w:p>
+      <w:pPr>
+        <w:pStyle w:val="ListParagraph"/>
+        <w:numPr>
+          <w:ilvl w:val="0"/>
+          <w:numId w:val="42"/>
+        </w:numPr>
+        <w:ind w:left="414" w:hanging="357"/>
+      </w:pPr>
+      <w:r>
+        <w:t>A C++ source file where the function calls with take place (i.e. where the “main” function will be)</w:t>
+      </w:r>
+      <w:r>
+        <w:t>. The researcher choses C++ due to having more experience using this language.</w:t>
+      </w:r>
+    </w:p>
+    <w:p/>
+    <w:p>
+      <w:pPr>
+        <w:pStyle w:val="ListParagraph"/>
+        <w:numPr>
+          <w:ilvl w:val="0"/>
+          <w:numId w:val="41"/>
+        </w:numPr>
+      </w:pPr>
+      <w:r>
+        <w:t>Shaders (to load in)</w:t>
+      </w:r>
+    </w:p>
+    <w:p>
+      <w:pPr>
+        <w:pStyle w:val="ListParagraph"/>
+        <w:numPr>
+          <w:ilvl w:val="0"/>
+          <w:numId w:val="42"/>
+        </w:numPr>
+        <w:ind w:left="414" w:hanging="357"/>
+      </w:pPr>
+      <w:r>
+        <w:t xml:space="preserve">A vertex shader and a fragment (or pixel) shader. Written using GLSL (OpenGL Shading Language), the shaders are a part of the graphics pipeline and </w:t>
+      </w:r>
+      <w:r>
+        <w:t>functions required to draw anything on the screen [11].</w:t>
+      </w:r>
+      <w:r>
+        <w:t xml:space="preserve"> The shaders can either be loaded in a one long string or as a shader file (.vert for vertex and .frag for fragment) (See Appendix L).</w:t>
+      </w:r>
+    </w:p>
+    <w:p>
+      <w:pPr>
+        <w:ind w:left="57"/>
+      </w:pPr>
+    </w:p>
+    <w:p>
+      <w:pPr>
+        <w:ind w:left="57"/>
+      </w:pPr>
+      <w:r>
+        <w:t>With the correct applications of the above, everything should be present for writing an OpenGL program.</w:t>
+      </w:r>
+    </w:p>
+    <w:p>
+      <w:pPr>
+        <w:pStyle w:val="Heading2"/>
+        <w:rPr>
+          <w:sz w:val="22"/>
+          <w:szCs w:val="22"/>
+        </w:rPr>
+      </w:pPr>
+      <w:r>
+        <w:rPr>
+          <w:sz w:val="22"/>
+          <w:szCs w:val="22"/>
+        </w:rPr>
+        <w:lastRenderedPageBreak/>
+        <w:t>Creating Classes</w:t>
+      </w:r>
+    </w:p>
+    <w:p>
+      <w:r>
+        <w:t xml:space="preserve">It is possible to create an application using a singular source code file. However, this can be </w:t>
+      </w:r>
+      <w:r>
+        <w:t>messy,</w:t>
+      </w:r>
+      <w:r>
+        <w:t xml:space="preserve"> and the researcher believed this was not very good program design.</w:t>
+      </w:r>
+      <w:r>
+        <w:t xml:space="preserve"> </w:t>
+      </w:r>
+      <w:r>
+        <w:t>When writing a large OpenGL program (with lots of functions and implementations), using a single source file to handle everything could lead the programmer to become confused and lost in the vast lines of source code. This could lead to unforced mistakes and longer debugging times. To avoid this</w:t>
+      </w:r>
+      <w:r>
+        <w:t>, the researcher used and created classes which could be used inside the application code. This allowed code to be separated, making it easier to understand how certain code chunk’s function.</w:t>
+      </w:r>
+    </w:p>
+    <w:p>
+      <w:pPr>
+        <w:pStyle w:val="Heading3"/>
+        <w:rPr>
+          <w:lang w:val="en-US"/>
+        </w:rPr>
+      </w:pPr>
+      <w:r>
+        <w:rPr>
+          <w:lang w:val="en-US"/>
+        </w:rPr>
+        <w:t>GLFW Wrapper Class</w:t>
+      </w:r>
+    </w:p>
+    <w:p>
+      <w:r>
+        <w:t>This</w:t>
+      </w:r>
+      <w:r>
+        <w:t xml:space="preserve"> class was created by Dr Iain Martin for a course in graphics programming. It was further adapted by the researcher </w:t>
+      </w:r>
+      <w:r>
+        <w:t>with</w:t>
+      </w:r>
+      <w:r>
+        <w:t xml:space="preserve"> further implementations.</w:t>
+      </w:r>
+      <w:r>
+        <w:t xml:space="preserve"> </w:t>
+      </w:r>
+      <w:r>
+        <w:t>The purpose of this class is to initialise the GLFW window, functions and provide the event loop for the program [12].</w:t>
+      </w:r>
+      <w:r>
+        <w:t xml:space="preserve"> It is in </w:t>
+      </w:r>
+      <w:r>
+        <w:t>this class</w:t>
+      </w:r>
+      <w:r>
+        <w:t xml:space="preserve"> where the functions for loading and building shaders would be used.</w:t>
+      </w:r>
+      <w:r>
+        <w:t xml:space="preserve"> Shader programs are returned from these functions to be used in the application code.</w:t>
+      </w:r>
+    </w:p>
+    <w:p/>
+    <w:p>
+      <w:pPr>
+        <w:jc w:val="center"/>
+      </w:pPr>
+      <w:r>
+        <w:drawing>
+          <wp:inline distT="0" distB="0" distL="0" distR="0" wp14:anchorId="35542A0A" wp14:editId="13E163EE">
+            <wp:extent cx="1315187" cy="4591050"/>
+            <wp:effectExtent l="0" t="0" r="0" b="0"/>
+            <wp:docPr id="13" name="Picture 13"/>
+            <wp:cNvGraphicFramePr>
+              <a:graphicFrameLocks xmlns:a="http://schemas.openxmlformats.org/drawingml/2006/main" noChangeAspect="1"/>
+            </wp:cNvGraphicFramePr>
+            <a:graphic xmlns:a="http://schemas.openxmlformats.org/drawingml/2006/main">
+              <a:graphicData uri="http://schemas.openxmlformats.org/drawingml/2006/picture">
+                <pic:pic xmlns:pic="http://schemas.openxmlformats.org/drawingml/2006/picture">
+                  <pic:nvPicPr>
+                    <pic:cNvPr id="1" name=""/>
+                    <pic:cNvPicPr/>
+                  </pic:nvPicPr>
+                  <pic:blipFill>
+                    <a:blip r:embed="rId19"/>
+                    <a:stretch>
+                      <a:fillRect/>
+                    </a:stretch>
+                  </pic:blipFill>
+                  <pic:spPr>
+                    <a:xfrm>
+                      <a:off x="0" y="0"/>
+                      <a:ext cx="1323182" cy="4618958"/>
+                    </a:xfrm>
+                    <a:prstGeom prst="rect">
+                      <a:avLst/>
+                    </a:prstGeom>
+                  </pic:spPr>
+                </pic:pic>
+              </a:graphicData>
+            </a:graphic>
+          </wp:inline>
+        </w:drawing>
+      </w:r>
+    </w:p>
+    <w:p>
+      <w:pPr>
+        <w:jc w:val="center"/>
+        <w:rPr>
+          <w:i/>
+          <w:iCs/>
+        </w:rPr>
+      </w:pPr>
+      <w:r>
+        <w:rPr>
+          <w:i/>
+          <w:iCs/>
+        </w:rPr>
+        <w:t>Figure 9: GLFW Wrapper Class (Included in Appendix M)</w:t>
+      </w:r>
+    </w:p>
+    <w:p>
+      <w:pPr>
+        <w:pStyle w:val="Heading3"/>
+        <w:rPr>
+          <w:lang w:val="en-US"/>
+        </w:rPr>
+      </w:pPr>
+      <w:r>
+        <w:rPr>
+          <w:lang w:val="en-US"/>
+        </w:rPr>
+        <w:t>Object</w:t>
+      </w:r>
+      <w:r>
+        <w:rPr>
+          <w:lang w:val="en-US"/>
+        </w:rPr>
+        <w:t xml:space="preserve"> Class</w:t>
+      </w:r>
+      <w:r>
+        <w:rPr>
+          <w:lang w:val="en-US"/>
+        </w:rPr>
+        <w:t>es</w:t>
+      </w:r>
+    </w:p>
+    <w:p>
+      <w:pPr>
+        <w:rPr>
+          <w:lang w:val="en-US"/>
+        </w:rPr>
+      </w:pPr>
+      <w:r>
+        <w:rPr>
+          <w:lang w:val="en-US"/>
+        </w:rPr>
+        <w:t xml:space="preserve">When creating </w:t>
+      </w:r>
+      <w:r>
+        <w:rPr>
+          <w:lang w:val="en-US"/>
+        </w:rPr>
+        <w:t xml:space="preserve">multiple </w:t>
+      </w:r>
+      <w:r>
+        <w:rPr>
+          <w:lang w:val="en-US"/>
+        </w:rPr>
+        <w:t xml:space="preserve">3D and even 2D objects in OpenGL, </w:t>
+      </w:r>
+      <w:r>
+        <w:rPr>
+          <w:lang w:val="en-US"/>
+        </w:rPr>
+        <w:t>it is often best practice to create the object using a class system</w:t>
+      </w:r>
+      <w:r>
+        <w:rPr>
+          <w:lang w:val="en-US"/>
+        </w:rPr>
+        <w:t xml:space="preserve"> rather than defining an object in the application code</w:t>
+      </w:r>
+      <w:r>
+        <w:rPr>
+          <w:lang w:val="en-US"/>
+        </w:rPr>
+        <w:t xml:space="preserve">. </w:t>
+      </w:r>
+      <w:r>
+        <w:rPr>
+          <w:lang w:val="en-US"/>
+        </w:rPr>
+        <w:t>Defining methods for creating the object and drawing it.</w:t>
+      </w:r>
+      <w:r>
+        <w:rPr>
+          <w:lang w:val="en-US"/>
+        </w:rPr>
+        <w:t xml:space="preserve"> </w:t>
+      </w:r>
+      <w:r>
+        <w:rPr>
+          <w:lang w:val="en-US"/>
+        </w:rPr>
+        <w:t>This, as said before, can clear up the application code by moving big code chunks into its own defined class.</w:t>
+      </w:r>
+      <w:r>
+        <w:rPr>
+          <w:lang w:val="en-US"/>
+        </w:rPr>
+        <w:t xml:space="preserve"> </w:t>
+      </w:r>
+    </w:p>
+    <w:p>
+      <w:pPr>
+        <w:rPr>
+          <w:lang w:val="en-US"/>
+        </w:rPr>
+      </w:pPr>
+    </w:p>
+    <w:p>
+      <w:pPr>
+        <w:rPr>
+          <w:lang w:val="en-US"/>
+        </w:rPr>
+      </w:pPr>
+      <w:r>
+        <w:rPr>
+          <w:lang w:val="en-US"/>
+        </w:rPr>
+        <w:t>The 3D ax</w:t>
+      </w:r>
+      <w:r>
+        <w:rPr>
+          <w:lang w:val="en-US"/>
+        </w:rPr>
+        <w:t>i</w:t>
+      </w:r>
+      <w:r>
+        <w:rPr>
+          <w:lang w:val="en-US"/>
+        </w:rPr>
+        <w:t xml:space="preserve">s object </w:t>
+      </w:r>
+      <w:r>
+        <w:rPr>
+          <w:lang w:val="en-US"/>
+        </w:rPr>
+        <w:t xml:space="preserve">(along with others) </w:t>
+      </w:r>
+      <w:r>
+        <w:rPr>
+          <w:lang w:val="en-US"/>
+        </w:rPr>
+        <w:t>was one such object that was created using a class structure.</w:t>
+      </w:r>
+    </w:p>
+    <w:p>
+      <w:pPr>
+        <w:rPr>
+          <w:lang w:val="en-US"/>
+        </w:rPr>
+      </w:pPr>
+    </w:p>
+    <w:p>
+      <w:pPr>
+        <w:jc w:val="center"/>
+        <w:rPr>
+          <w:lang w:val="en-US"/>
+        </w:rPr>
+      </w:pPr>
+      <w:r>
+        <w:rPr>
+          <w:lang w:val="en-US"/>
+        </w:rPr>
+        <w:drawing>
+          <wp:inline distT="0" distB="0" distL="0" distR="0" wp14:anchorId="48AF1A2D" wp14:editId="008C0C4A">
+            <wp:extent cx="1505160" cy="4887007"/>
+            <wp:effectExtent l="0" t="0" r="0" b="8890"/>
+            <wp:docPr id="1" name="Picture 1"/>
+            <wp:cNvGraphicFramePr>
+              <a:graphicFrameLocks xmlns:a="http://schemas.openxmlformats.org/drawingml/2006/main" noChangeAspect="1"/>
+            </wp:cNvGraphicFramePr>
+            <a:graphic xmlns:a="http://schemas.openxmlformats.org/drawingml/2006/main">
+              <a:graphicData uri="http://schemas.openxmlformats.org/drawingml/2006/picture">
+                <pic:pic xmlns:pic="http://schemas.openxmlformats.org/drawingml/2006/picture">
+                  <pic:nvPicPr>
+                    <pic:cNvPr id="1" name=""/>
+                    <pic:cNvPicPr/>
+                  </pic:nvPicPr>
+                  <pic:blipFill>
+                    <a:blip r:embed="rId20"/>
+                    <a:stretch>
+                      <a:fillRect/>
+                    </a:stretch>
+                  </pic:blipFill>
+                  <pic:spPr>
+                    <a:xfrm>
+                      <a:off x="0" y="0"/>
+                      <a:ext cx="1505160" cy="4887007"/>
+                    </a:xfrm>
+                    <a:prstGeom prst="rect">
+                      <a:avLst/>
+                    </a:prstGeom>
+                  </pic:spPr>
+                </pic:pic>
+              </a:graphicData>
+            </a:graphic>
+          </wp:inline>
+        </w:drawing>
+      </w:r>
+    </w:p>
+    <w:p>
+      <w:pPr>
+        <w:jc w:val="center"/>
+        <w:rPr>
+          <w:i/>
+          <w:iCs/>
+          <w:lang w:val="en-US"/>
+        </w:rPr>
+      </w:pPr>
+      <w:r>
+        <w:rPr>
+          <w:i/>
+          <w:iCs/>
+          <w:lang w:val="en-US"/>
+        </w:rPr>
+        <w:t>Figure 10: 3D Ax</w:t>
+      </w:r>
+      <w:r>
+        <w:rPr>
+          <w:i/>
+          <w:iCs/>
+          <w:lang w:val="en-US"/>
+        </w:rPr>
+        <w:t>i</w:t>
+      </w:r>
+      <w:r>
+        <w:rPr>
+          <w:i/>
+          <w:iCs/>
+          <w:lang w:val="en-US"/>
+        </w:rPr>
+        <w:t>s Class (Included in Appendix M)</w:t>
+      </w:r>
+    </w:p>
+    <w:p>
+      <w:pPr>
+        <w:rPr>
+          <w:lang w:val="en-US"/>
+        </w:rPr>
+      </w:pPr>
+    </w:p>
+    <w:p>
+      <w:pPr>
+        <w:rPr>
+          <w:lang w:val="en-US"/>
+        </w:rPr>
+      </w:pPr>
+      <w:r>
+        <w:rPr>
+          <w:lang w:val="en-US"/>
+        </w:rPr>
+        <w:t>Using this structure</w:t>
+      </w:r>
+      <w:r>
+        <w:rPr>
+          <w:lang w:val="en-US"/>
+        </w:rPr>
+        <w:t>, the researcher c</w:t>
+      </w:r>
+      <w:r>
+        <w:rPr>
+          <w:lang w:val="en-US"/>
+        </w:rPr>
+        <w:t>ould</w:t>
+      </w:r>
+      <w:r>
+        <w:rPr>
+          <w:lang w:val="en-US"/>
+        </w:rPr>
+        <w:t xml:space="preserve"> </w:t>
+      </w:r>
+      <w:r>
+        <w:rPr>
+          <w:lang w:val="en-US"/>
+        </w:rPr>
+        <w:t>call</w:t>
+      </w:r>
+      <w:r>
+        <w:rPr>
+          <w:lang w:val="en-US"/>
+        </w:rPr>
+        <w:t xml:space="preserve"> pre-defined methods and variables to create the object, so long as they create an instance of it inside the application code.</w:t>
+      </w:r>
+      <w:r>
+        <w:rPr>
+          <w:lang w:val="en-US"/>
+        </w:rPr>
+        <w:t xml:space="preserve"> This helped clean up the application code and prevented the re-use of certain code chunks.</w:t>
+      </w:r>
+      <w:r>
+        <w:rPr>
+          <w:lang w:val="en-US"/>
+        </w:rPr>
+        <w:t xml:space="preserve"> This also kept any object specific functions inside their respective classes. For example, the ax</w:t>
+      </w:r>
+      <w:r>
+        <w:rPr>
+          <w:lang w:val="en-US"/>
+        </w:rPr>
+        <w:t>i</w:t>
+      </w:r>
+      <w:r>
+        <w:rPr>
+          <w:lang w:val="en-US"/>
+        </w:rPr>
+        <w:t>s class required creation and deletion of lines (notches) on the ax</w:t>
+      </w:r>
+      <w:r>
+        <w:rPr>
+          <w:lang w:val="en-US"/>
+        </w:rPr>
+        <w:t>is’s</w:t>
+      </w:r>
+      <w:r>
+        <w:rPr>
+          <w:lang w:val="en-US"/>
+        </w:rPr>
+        <w:t xml:space="preserve"> lines.</w:t>
+      </w:r>
+    </w:p>
+    <w:p>
+      <w:pPr>
+        <w:pStyle w:val="Heading2"/>
+        <w:rPr>
+          <w:sz w:val="22"/>
+          <w:szCs w:val="22"/>
+        </w:rPr>
+      </w:pPr>
+      <w:r>
+        <w:rPr>
+          <w:sz w:val="22"/>
+          <w:szCs w:val="22"/>
+        </w:rPr>
+        <w:lastRenderedPageBreak/>
+        <w:t>Shaders</w:t>
+      </w:r>
+    </w:p>
+    <w:p>
+      <w:pPr>
+        <w:rPr>
+          <w:lang w:val="en-US"/>
+        </w:rPr>
+      </w:pPr>
+      <w:r>
+        <w:rPr>
+          <w:lang w:val="en-US"/>
+        </w:rPr>
+        <w:t xml:space="preserve">As previously mentioned, shaders </w:t>
+      </w:r>
+      <w:r>
+        <w:rPr>
+          <w:lang w:val="en-US"/>
+        </w:rPr>
+        <w:t xml:space="preserve">(both fragment and vertex) </w:t>
+      </w:r>
+      <w:r>
+        <w:rPr>
+          <w:lang w:val="en-US"/>
+        </w:rPr>
+        <w:t>can be loaded in as one string</w:t>
+      </w:r>
+      <w:r>
+        <w:rPr>
+          <w:lang w:val="en-US"/>
+        </w:rPr>
+        <w:t>.</w:t>
+      </w:r>
+      <w:r>
+        <w:rPr>
+          <w:lang w:val="en-US"/>
+        </w:rPr>
+        <w:t xml:space="preserve"> However,</w:t>
+      </w:r>
+      <w:r>
+        <w:rPr>
+          <w:lang w:val="en-US"/>
+        </w:rPr>
+        <w:t xml:space="preserve"> this is never a good </w:t>
+      </w:r>
+      <w:r>
+        <w:rPr>
+          <w:lang w:val="en-US"/>
+        </w:rPr>
+        <w:t>practice,</w:t>
+      </w:r>
+      <w:r>
+        <w:rPr>
+          <w:lang w:val="en-US"/>
+        </w:rPr>
+        <w:t xml:space="preserve"> and it is easy enough to create a shader file for each shader type. </w:t>
+      </w:r>
+      <w:r>
+        <w:rPr>
+          <w:lang w:val="en-US"/>
+        </w:rPr>
+        <w:t xml:space="preserve">The researcher thought as much </w:t>
+      </w:r>
+      <w:r>
+        <w:rPr>
+          <w:lang w:val="en-US"/>
+        </w:rPr>
+        <w:t>also and</w:t>
+      </w:r>
+      <w:r>
+        <w:rPr>
+          <w:lang w:val="en-US"/>
+        </w:rPr>
+        <w:t xml:space="preserve"> created shader files for each shader they used.</w:t>
+      </w:r>
+      <w:r>
+        <w:rPr>
+          <w:lang w:val="en-US"/>
+        </w:rPr>
+        <w:t xml:space="preserve"> Creating shader files also makes the programming easier when multiple shaders are involved. The researcher believed it would be much simpler to differentiate between the 2 shader programs if two sperate file groups were created. </w:t>
+      </w:r>
+      <w:r>
+        <w:rPr>
+          <w:lang w:val="en-US"/>
+        </w:rPr>
+        <w:t xml:space="preserve">Unbeknownst to the researcher this would later become a reality due to the sudden requirement of more than one shader program. </w:t>
+      </w:r>
+      <w:r>
+        <w:rPr>
+          <w:lang w:val="en-US"/>
+        </w:rPr>
+        <w:t>The researcher was also keen on having the shaders be present in their own directory, as appose to being in the same directory as the source code.</w:t>
+      </w:r>
+      <w:r>
+        <w:rPr>
+          <w:lang w:val="en-US"/>
+        </w:rPr>
+        <w:t xml:space="preserve"> The researcher did this to keep the shaders all in one place and avoid mixing files around that are in the same directory.</w:t>
+      </w:r>
+    </w:p>
+    <w:p>
+      <w:pPr>
+        <w:rPr>
+          <w:lang w:val="en-US"/>
+        </w:rPr>
+      </w:pPr>
+    </w:p>
+    <w:p>
+      <w:pPr>
+        <w:pStyle w:val="Heading2"/>
+        <w:rPr>
+          <w:sz w:val="22"/>
+          <w:szCs w:val="22"/>
+        </w:rPr>
+      </w:pPr>
+      <w:r>
+        <w:rPr>
+          <w:sz w:val="22"/>
+          <w:szCs w:val="22"/>
+        </w:rPr>
+        <w:t>Program Interface</w:t>
+      </w:r>
+    </w:p>
+    <w:p>
+      <w:pPr>
+        <w:rPr>
+          <w:lang w:val="en-US"/>
+        </w:rPr>
+      </w:pPr>
+      <w:r>
+        <w:rPr>
+          <w:lang w:val="en-US"/>
+        </w:rPr>
+        <w:t xml:space="preserve">The researcher had gathered a lot of information regarding plotting applications when gathering requirements for the system. </w:t>
+      </w:r>
+      <w:r>
+        <w:rPr>
+          <w:lang w:val="en-US"/>
+        </w:rPr>
+        <w:t>It was during this process that they gained an idea of how they wanted the system to look.</w:t>
+      </w:r>
+      <w:r>
+        <w:rPr>
+          <w:lang w:val="en-US"/>
+        </w:rPr>
+        <w:t xml:space="preserve"> The researcher wanted to have a 3D axis be the first thing to user sees when the program launches. </w:t>
+      </w:r>
+      <w:r>
+        <w:rPr>
+          <w:lang w:val="en-US"/>
+        </w:rPr>
+        <w:t xml:space="preserve">The user would then use a GUI to plot/interact with the program. </w:t>
+      </w:r>
+      <w:r>
+        <w:rPr>
+          <w:lang w:val="en-US"/>
+        </w:rPr>
+        <w:t>Due to the researchers need to have the program be intuitive for users to use, mouse controls would also need to be considered for moving the scene.</w:t>
+      </w:r>
+    </w:p>
+    <w:p>
+      <w:pPr>
+        <w:rPr>
+          <w:lang w:val="en-US"/>
+        </w:rPr>
+      </w:pPr>
+    </w:p>
+    <w:p>
+      <w:pPr>
+        <w:jc w:val="center"/>
+        <w:rPr>
+          <w:lang w:val="en-US"/>
+        </w:rPr>
+      </w:pPr>
+      <w:r>
+        <w:rPr>
+          <w:lang w:val="en-US"/>
+        </w:rPr>
+        <w:drawing>
+          <wp:inline distT="0" distB="0" distL="0" distR="0" wp14:anchorId="79CD0D8B" wp14:editId="6E2E4E13">
+            <wp:extent cx="3003550" cy="2327275"/>
+            <wp:effectExtent l="0" t="0" r="6350" b="0"/>
+            <wp:docPr id="15" name="Picture 15"/>
+            <wp:cNvGraphicFramePr>
+              <a:graphicFrameLocks xmlns:a="http://schemas.openxmlformats.org/drawingml/2006/main" noChangeAspect="1"/>
+            </wp:cNvGraphicFramePr>
+            <a:graphic xmlns:a="http://schemas.openxmlformats.org/drawingml/2006/main">
+              <a:graphicData uri="http://schemas.openxmlformats.org/drawingml/2006/picture">
+                <pic:pic xmlns:pic="http://schemas.openxmlformats.org/drawingml/2006/picture">
+                  <pic:nvPicPr>
+                    <pic:cNvPr id="1" name=""/>
+                    <pic:cNvPicPr/>
+                  </pic:nvPicPr>
+                  <pic:blipFill>
+                    <a:blip r:embed="rId21"/>
+                    <a:stretch>
+                      <a:fillRect/>
+                    </a:stretch>
+                  </pic:blipFill>
+                  <pic:spPr>
+                    <a:xfrm>
+                      <a:off x="0" y="0"/>
+                      <a:ext cx="3003550" cy="2327275"/>
+                    </a:xfrm>
+                    <a:prstGeom prst="rect">
+                      <a:avLst/>
+                    </a:prstGeom>
+                  </pic:spPr>
+                </pic:pic>
+              </a:graphicData>
+            </a:graphic>
+          </wp:inline>
+        </w:drawing>
+      </w:r>
+    </w:p>
+    <w:p>
+      <w:pPr>
+        <w:jc w:val="center"/>
+        <w:rPr>
+          <w:lang w:val="en-US"/>
+        </w:rPr>
+      </w:pPr>
+      <w:r>
+        <w:rPr>
+          <w:i/>
+          <w:iCs/>
+          <w:lang w:val="en-US"/>
+        </w:rPr>
+        <w:t>Figure 11: Program Startup</w:t>
+      </w:r>
+      <w:r>
+        <w:rPr>
+          <w:i/>
+          <w:iCs/>
+          <w:lang w:val="en-US"/>
+        </w:rPr>
+        <w:t xml:space="preserve"> with slight mouse movement</w:t>
+      </w:r>
+    </w:p>
+    <w:p/>
+    <w:p>
+      <w:r>
+        <w:t xml:space="preserve">Initially, the researcher </w:t>
+      </w:r>
+      <w:r>
+        <w:t>wanted</w:t>
+      </w:r>
+      <w:r>
+        <w:t xml:space="preserve"> a feature whereby users could insert data manually via the GUI and use this data to plot a graph. However, it was decided </w:t>
+      </w:r>
+      <w:r>
+        <w:t xml:space="preserve">later on </w:t>
+      </w:r>
+      <w:r>
+        <w:t>that this feature be cancelled as it was felt to be redundant with the system already in place i.e. loading data in from a text file.</w:t>
+      </w:r>
+    </w:p>
+    <w:p>
+      <w:pPr>
+        <w:pStyle w:val="Heading1"/>
+        <w:numPr>
+          <w:ilvl w:val="0"/>
+          <w:numId w:val="17"/>
+        </w:numPr>
         <w:rPr>
           <w:highlight w:val="yellow"/>
         </w:rPr>
@@ -2849,6 +3027,244 @@
       </w:r>
     </w:p>
     <w:p>
+      <w:pPr>
+        <w:pStyle w:val="Heading2"/>
+        <w:rPr>
+          <w:sz w:val="22"/>
+          <w:szCs w:val="22"/>
+        </w:rPr>
+      </w:pPr>
+      <w:r>
+        <w:rPr>
+          <w:sz w:val="22"/>
+          <w:szCs w:val="22"/>
+        </w:rPr>
+        <w:t>Setting up build environment</w:t>
+      </w:r>
+    </w:p>
+    <w:p>
+      <w:r>
+        <w:t>During the planning phase, the researcher began setting up project inside Visual Studio 2019</w:t>
+      </w:r>
+      <w:r>
+        <w:t xml:space="preserve"> that they would use as their development environment for the duration of the project’s development.</w:t>
+      </w:r>
+      <w:r>
+        <w:t xml:space="preserve"> Because the set-up was fairly light, the researcher could manage this whilst they were gathering requirements and planning the first sprint.</w:t>
+      </w:r>
+      <w:r>
+        <w:t xml:space="preserve"> The set-up was comprised of:</w:t>
+      </w:r>
+    </w:p>
+    <w:p/>
+    <w:p>
+      <w:pPr>
+        <w:pStyle w:val="ListParagraph"/>
+        <w:numPr>
+          <w:ilvl w:val="0"/>
+          <w:numId w:val="43"/>
+        </w:numPr>
+      </w:pPr>
+      <w:r>
+        <w:t>Creating the VS Solution</w:t>
+      </w:r>
+    </w:p>
+    <w:p>
+      <w:pPr>
+        <w:pStyle w:val="ListParagraph"/>
+        <w:numPr>
+          <w:ilvl w:val="0"/>
+          <w:numId w:val="43"/>
+        </w:numPr>
+      </w:pPr>
+      <w:r>
+        <w:t>Adding/Creating Necessary Files</w:t>
+      </w:r>
+    </w:p>
+    <w:p>
+      <w:pPr>
+        <w:pStyle w:val="ListParagraph"/>
+        <w:numPr>
+          <w:ilvl w:val="0"/>
+          <w:numId w:val="43"/>
+        </w:numPr>
+      </w:pPr>
+      <w:r>
+        <w:t>Linking the Libraries Dynamically (For now)</w:t>
+      </w:r>
+    </w:p>
+    <w:p>
+      <w:pPr>
+        <w:pStyle w:val="ListParagraph"/>
+        <w:numPr>
+          <w:ilvl w:val="0"/>
+          <w:numId w:val="43"/>
+        </w:numPr>
+      </w:pPr>
+      <w:r>
+        <w:t>Linking Include Directories</w:t>
+      </w:r>
+    </w:p>
+    <w:p/>
+    <w:p>
+      <w:pPr>
+        <w:jc w:val="center"/>
+      </w:pPr>
+      <w:r>
+        <w:drawing>
+          <wp:inline distT="0" distB="0" distL="0" distR="0" wp14:anchorId="7739F7C2" wp14:editId="772C459C">
+            <wp:extent cx="3003550" cy="1297940"/>
+            <wp:effectExtent l="0" t="0" r="6350" b="0"/>
+            <wp:docPr id="16" name="Picture 16"/>
+            <wp:cNvGraphicFramePr>
+              <a:graphicFrameLocks xmlns:a="http://schemas.openxmlformats.org/drawingml/2006/main" noChangeAspect="1"/>
+            </wp:cNvGraphicFramePr>
+            <a:graphic xmlns:a="http://schemas.openxmlformats.org/drawingml/2006/main">
+              <a:graphicData uri="http://schemas.openxmlformats.org/drawingml/2006/picture">
+                <pic:pic xmlns:pic="http://schemas.openxmlformats.org/drawingml/2006/picture">
+                  <pic:nvPicPr>
+                    <pic:cNvPr id="1" name=""/>
+                    <pic:cNvPicPr/>
+                  </pic:nvPicPr>
+                  <pic:blipFill>
+                    <a:blip r:embed="rId22"/>
+                    <a:stretch>
+                      <a:fillRect/>
+                    </a:stretch>
+                  </pic:blipFill>
+                  <pic:spPr>
+                    <a:xfrm>
+                      <a:off x="0" y="0"/>
+                      <a:ext cx="3003550" cy="1297940"/>
+                    </a:xfrm>
+                    <a:prstGeom prst="rect">
+                      <a:avLst/>
+                    </a:prstGeom>
+                  </pic:spPr>
+                </pic:pic>
+              </a:graphicData>
+            </a:graphic>
+          </wp:inline>
+        </w:drawing>
+      </w:r>
+    </w:p>
+    <w:p>
+      <w:pPr>
+        <w:jc w:val="center"/>
+        <w:rPr>
+          <w:i/>
+          <w:iCs/>
+        </w:rPr>
+      </w:pPr>
+      <w:r>
+        <w:rPr>
+          <w:i/>
+          <w:iCs/>
+        </w:rPr>
+        <w:t>Figure 12: Linking Include and Library Directories</w:t>
+      </w:r>
+    </w:p>
+    <w:p>
+      <w:pPr>
+        <w:jc w:val="center"/>
+        <w:rPr>
+          <w:i/>
+          <w:iCs/>
+        </w:rPr>
+      </w:pPr>
+      <w:r>
+        <w:rPr>
+          <w:i/>
+          <w:iCs/>
+        </w:rPr>
+        <w:t xml:space="preserve">(Included as Appendix </w:t>
+      </w:r>
+      <w:r>
+        <w:rPr>
+          <w:i/>
+          <w:iCs/>
+        </w:rPr>
+        <w:t>N</w:t>
+      </w:r>
+      <w:r>
+        <w:rPr>
+          <w:i/>
+          <w:iCs/>
+        </w:rPr>
+        <w:t>)</w:t>
+      </w:r>
+    </w:p>
+    <w:p/>
+    <w:p>
+      <w:r>
+        <w:t xml:space="preserve">Due to the scale of this project, the researcher wanted to use GitHub as version control for project. </w:t>
+      </w:r>
+      <w:r>
+        <w:t xml:space="preserve">This was the first time, for the researcher, setting up a Visual Studio project inside of a GitHub repository. </w:t>
+      </w:r>
+    </w:p>
+    <w:p/>
+    <w:p>
+      <w:pPr>
+        <w:pStyle w:val="Heading2"/>
+        <w:rPr>
+          <w:sz w:val="22"/>
+          <w:szCs w:val="22"/>
+        </w:rPr>
+      </w:pPr>
+      <w:r>
+        <w:rPr>
+          <w:sz w:val="22"/>
+          <w:szCs w:val="22"/>
+        </w:rPr>
+        <w:t>Sprint 1</w:t>
+      </w:r>
+    </w:p>
+    <w:p>
+      <w:pPr>
+        <w:pStyle w:val="Heading2"/>
+        <w:rPr>
+          <w:sz w:val="22"/>
+          <w:szCs w:val="22"/>
+        </w:rPr>
+      </w:pPr>
+      <w:r>
+        <w:rPr>
+          <w:sz w:val="22"/>
+          <w:szCs w:val="22"/>
+        </w:rPr>
+        <w:t>Sprint 2</w:t>
+      </w:r>
+    </w:p>
+    <w:p>
+      <w:pPr>
+        <w:pStyle w:val="Heading2"/>
+        <w:rPr>
+          <w:sz w:val="22"/>
+          <w:szCs w:val="22"/>
+        </w:rPr>
+      </w:pPr>
+      <w:r>
+        <w:rPr>
+          <w:sz w:val="22"/>
+          <w:szCs w:val="22"/>
+        </w:rPr>
+        <w:t>Development Setbacks</w:t>
+      </w:r>
+    </w:p>
+    <w:p/>
+    <w:p/>
+    <w:p/>
+    <w:p/>
+    <w:p/>
+    <w:p/>
+    <w:p/>
+    <w:p/>
+    <w:p/>
+    <w:p/>
+    <w:p/>
+    <w:p/>
+    <w:p>
       <w:r>
         <w:t xml:space="preserve">You should describe the important aspects of </w:t>
       </w:r>
@@ -2871,7 +3287,11 @@
         <w:t>,</w:t>
       </w:r>
       <w:r>
-        <w:t xml:space="preserve"> architectural overview of the system. You may </w:t>
+        <w:t xml:space="preserve"> architectural </w:t>
+      </w:r>
+      <w:r>
+        <w:lastRenderedPageBreak/>
+        <w:t xml:space="preserve">overview of the system. You may </w:t>
       </w:r>
       <w:r>
         <w:t xml:space="preserve">then </w:t>
@@ -2883,11 +3303,7 @@
         <w:t xml:space="preserve">e.g., </w:t>
       </w:r>
       <w:r>
-        <w:t xml:space="preserve">Feature X, Feature Y, etc. Or you may wish to present a time-based review of the implementation process, according to the stages you went through in your project plan. Indeed, if you have adopted an Agile approach, you may wish to structure your discussion around </w:t>
-      </w:r>
-      <w:r>
-        <w:lastRenderedPageBreak/>
-        <w:t xml:space="preserve">the various Sprints that were undertaken. In your discussion, highlight any </w:t>
+        <w:t xml:space="preserve">Feature X, Feature Y, etc. Or you may wish to present a time-based review of the implementation process, according to the stages you went through in your project plan. Indeed, if you have adopted an Agile approach, you may wish to structure your discussion around the various Sprints that were undertaken. In your discussion, highlight any </w:t>
       </w:r>
       <w:r>
         <w:t xml:space="preserve">important </w:t>
@@ -2947,15 +3363,7 @@
         <w:t xml:space="preserve">poorly. Instead, </w:t>
       </w:r>
       <w:r>
-        <w:t xml:space="preserve">one would expect dynamic content, a database, more complex </w:t>
-      </w:r>
-      <w:proofErr w:type="gramStart"/>
-      <w:r>
-        <w:t>code</w:t>
-      </w:r>
-      <w:proofErr w:type="gramEnd"/>
-      <w:r>
-        <w:t xml:space="preserve"> and problems being solved, additional considerations for accessibility, usability, security, etc. </w:t>
+        <w:t xml:space="preserve">one would expect dynamic content, a database, more complex code and problems being solved, additional considerations for accessibility, usability, security, etc. </w:t>
       </w:r>
     </w:p>
     <w:p/>
@@ -3090,7 +3498,10 @@
         <w:t>testing or similar. If so, the markers would need to see evidence of their use, e.g., in your source code or similar</w:t>
       </w:r>
       <w:r>
-        <w:t>. In addition, you could consider traceability back to your original requirements, and verification or validation that they have been ach</w:t>
+        <w:t xml:space="preserve">. In addition, you could consider traceability back to your </w:t>
+      </w:r>
+      <w:r>
+        <w:t>original requirements, and verification or validation that they have been ach</w:t>
       </w:r>
       <w:r>
         <w:t>ie</w:t>
@@ -3140,14 +3551,7 @@
           <w:color w:val="000000"/>
           <w:szCs w:val="19"/>
         </w:rPr>
-        <w:t xml:space="preserve"> For example, </w:t>
-      </w:r>
-      <w:r>
-        <w:rPr>
-          <w:color w:val="000000"/>
-          <w:szCs w:val="19"/>
-        </w:rPr>
-        <w:t xml:space="preserve">we are developing a web-based system which has a sequence of code for iterating through groups of product items. There is perhaps some reason why this code is noteworthy, e.g., it illustrates a novel approach or solves a tricky problem or is just something you are pleased with. </w:t>
+        <w:t xml:space="preserve"> For example, we are developing a web-based system which has a sequence of code for iterating through groups of product items. There is perhaps some reason why this code is noteworthy, e.g., it illustrates a novel approach or solves a tricky problem or is just something you are pleased with. </w:t>
       </w:r>
       <w:r>
         <w:rPr>
@@ -3247,7 +3651,7 @@
                     <pic:cNvPicPr/>
                   </pic:nvPicPr>
                   <pic:blipFill>
-                    <a:blip r:embed="rId18"/>
+                    <a:blip r:embed="rId23"/>
                     <a:stretch>
                       <a:fillRect/>
                     </a:stretch>
@@ -3277,7 +3681,7 @@
       <w:pPr>
         <w:pStyle w:val="Caption"/>
       </w:pPr>
-      <w:bookmarkStart w:id="2" w:name="_Ref81854918"/>
+      <w:bookmarkStart w:id="0" w:name="_Ref81854918"/>
       <w:r>
         <w:t xml:space="preserve">Figure </w:t>
       </w:r>
@@ -3292,7 +3696,7 @@
       <w:r>
         <w:t>. Code Snippet. Iterating product options.</w:t>
       </w:r>
-      <w:bookmarkEnd w:id="2"/>
+      <w:bookmarkEnd w:id="0"/>
     </w:p>
     <w:p>
       <w:pPr>
@@ -3357,14 +3761,29 @@
           <w:color w:val="000000"/>
           <w:szCs w:val="19"/>
         </w:rPr>
-        <w:t xml:space="preserve"> of a gap here on this page. This can be a common problem. Sometimes you can position things in such a way that the gaps are minimised. It is also worth noting that you don’t always need to place a figure immediately beside the text that it refers to. You could place a figure on the next page instead for example, whilst you continue to refer to it here, and afterwards. That way, you can fill up as much of the text here as you can too, without the need to have the figure placed in between. It is also possible to have several figures placed together on one page, and these can be referred to from relevant locations in your text.</w:t>
-      </w:r>
-      <w:r>
-        <w:rPr>
-          <w:color w:val="000000"/>
-          <w:szCs w:val="19"/>
-        </w:rPr>
-        <w:t xml:space="preserve"> If you have large images that are impossible to fit into the report without being legible, you can include images in your appendices too.</w:t>
+        <w:t xml:space="preserve"> of a gap here on this page. This can be a common problem. Sometimes you can position things in such a way that the gaps are minimised. It is also worth noting that you don’t always need to place a figure immediately beside the text that it refers to. You could place a figure on the next page instead for example, whilst you continue to refer to it here, and afterwards. That way, you can fill up as much of the text here as you can too, without the need to have the </w:t>
+      </w:r>
+      <w:r>
+        <w:rPr>
+          <w:color w:val="000000"/>
+          <w:szCs w:val="19"/>
+        </w:rPr>
+        <w:lastRenderedPageBreak/>
+        <w:t>figure placed in between. It is also possible to have several figures placed together on one page, and these can be referred to from relevant locations in your text.</w:t>
+      </w:r>
+      <w:r>
+        <w:rPr>
+          <w:color w:val="000000"/>
+          <w:szCs w:val="19"/>
+        </w:rPr>
+        <w:t xml:space="preserve"> If you have large images that are impossible to fit into the report without </w:t>
+      </w:r>
+      <w:r>
+        <w:rPr>
+          <w:color w:val="000000"/>
+          <w:szCs w:val="19"/>
+        </w:rPr>
+        <w:t>being legible, you can include images in your appendices too.</w:t>
       </w:r>
     </w:p>
     <w:p>
@@ -3427,7 +3846,7 @@
                     <pic:cNvPicPr/>
                   </pic:nvPicPr>
                   <pic:blipFill>
-                    <a:blip r:embed="rId19"/>
+                    <a:blip r:embed="rId24"/>
                     <a:stretch>
                       <a:fillRect/>
                     </a:stretch>
@@ -3691,10 +4110,7 @@
         <w:t xml:space="preserve"> in your report</w:t>
       </w:r>
       <w:r>
-        <w:t xml:space="preserve">. Be mindful of ETHICS where required and </w:t>
-      </w:r>
-      <w:r>
-        <w:t xml:space="preserve">make sure that the relevant Ethics documents are </w:t>
+        <w:t xml:space="preserve">. Be mindful of ETHICS where required and make sure that the relevant Ethics documents are </w:t>
       </w:r>
       <w:r>
         <w:t>utilised,</w:t>
@@ -3765,6 +4181,7 @@
         <w:pStyle w:val="Heading3"/>
       </w:pPr>
       <w:r>
+        <w:lastRenderedPageBreak/>
         <w:t>Here is a sub-subsection</w:t>
       </w:r>
     </w:p>
@@ -3779,7 +4196,6 @@
         <w:pStyle w:val="Heading4"/>
       </w:pPr>
       <w:r>
-        <w:lastRenderedPageBreak/>
         <w:t>Be mindful of taking the structure too far</w:t>
       </w:r>
     </w:p>
@@ -4149,7 +4565,14 @@
           <w:color w:val="000000"/>
           <w:szCs w:val="19"/>
         </w:rPr>
-        <w:t>NOTE: the appraisal section could potentially occur after the Summary and Conclusions below, or even as a sub-section within the Summary and Conclusions. See what works best for you and your advisor.</w:t>
+        <w:t>NOTE: the appraisal section could potentially occur after the Summary and Conclusions below, or even as a sub-</w:t>
+      </w:r>
+      <w:r>
+        <w:rPr>
+          <w:color w:val="000000"/>
+          <w:szCs w:val="19"/>
+        </w:rPr>
+        <w:t>section within the Summary and Conclusions. See what works best for you and your advisor.</w:t>
       </w:r>
     </w:p>
     <w:p>
@@ -4544,21 +4967,7 @@
           <w:color w:val="000000"/>
           <w:shd w:val="clear" w:color="auto" w:fill="FFFFFF"/>
         </w:rPr>
-        <w:t>[4]</w:t>
-      </w:r>
-      <w:r>
-        <w:rPr>
-          <w:color w:val="000000"/>
-          <w:shd w:val="clear" w:color="auto" w:fill="FFFFFF"/>
-        </w:rPr>
-        <w:t xml:space="preserve"> </w:t>
-      </w:r>
-      <w:r>
-        <w:rPr>
-          <w:color w:val="000000"/>
-          <w:shd w:val="clear" w:color="auto" w:fill="FFFFFF"/>
-        </w:rPr>
-        <w:t>MATLAB Answers: 2022. </w:t>
+        <w:t>[4] MATLAB Answers: 2022. </w:t>
       </w:r>
       <w:r>
         <w:rPr>
@@ -4599,21 +5008,7 @@
           <w:color w:val="000000"/>
           <w:shd w:val="clear" w:color="auto" w:fill="FFFFFF"/>
         </w:rPr>
-        <w:t>[</w:t>
-      </w:r>
-      <w:r>
-        <w:rPr>
-          <w:color w:val="000000"/>
-          <w:shd w:val="clear" w:color="auto" w:fill="FFFFFF"/>
-        </w:rPr>
-        <w:t>5</w:t>
-      </w:r>
-      <w:r>
-        <w:rPr>
-          <w:color w:val="000000"/>
-          <w:shd w:val="clear" w:color="auto" w:fill="FFFFFF"/>
-        </w:rPr>
-        <w:t>]</w:t>
+        <w:t>[5]</w:t>
       </w:r>
       <w:r>
         <w:rPr>
@@ -4713,6 +5108,418 @@
           <w:shd w:val="clear" w:color="auto" w:fill="FFFFFF"/>
         </w:rPr>
         <w:t>. Accessed: 2022- 02-.</w:t>
+      </w:r>
+    </w:p>
+    <w:p>
+      <w:pPr>
+        <w:widowControl w:val="0"/>
+        <w:rPr>
+          <w:color w:val="000000"/>
+          <w:shd w:val="clear" w:color="auto" w:fill="FFFFFF"/>
+        </w:rPr>
+      </w:pPr>
+    </w:p>
+    <w:p>
+      <w:pPr>
+        <w:widowControl w:val="0"/>
+        <w:rPr>
+          <w:color w:val="000000"/>
+          <w:shd w:val="clear" w:color="auto" w:fill="FFFFFF"/>
+        </w:rPr>
+      </w:pPr>
+      <w:r>
+        <w:rPr>
+          <w:color w:val="000000"/>
+          <w:shd w:val="clear" w:color="auto" w:fill="FFFFFF"/>
+        </w:rPr>
+        <w:t>[</w:t>
+      </w:r>
+      <w:r>
+        <w:rPr>
+          <w:color w:val="000000"/>
+          <w:shd w:val="clear" w:color="auto" w:fill="FFFFFF"/>
+        </w:rPr>
+        <w:t>7</w:t>
+      </w:r>
+      <w:r>
+        <w:rPr>
+          <w:color w:val="000000"/>
+          <w:shd w:val="clear" w:color="auto" w:fill="FFFFFF"/>
+        </w:rPr>
+        <w:t>]</w:t>
+      </w:r>
+      <w:r>
+        <w:rPr>
+          <w:color w:val="000000"/>
+          <w:shd w:val="clear" w:color="auto" w:fill="FFFFFF"/>
+        </w:rPr>
+        <w:t xml:space="preserve"> </w:t>
+      </w:r>
+      <w:r>
+        <w:rPr>
+          <w:color w:val="000000"/>
+          <w:shd w:val="clear" w:color="auto" w:fill="FFFFFF"/>
+        </w:rPr>
+        <w:t xml:space="preserve">Brief Introduction to OpenGL in Python with </w:t>
+      </w:r>
+      <w:proofErr w:type="spellStart"/>
+      <w:r>
+        <w:rPr>
+          <w:color w:val="000000"/>
+          <w:shd w:val="clear" w:color="auto" w:fill="FFFFFF"/>
+        </w:rPr>
+        <w:t>PyOpenGL</w:t>
+      </w:r>
+      <w:proofErr w:type="spellEnd"/>
+      <w:r>
+        <w:rPr>
+          <w:color w:val="000000"/>
+          <w:shd w:val="clear" w:color="auto" w:fill="FFFFFF"/>
+        </w:rPr>
+        <w:t>: 2022. </w:t>
+      </w:r>
+      <w:r>
+        <w:rPr>
+          <w:i/>
+          <w:iCs/>
+          <w:color w:val="000000"/>
+          <w:shd w:val="clear" w:color="auto" w:fill="FFFFFF"/>
+        </w:rPr>
+        <w:t>https://stackabuse.com/brief-introduction-to-opengl-in-python-with-pyopengl/</w:t>
+      </w:r>
+      <w:r>
+        <w:rPr>
+          <w:color w:val="000000"/>
+          <w:shd w:val="clear" w:color="auto" w:fill="FFFFFF"/>
+        </w:rPr>
+        <w:t>. Accessed: 2022- 04- 22.</w:t>
+      </w:r>
+    </w:p>
+    <w:p>
+      <w:pPr>
+        <w:widowControl w:val="0"/>
+        <w:rPr>
+          <w:color w:val="000000"/>
+          <w:shd w:val="clear" w:color="auto" w:fill="FFFFFF"/>
+        </w:rPr>
+      </w:pPr>
+    </w:p>
+    <w:p>
+      <w:pPr>
+        <w:widowControl w:val="0"/>
+        <w:rPr>
+          <w:color w:val="000000"/>
+          <w:shd w:val="clear" w:color="auto" w:fill="FFFFFF"/>
+        </w:rPr>
+      </w:pPr>
+      <w:r>
+        <w:rPr>
+          <w:color w:val="000000"/>
+          <w:shd w:val="clear" w:color="auto" w:fill="FFFFFF"/>
+        </w:rPr>
+        <w:t>[</w:t>
+      </w:r>
+      <w:r>
+        <w:rPr>
+          <w:color w:val="000000"/>
+          <w:shd w:val="clear" w:color="auto" w:fill="FFFFFF"/>
+        </w:rPr>
+        <w:t>8</w:t>
+      </w:r>
+      <w:r>
+        <w:rPr>
+          <w:color w:val="000000"/>
+          <w:shd w:val="clear" w:color="auto" w:fill="FFFFFF"/>
+        </w:rPr>
+        <w:t>]</w:t>
+      </w:r>
+      <w:r>
+        <w:rPr>
+          <w:color w:val="000000"/>
+          <w:shd w:val="clear" w:color="auto" w:fill="FFFFFF"/>
+        </w:rPr>
+        <w:t xml:space="preserve"> </w:t>
+      </w:r>
+      <w:r>
+        <w:rPr>
+          <w:color w:val="000000"/>
+          <w:shd w:val="clear" w:color="auto" w:fill="FFFFFF"/>
+        </w:rPr>
+        <w:t>Getting started with WebGL - Web APIs | MDN: 2022. </w:t>
+      </w:r>
+      <w:r>
+        <w:rPr>
+          <w:i/>
+          <w:iCs/>
+          <w:color w:val="000000"/>
+          <w:shd w:val="clear" w:color="auto" w:fill="FFFFFF"/>
+        </w:rPr>
+        <w:t>https://developer.mozilla.org/en-</w:t>
+      </w:r>
+      <w:r>
+        <w:rPr>
+          <w:i/>
+          <w:iCs/>
+          <w:color w:val="000000"/>
+          <w:shd w:val="clear" w:color="auto" w:fill="FFFFFF"/>
+        </w:rPr>
+        <w:lastRenderedPageBreak/>
+        <w:t>US/docs/Web/API/WebGL_API/Tutorial/Getting_started_with_WebGL</w:t>
+      </w:r>
+      <w:r>
+        <w:rPr>
+          <w:color w:val="000000"/>
+          <w:shd w:val="clear" w:color="auto" w:fill="FFFFFF"/>
+        </w:rPr>
+        <w:t>. Accessed: 2022- 04- 22.</w:t>
+      </w:r>
+    </w:p>
+    <w:p>
+      <w:pPr>
+        <w:widowControl w:val="0"/>
+        <w:rPr>
+          <w:color w:val="000000"/>
+          <w:shd w:val="clear" w:color="auto" w:fill="FFFFFF"/>
+        </w:rPr>
+      </w:pPr>
+    </w:p>
+    <w:p>
+      <w:pPr>
+        <w:widowControl w:val="0"/>
+        <w:rPr>
+          <w:color w:val="000000"/>
+          <w:shd w:val="clear" w:color="auto" w:fill="FFFFFF"/>
+        </w:rPr>
+      </w:pPr>
+      <w:r>
+        <w:rPr>
+          <w:color w:val="000000"/>
+          <w:shd w:val="clear" w:color="auto" w:fill="FFFFFF"/>
+        </w:rPr>
+        <w:t>[</w:t>
+      </w:r>
+      <w:r>
+        <w:rPr>
+          <w:color w:val="000000"/>
+          <w:shd w:val="clear" w:color="auto" w:fill="FFFFFF"/>
+        </w:rPr>
+        <w:t>9</w:t>
+      </w:r>
+      <w:r>
+        <w:rPr>
+          <w:color w:val="000000"/>
+          <w:shd w:val="clear" w:color="auto" w:fill="FFFFFF"/>
+        </w:rPr>
+        <w:t>]</w:t>
+      </w:r>
+      <w:r>
+        <w:rPr>
+          <w:color w:val="000000"/>
+          <w:shd w:val="clear" w:color="auto" w:fill="FFFFFF"/>
+        </w:rPr>
+        <w:t xml:space="preserve"> </w:t>
+      </w:r>
+      <w:r>
+        <w:rPr>
+          <w:color w:val="000000"/>
+          <w:shd w:val="clear" w:color="auto" w:fill="FFFFFF"/>
+        </w:rPr>
+        <w:t>The Agile Software Development Life Cycle | Wrike Agile Guide: 2022. </w:t>
+      </w:r>
+      <w:r>
+        <w:rPr>
+          <w:i/>
+          <w:iCs/>
+          <w:color w:val="000000"/>
+          <w:shd w:val="clear" w:color="auto" w:fill="FFFFFF"/>
+        </w:rPr>
+        <w:t>https://www.wrike.com/agile-guide/agile-development-life-cycle/</w:t>
+      </w:r>
+      <w:r>
+        <w:rPr>
+          <w:color w:val="000000"/>
+          <w:shd w:val="clear" w:color="auto" w:fill="FFFFFF"/>
+        </w:rPr>
+        <w:t>. Accessed: 2022- 04- 21.</w:t>
+      </w:r>
+    </w:p>
+    <w:p>
+      <w:pPr>
+        <w:widowControl w:val="0"/>
+        <w:rPr>
+          <w:color w:val="000000"/>
+          <w:shd w:val="clear" w:color="auto" w:fill="FFFFFF"/>
+        </w:rPr>
+      </w:pPr>
+    </w:p>
+    <w:p>
+      <w:pPr>
+        <w:widowControl w:val="0"/>
+        <w:rPr>
+          <w:color w:val="000000"/>
+          <w:shd w:val="clear" w:color="auto" w:fill="FFFFFF"/>
+        </w:rPr>
+      </w:pPr>
+      <w:r>
+        <w:rPr>
+          <w:color w:val="000000"/>
+          <w:shd w:val="clear" w:color="auto" w:fill="FFFFFF"/>
+        </w:rPr>
+        <w:t>[10]</w:t>
+      </w:r>
+      <w:r>
+        <w:rPr>
+          <w:color w:val="000000"/>
+          <w:shd w:val="clear" w:color="auto" w:fill="FFFFFF"/>
+        </w:rPr>
+        <w:t xml:space="preserve"> </w:t>
+      </w:r>
+      <w:r>
+        <w:rPr>
+          <w:color w:val="000000"/>
+          <w:shd w:val="clear" w:color="auto" w:fill="FFFFFF"/>
+        </w:rPr>
+        <w:t>An OpenGL library: 2022. </w:t>
+      </w:r>
+      <w:r>
+        <w:rPr>
+          <w:i/>
+          <w:iCs/>
+          <w:color w:val="000000"/>
+          <w:shd w:val="clear" w:color="auto" w:fill="FFFFFF"/>
+        </w:rPr>
+        <w:t>https://www.glfw.org/</w:t>
+      </w:r>
+      <w:r>
+        <w:rPr>
+          <w:color w:val="000000"/>
+          <w:shd w:val="clear" w:color="auto" w:fill="FFFFFF"/>
+        </w:rPr>
+        <w:t>. Accessed: 2022- 04- 23.</w:t>
+      </w:r>
+    </w:p>
+    <w:p>
+      <w:pPr>
+        <w:widowControl w:val="0"/>
+        <w:rPr>
+          <w:color w:val="000000"/>
+          <w:shd w:val="clear" w:color="auto" w:fill="FFFFFF"/>
+        </w:rPr>
+      </w:pPr>
+    </w:p>
+    <w:p>
+      <w:pPr>
+        <w:widowControl w:val="0"/>
+        <w:rPr>
+          <w:color w:val="000000"/>
+          <w:shd w:val="clear" w:color="auto" w:fill="FFFFFF"/>
+        </w:rPr>
+      </w:pPr>
+      <w:r>
+        <w:rPr>
+          <w:color w:val="000000"/>
+          <w:shd w:val="clear" w:color="auto" w:fill="FFFFFF"/>
+        </w:rPr>
+        <w:t>[11]</w:t>
+      </w:r>
+      <w:r>
+        <w:rPr>
+          <w:color w:val="000000"/>
+          <w:shd w:val="clear" w:color="auto" w:fill="FFFFFF"/>
+        </w:rPr>
+        <w:t xml:space="preserve"> </w:t>
+      </w:r>
+      <w:r>
+        <w:rPr>
+          <w:color w:val="000000"/>
+          <w:shd w:val="clear" w:color="auto" w:fill="FFFFFF"/>
+        </w:rPr>
+        <w:t>GLSL Shaders - Game development | MDN: 2022. </w:t>
+      </w:r>
+      <w:r>
+        <w:rPr>
+          <w:i/>
+          <w:iCs/>
+          <w:color w:val="000000"/>
+          <w:shd w:val="clear" w:color="auto" w:fill="FFFFFF"/>
+        </w:rPr>
+        <w:t>https://developer.mozilla.org/en-US/docs/Games/Techniques/3D_on_the_web/GLSL_Shaders</w:t>
+      </w:r>
+      <w:r>
+        <w:rPr>
+          <w:color w:val="000000"/>
+          <w:shd w:val="clear" w:color="auto" w:fill="FFFFFF"/>
+        </w:rPr>
+        <w:t>. Accessed: 2022- 04- 23.</w:t>
+      </w:r>
+    </w:p>
+    <w:p>
+      <w:pPr>
+        <w:widowControl w:val="0"/>
+        <w:rPr>
+          <w:color w:val="000000"/>
+          <w:shd w:val="clear" w:color="auto" w:fill="FFFFFF"/>
+        </w:rPr>
+      </w:pPr>
+    </w:p>
+    <w:p>
+      <w:pPr>
+        <w:widowControl w:val="0"/>
+        <w:rPr>
+          <w:color w:val="000000"/>
+          <w:shd w:val="clear" w:color="auto" w:fill="FFFFFF"/>
+        </w:rPr>
+      </w:pPr>
+      <w:r>
+        <w:rPr>
+          <w:color w:val="000000"/>
+          <w:shd w:val="clear" w:color="auto" w:fill="FFFFFF"/>
+        </w:rPr>
+        <w:t>[</w:t>
+      </w:r>
+      <w:r>
+        <w:rPr>
+          <w:color w:val="000000"/>
+          <w:shd w:val="clear" w:color="auto" w:fill="FFFFFF"/>
+        </w:rPr>
+        <w:t>12</w:t>
+      </w:r>
+      <w:r>
+        <w:rPr>
+          <w:color w:val="000000"/>
+          <w:shd w:val="clear" w:color="auto" w:fill="FFFFFF"/>
+        </w:rPr>
+        <w:t>]</w:t>
+      </w:r>
+      <w:r>
+        <w:rPr>
+          <w:color w:val="000000"/>
+          <w:shd w:val="clear" w:color="auto" w:fill="FFFFFF"/>
+        </w:rPr>
+        <w:t xml:space="preserve"> </w:t>
+      </w:r>
+      <w:r>
+        <w:rPr>
+          <w:color w:val="000000"/>
+          <w:shd w:val="clear" w:color="auto" w:fill="FFFFFF"/>
+        </w:rPr>
+        <w:t>Definition of event loop: 2022. </w:t>
+      </w:r>
+      <w:r>
+        <w:rPr>
+          <w:i/>
+          <w:iCs/>
+          <w:color w:val="000000"/>
+          <w:shd w:val="clear" w:color="auto" w:fill="FFFFFF"/>
+        </w:rPr>
+        <w:t>https://www.pcmag.com/encyclopedia/term/event-loop#:~:text=A%20programming%20structure%20that%20continually,the%20user%20to%20trigger%20something.</w:t>
+      </w:r>
+      <w:r>
+        <w:rPr>
+          <w:color w:val="000000"/>
+          <w:shd w:val="clear" w:color="auto" w:fill="FFFFFF"/>
+        </w:rPr>
+        <w:t>. Accessed: 2022- 04- 24.</w:t>
       </w:r>
     </w:p>
     <w:p>
@@ -4737,12 +5544,177 @@
     </w:p>
     <w:p>
       <w:r>
-        <w:t>A – MATLAB code used to create Figure 2</w:t>
-      </w:r>
-    </w:p>
-    <w:p>
-      <w:r>
-        <w:t xml:space="preserve">B - </w:t>
+        <w:t xml:space="preserve">A – MATLAB code used to create </w:t>
+      </w:r>
+      <w:r>
+        <w:t>f</w:t>
+      </w:r>
+      <w:r>
+        <w:t>igure 2</w:t>
+      </w:r>
+    </w:p>
+    <w:p>
+      <w:r>
+        <w:t xml:space="preserve">B </w:t>
+      </w:r>
+      <w:r>
+        <w:t>– Notes from background research</w:t>
+      </w:r>
+    </w:p>
+    <w:p>
+      <w:r>
+        <w:t xml:space="preserve">C – Email </w:t>
+      </w:r>
+      <w:r>
+        <w:t>e</w:t>
+      </w:r>
+      <w:r>
+        <w:t>xchange</w:t>
+      </w:r>
+    </w:p>
+    <w:p>
+      <w:r>
+        <w:t>D</w:t>
+      </w:r>
+      <w:r>
+        <w:t xml:space="preserve"> – Client </w:t>
+      </w:r>
+      <w:r>
+        <w:t>m</w:t>
+      </w:r>
+      <w:r>
+        <w:t xml:space="preserve">eeting </w:t>
+      </w:r>
+      <w:r>
+        <w:t>n</w:t>
+      </w:r>
+      <w:r>
+        <w:t>otes</w:t>
+      </w:r>
+    </w:p>
+    <w:p>
+      <w:r>
+        <w:t>E – OpenGL Libraries</w:t>
+      </w:r>
+    </w:p>
+    <w:p>
+      <w:r>
+        <w:t>F</w:t>
+      </w:r>
+      <w:r>
+        <w:t xml:space="preserve"> – GitHub </w:t>
+      </w:r>
+      <w:r>
+        <w:t>i</w:t>
+      </w:r>
+      <w:r>
+        <w:t xml:space="preserve">ssues </w:t>
+      </w:r>
+      <w:r>
+        <w:t>p</w:t>
+      </w:r>
+      <w:r>
+        <w:t>age</w:t>
+      </w:r>
+    </w:p>
+    <w:p>
+      <w:r>
+        <w:t>G</w:t>
+      </w:r>
+      <w:r>
+        <w:t xml:space="preserve"> – GitHub </w:t>
+      </w:r>
+      <w:r>
+        <w:t>p</w:t>
+      </w:r>
+      <w:r>
+        <w:t xml:space="preserve">rojects </w:t>
+      </w:r>
+      <w:r>
+        <w:t>p</w:t>
+      </w:r>
+      <w:r>
+        <w:t>age</w:t>
+      </w:r>
+    </w:p>
+    <w:p>
+      <w:r>
+        <w:t>H</w:t>
+      </w:r>
+      <w:r>
+        <w:t xml:space="preserve"> – Product </w:t>
+      </w:r>
+      <w:r>
+        <w:t>b</w:t>
+      </w:r>
+      <w:r>
+        <w:t>acklog</w:t>
+      </w:r>
+    </w:p>
+    <w:p>
+      <w:r>
+        <w:t>I</w:t>
+      </w:r>
+      <w:r>
+        <w:t xml:space="preserve"> – Sprint </w:t>
+      </w:r>
+      <w:r>
+        <w:t>b</w:t>
+      </w:r>
+      <w:r>
+        <w:t>acklog</w:t>
+      </w:r>
+    </w:p>
+    <w:p>
+      <w:r>
+        <w:t>J</w:t>
+      </w:r>
+      <w:r>
+        <w:t xml:space="preserve"> – Gantt </w:t>
+      </w:r>
+      <w:r>
+        <w:t>c</w:t>
+      </w:r>
+      <w:r>
+        <w:t xml:space="preserve">hart from </w:t>
+      </w:r>
+      <w:r>
+        <w:t>m</w:t>
+      </w:r>
+      <w:r>
+        <w:t>id-term report</w:t>
+      </w:r>
+    </w:p>
+    <w:p>
+      <w:r>
+        <w:t>K</w:t>
+      </w:r>
+      <w:r>
+        <w:t xml:space="preserve"> – Sprint </w:t>
+      </w:r>
+      <w:r>
+        <w:t>r</w:t>
+      </w:r>
+      <w:r>
+        <w:t>eview</w:t>
+      </w:r>
+      <w:r>
+        <w:t xml:space="preserve"> for sprint 1 and 2</w:t>
+      </w:r>
+    </w:p>
+    <w:p>
+      <w:r>
+        <w:t>L – Example vertex and fragment shaders</w:t>
+      </w:r>
+    </w:p>
+    <w:p>
+      <w:r>
+        <w:t>M – Class Diagram</w:t>
+      </w:r>
+    </w:p>
+    <w:p>
+      <w:r>
+        <w:t>N – Debug Linking (Include and Library)</w:t>
       </w:r>
     </w:p>
     <w:p/>
@@ -5970,6 +6942,119 @@
     </w:lvl>
   </w:abstractNum>
   <w:abstractNum w:abstractNumId="17" w15:restartNumberingAfterBreak="0">
+    <w:nsid w:val="1FF9562E"/>
+    <w:multiLevelType w:val="hybridMultilevel"/>
+    <w:tmpl w:val="69E04738"/>
+    <w:lvl w:ilvl="0" w:tplc="BDD06296">
+      <w:start w:val="1"/>
+      <w:numFmt w:val="bullet"/>
+      <w:lvlText w:val="-"/>
+      <w:lvlJc w:val="left"/>
+      <w:pPr>
+        <w:ind w:left="720" w:hanging="360"/>
+      </w:pPr>
+      <w:rPr>
+        <w:rFonts w:ascii="Times New Roman" w:eastAsia="Times New Roman" w:hAnsi="Times New Roman" w:cs="Times New Roman" w:hint="default"/>
+      </w:rPr>
+    </w:lvl>
+    <w:lvl w:ilvl="1" w:tplc="08090003" w:tentative="1">
+      <w:start w:val="1"/>
+      <w:numFmt w:val="bullet"/>
+      <w:lvlText w:val="o"/>
+      <w:lvlJc w:val="left"/>
+      <w:pPr>
+        <w:ind w:left="1440" w:hanging="360"/>
+      </w:pPr>
+      <w:rPr>
+        <w:rFonts w:ascii="Courier New" w:hAnsi="Courier New" w:cs="Courier New" w:hint="default"/>
+      </w:rPr>
+    </w:lvl>
+    <w:lvl w:ilvl="2" w:tplc="08090005" w:tentative="1">
+      <w:start w:val="1"/>
+      <w:numFmt w:val="bullet"/>
+      <w:lvlText w:val=""/>
+      <w:lvlJc w:val="left"/>
+      <w:pPr>
+        <w:ind w:left="2160" w:hanging="360"/>
+      </w:pPr>
+      <w:rPr>
+        <w:rFonts w:ascii="Wingdings" w:hAnsi="Wingdings" w:hint="default"/>
+      </w:rPr>
+    </w:lvl>
+    <w:lvl w:ilvl="3" w:tplc="08090001" w:tentative="1">
+      <w:start w:val="1"/>
+      <w:numFmt w:val="bullet"/>
+      <w:lvlText w:val=""/>
+      <w:lvlJc w:val="left"/>
+      <w:pPr>
+        <w:ind w:left="2880" w:hanging="360"/>
+      </w:pPr>
+      <w:rPr>
+        <w:rFonts w:ascii="Symbol" w:hAnsi="Symbol" w:hint="default"/>
+      </w:rPr>
+    </w:lvl>
+    <w:lvl w:ilvl="4" w:tplc="08090003" w:tentative="1">
+      <w:start w:val="1"/>
+      <w:numFmt w:val="bullet"/>
+      <w:lvlText w:val="o"/>
+      <w:lvlJc w:val="left"/>
+      <w:pPr>
+        <w:ind w:left="3600" w:hanging="360"/>
+      </w:pPr>
+      <w:rPr>
+        <w:rFonts w:ascii="Courier New" w:hAnsi="Courier New" w:cs="Courier New" w:hint="default"/>
+      </w:rPr>
+    </w:lvl>
+    <w:lvl w:ilvl="5" w:tplc="08090005" w:tentative="1">
+      <w:start w:val="1"/>
+      <w:numFmt w:val="bullet"/>
+      <w:lvlText w:val=""/>
+      <w:lvlJc w:val="left"/>
+      <w:pPr>
+        <w:ind w:left="4320" w:hanging="360"/>
+      </w:pPr>
+      <w:rPr>
+        <w:rFonts w:ascii="Wingdings" w:hAnsi="Wingdings" w:hint="default"/>
+      </w:rPr>
+    </w:lvl>
+    <w:lvl w:ilvl="6" w:tplc="08090001" w:tentative="1">
+      <w:start w:val="1"/>
+      <w:numFmt w:val="bullet"/>
+      <w:lvlText w:val=""/>
+      <w:lvlJc w:val="left"/>
+      <w:pPr>
+        <w:ind w:left="5040" w:hanging="360"/>
+      </w:pPr>
+      <w:rPr>
+        <w:rFonts w:ascii="Symbol" w:hAnsi="Symbol" w:hint="default"/>
+      </w:rPr>
+    </w:lvl>
+    <w:lvl w:ilvl="7" w:tplc="08090003" w:tentative="1">
+      <w:start w:val="1"/>
+      <w:numFmt w:val="bullet"/>
+      <w:lvlText w:val="o"/>
+      <w:lvlJc w:val="left"/>
+      <w:pPr>
+        <w:ind w:left="5760" w:hanging="360"/>
+      </w:pPr>
+      <w:rPr>
+        <w:rFonts w:ascii="Courier New" w:hAnsi="Courier New" w:cs="Courier New" w:hint="default"/>
+      </w:rPr>
+    </w:lvl>
+    <w:lvl w:ilvl="8" w:tplc="08090005" w:tentative="1">
+      <w:start w:val="1"/>
+      <w:numFmt w:val="bullet"/>
+      <w:lvlText w:val=""/>
+      <w:lvlJc w:val="left"/>
+      <w:pPr>
+        <w:ind w:left="6480" w:hanging="360"/>
+      </w:pPr>
+      <w:rPr>
+        <w:rFonts w:ascii="Wingdings" w:hAnsi="Wingdings" w:hint="default"/>
+      </w:rPr>
+    </w:lvl>
+  </w:abstractNum>
+  <w:abstractNum w:abstractNumId="18" w15:restartNumberingAfterBreak="0">
     <w:nsid w:val="30C07CFB"/>
     <w:multiLevelType w:val="hybridMultilevel"/>
     <w:tmpl w:val="FBD00496"/>
@@ -6109,7 +7194,7 @@
       </w:rPr>
     </w:lvl>
   </w:abstractNum>
-  <w:abstractNum w:abstractNumId="18" w15:restartNumberingAfterBreak="0">
+  <w:abstractNum w:abstractNumId="19" w15:restartNumberingAfterBreak="0">
     <w:nsid w:val="317814DA"/>
     <w:multiLevelType w:val="multilevel"/>
     <w:tmpl w:val="9F38C7D6"/>
@@ -6231,7 +7316,96 @@
       </w:pPr>
     </w:lvl>
   </w:abstractNum>
-  <w:abstractNum w:abstractNumId="19" w15:restartNumberingAfterBreak="0">
+  <w:abstractNum w:abstractNumId="20" w15:restartNumberingAfterBreak="0">
+    <w:nsid w:val="386C5712"/>
+    <w:multiLevelType w:val="hybridMultilevel"/>
+    <w:tmpl w:val="9EE68EF6"/>
+    <w:lvl w:ilvl="0" w:tplc="08090011">
+      <w:start w:val="1"/>
+      <w:numFmt w:val="decimal"/>
+      <w:lvlText w:val="%1)"/>
+      <w:lvlJc w:val="left"/>
+      <w:pPr>
+        <w:ind w:left="360" w:hanging="360"/>
+      </w:pPr>
+      <w:rPr>
+        <w:rFonts w:hint="default"/>
+      </w:rPr>
+    </w:lvl>
+    <w:lvl w:ilvl="1" w:tplc="0809001B">
+      <w:start w:val="1"/>
+      <w:numFmt w:val="lowerRoman"/>
+      <w:lvlText w:val="%2."/>
+      <w:lvlJc w:val="right"/>
+      <w:pPr>
+        <w:ind w:left="1080" w:hanging="360"/>
+      </w:pPr>
+    </w:lvl>
+    <w:lvl w:ilvl="2" w:tplc="0809001B">
+      <w:start w:val="1"/>
+      <w:numFmt w:val="lowerRoman"/>
+      <w:lvlText w:val="%3."/>
+      <w:lvlJc w:val="right"/>
+      <w:pPr>
+        <w:ind w:left="1800" w:hanging="180"/>
+      </w:pPr>
+    </w:lvl>
+    <w:lvl w:ilvl="3" w:tplc="0809000F" w:tentative="1">
+      <w:start w:val="1"/>
+      <w:numFmt w:val="decimal"/>
+      <w:lvlText w:val="%4."/>
+      <w:lvlJc w:val="left"/>
+      <w:pPr>
+        <w:ind w:left="2520" w:hanging="360"/>
+      </w:pPr>
+    </w:lvl>
+    <w:lvl w:ilvl="4" w:tplc="08090019" w:tentative="1">
+      <w:start w:val="1"/>
+      <w:numFmt w:val="lowerLetter"/>
+      <w:lvlText w:val="%5."/>
+      <w:lvlJc w:val="left"/>
+      <w:pPr>
+        <w:ind w:left="3240" w:hanging="360"/>
+      </w:pPr>
+    </w:lvl>
+    <w:lvl w:ilvl="5" w:tplc="0809001B" w:tentative="1">
+      <w:start w:val="1"/>
+      <w:numFmt w:val="lowerRoman"/>
+      <w:lvlText w:val="%6."/>
+      <w:lvlJc w:val="right"/>
+      <w:pPr>
+        <w:ind w:left="3960" w:hanging="180"/>
+      </w:pPr>
+    </w:lvl>
+    <w:lvl w:ilvl="6" w:tplc="0809000F" w:tentative="1">
+      <w:start w:val="1"/>
+      <w:numFmt w:val="decimal"/>
+      <w:lvlText w:val="%7."/>
+      <w:lvlJc w:val="left"/>
+      <w:pPr>
+        <w:ind w:left="4680" w:hanging="360"/>
+      </w:pPr>
+    </w:lvl>
+    <w:lvl w:ilvl="7" w:tplc="08090019" w:tentative="1">
+      <w:start w:val="1"/>
+      <w:numFmt w:val="lowerLetter"/>
+      <w:lvlText w:val="%8."/>
+      <w:lvlJc w:val="left"/>
+      <w:pPr>
+        <w:ind w:left="5400" w:hanging="360"/>
+      </w:pPr>
+    </w:lvl>
+    <w:lvl w:ilvl="8" w:tplc="0809001B" w:tentative="1">
+      <w:start w:val="1"/>
+      <w:numFmt w:val="lowerRoman"/>
+      <w:lvlText w:val="%9."/>
+      <w:lvlJc w:val="right"/>
+      <w:pPr>
+        <w:ind w:left="6120" w:hanging="180"/>
+      </w:pPr>
+    </w:lvl>
+  </w:abstractNum>
+  <w:abstractNum w:abstractNumId="21" w15:restartNumberingAfterBreak="0">
     <w:nsid w:val="3B5A29CB"/>
     <w:multiLevelType w:val="multilevel"/>
     <w:tmpl w:val="D43EF596"/>
@@ -6347,7 +7521,7 @@
       </w:pPr>
     </w:lvl>
   </w:abstractNum>
-  <w:abstractNum w:abstractNumId="20" w15:restartNumberingAfterBreak="0">
+  <w:abstractNum w:abstractNumId="22" w15:restartNumberingAfterBreak="0">
     <w:nsid w:val="3E627734"/>
     <w:multiLevelType w:val="hybridMultilevel"/>
     <w:tmpl w:val="C25E0E3C"/>
@@ -6464,7 +7638,7 @@
       </w:pPr>
     </w:lvl>
   </w:abstractNum>
-  <w:abstractNum w:abstractNumId="21" w15:restartNumberingAfterBreak="0">
+  <w:abstractNum w:abstractNumId="23" w15:restartNumberingAfterBreak="0">
     <w:nsid w:val="48AA6F1C"/>
     <w:multiLevelType w:val="hybridMultilevel"/>
     <w:tmpl w:val="96FCD968"/>
@@ -6580,7 +7754,7 @@
       </w:pPr>
     </w:lvl>
   </w:abstractNum>
-  <w:abstractNum w:abstractNumId="22" w15:restartNumberingAfterBreak="0">
+  <w:abstractNum w:abstractNumId="24" w15:restartNumberingAfterBreak="0">
     <w:nsid w:val="525A02C1"/>
     <w:multiLevelType w:val="hybridMultilevel"/>
     <w:tmpl w:val="EDC8C89E"/>
@@ -6696,7 +7870,7 @@
       </w:pPr>
     </w:lvl>
   </w:abstractNum>
-  <w:abstractNum w:abstractNumId="23" w15:restartNumberingAfterBreak="0">
+  <w:abstractNum w:abstractNumId="25" w15:restartNumberingAfterBreak="0">
     <w:nsid w:val="5973687F"/>
     <w:multiLevelType w:val="multilevel"/>
     <w:tmpl w:val="7154451A"/>
@@ -6836,7 +8010,7 @@
       </w:rPr>
     </w:lvl>
   </w:abstractNum>
-  <w:abstractNum w:abstractNumId="24" w15:restartNumberingAfterBreak="0">
+  <w:abstractNum w:abstractNumId="26" w15:restartNumberingAfterBreak="0">
     <w:nsid w:val="5A6059E6"/>
     <w:multiLevelType w:val="multilevel"/>
     <w:tmpl w:val="B5A07434"/>
@@ -6949,7 +8123,7 @@
       </w:pPr>
     </w:lvl>
   </w:abstractNum>
-  <w:abstractNum w:abstractNumId="25" w15:restartNumberingAfterBreak="0">
+  <w:abstractNum w:abstractNumId="27" w15:restartNumberingAfterBreak="0">
     <w:nsid w:val="5B40623F"/>
     <w:multiLevelType w:val="multilevel"/>
     <w:tmpl w:val="96FCD968"/>
@@ -7065,7 +8239,7 @@
       </w:pPr>
     </w:lvl>
   </w:abstractNum>
-  <w:abstractNum w:abstractNumId="26" w15:restartNumberingAfterBreak="0">
+  <w:abstractNum w:abstractNumId="28" w15:restartNumberingAfterBreak="0">
     <w:nsid w:val="61024BDC"/>
     <w:multiLevelType w:val="hybridMultilevel"/>
     <w:tmpl w:val="0F2EA068"/>
@@ -7181,7 +8355,7 @@
       </w:pPr>
     </w:lvl>
   </w:abstractNum>
-  <w:abstractNum w:abstractNumId="27" w15:restartNumberingAfterBreak="0">
+  <w:abstractNum w:abstractNumId="29" w15:restartNumberingAfterBreak="0">
     <w:nsid w:val="65750BF7"/>
     <w:multiLevelType w:val="hybridMultilevel"/>
     <w:tmpl w:val="46DE3B96"/>
@@ -7321,7 +8495,7 @@
       </w:rPr>
     </w:lvl>
   </w:abstractNum>
-  <w:abstractNum w:abstractNumId="28" w15:restartNumberingAfterBreak="0">
+  <w:abstractNum w:abstractNumId="30" w15:restartNumberingAfterBreak="0">
     <w:nsid w:val="6C402942"/>
     <w:multiLevelType w:val="hybridMultilevel"/>
     <w:tmpl w:val="F3BC2A86"/>
@@ -7437,7 +8611,7 @@
       </w:pPr>
     </w:lvl>
   </w:abstractNum>
-  <w:abstractNum w:abstractNumId="29" w15:restartNumberingAfterBreak="0">
+  <w:abstractNum w:abstractNumId="31" w15:restartNumberingAfterBreak="0">
     <w:nsid w:val="6D1058B8"/>
     <w:multiLevelType w:val="multilevel"/>
     <w:tmpl w:val="9F38C7D6"/>
@@ -7550,7 +8724,7 @@
       </w:pPr>
     </w:lvl>
   </w:abstractNum>
-  <w:abstractNum w:abstractNumId="30" w15:restartNumberingAfterBreak="0">
+  <w:abstractNum w:abstractNumId="32" w15:restartNumberingAfterBreak="0">
     <w:nsid w:val="6EC24E48"/>
     <w:multiLevelType w:val="multilevel"/>
     <w:tmpl w:val="F3BC2A86"/>
@@ -7666,7 +8840,7 @@
       </w:pPr>
     </w:lvl>
   </w:abstractNum>
-  <w:abstractNum w:abstractNumId="31" w15:restartNumberingAfterBreak="0">
+  <w:abstractNum w:abstractNumId="33" w15:restartNumberingAfterBreak="0">
     <w:nsid w:val="70EB3E3D"/>
     <w:multiLevelType w:val="multilevel"/>
     <w:tmpl w:val="589AA036"/>
@@ -7782,7 +8956,93 @@
       </w:pPr>
     </w:lvl>
   </w:abstractNum>
-  <w:abstractNum w:abstractNumId="32" w15:restartNumberingAfterBreak="0">
+  <w:abstractNum w:abstractNumId="34" w15:restartNumberingAfterBreak="0">
+    <w:nsid w:val="782732B6"/>
+    <w:multiLevelType w:val="hybridMultilevel"/>
+    <w:tmpl w:val="5810E624"/>
+    <w:lvl w:ilvl="0" w:tplc="0809000F">
+      <w:start w:val="1"/>
+      <w:numFmt w:val="decimal"/>
+      <w:lvlText w:val="%1."/>
+      <w:lvlJc w:val="left"/>
+      <w:pPr>
+        <w:ind w:left="720" w:hanging="360"/>
+      </w:pPr>
+    </w:lvl>
+    <w:lvl w:ilvl="1" w:tplc="08090019" w:tentative="1">
+      <w:start w:val="1"/>
+      <w:numFmt w:val="lowerLetter"/>
+      <w:lvlText w:val="%2."/>
+      <w:lvlJc w:val="left"/>
+      <w:pPr>
+        <w:ind w:left="1440" w:hanging="360"/>
+      </w:pPr>
+    </w:lvl>
+    <w:lvl w:ilvl="2" w:tplc="0809001B" w:tentative="1">
+      <w:start w:val="1"/>
+      <w:numFmt w:val="lowerRoman"/>
+      <w:lvlText w:val="%3."/>
+      <w:lvlJc w:val="right"/>
+      <w:pPr>
+        <w:ind w:left="2160" w:hanging="180"/>
+      </w:pPr>
+    </w:lvl>
+    <w:lvl w:ilvl="3" w:tplc="0809000F" w:tentative="1">
+      <w:start w:val="1"/>
+      <w:numFmt w:val="decimal"/>
+      <w:lvlText w:val="%4."/>
+      <w:lvlJc w:val="left"/>
+      <w:pPr>
+        <w:ind w:left="2880" w:hanging="360"/>
+      </w:pPr>
+    </w:lvl>
+    <w:lvl w:ilvl="4" w:tplc="08090019" w:tentative="1">
+      <w:start w:val="1"/>
+      <w:numFmt w:val="lowerLetter"/>
+      <w:lvlText w:val="%5."/>
+      <w:lvlJc w:val="left"/>
+      <w:pPr>
+        <w:ind w:left="3600" w:hanging="360"/>
+      </w:pPr>
+    </w:lvl>
+    <w:lvl w:ilvl="5" w:tplc="0809001B" w:tentative="1">
+      <w:start w:val="1"/>
+      <w:numFmt w:val="lowerRoman"/>
+      <w:lvlText w:val="%6."/>
+      <w:lvlJc w:val="right"/>
+      <w:pPr>
+        <w:ind w:left="4320" w:hanging="180"/>
+      </w:pPr>
+    </w:lvl>
+    <w:lvl w:ilvl="6" w:tplc="0809000F" w:tentative="1">
+      <w:start w:val="1"/>
+      <w:numFmt w:val="decimal"/>
+      <w:lvlText w:val="%7."/>
+      <w:lvlJc w:val="left"/>
+      <w:pPr>
+        <w:ind w:left="5040" w:hanging="360"/>
+      </w:pPr>
+    </w:lvl>
+    <w:lvl w:ilvl="7" w:tplc="08090019" w:tentative="1">
+      <w:start w:val="1"/>
+      <w:numFmt w:val="lowerLetter"/>
+      <w:lvlText w:val="%8."/>
+      <w:lvlJc w:val="left"/>
+      <w:pPr>
+        <w:ind w:left="5760" w:hanging="360"/>
+      </w:pPr>
+    </w:lvl>
+    <w:lvl w:ilvl="8" w:tplc="0809001B" w:tentative="1">
+      <w:start w:val="1"/>
+      <w:numFmt w:val="lowerRoman"/>
+      <w:lvlText w:val="%9."/>
+      <w:lvlJc w:val="right"/>
+      <w:pPr>
+        <w:ind w:left="6480" w:hanging="180"/>
+      </w:pPr>
+    </w:lvl>
+  </w:abstractNum>
+  <w:abstractNum w:abstractNumId="35" w15:restartNumberingAfterBreak="0">
     <w:nsid w:val="79021AB9"/>
     <w:multiLevelType w:val="hybridMultilevel"/>
     <w:tmpl w:val="EDC8C89E"/>
@@ -7956,13 +9216,13 @@
     <w:abstractNumId w:val="13"/>
   </w:num>
   <w:num w:numId="15">
-    <w:abstractNumId w:val="18"/>
+    <w:abstractNumId w:val="19"/>
   </w:num>
   <w:num w:numId="16">
-    <w:abstractNumId w:val="24"/>
+    <w:abstractNumId w:val="26"/>
   </w:num>
   <w:num w:numId="17">
-    <w:abstractNumId w:val="18"/>
+    <w:abstractNumId w:val="19"/>
     <w:lvlOverride w:ilvl="0">
       <w:startOverride w:val="1"/>
     </w:lvlOverride>
@@ -7992,67 +9252,67 @@
     </w:lvlOverride>
   </w:num>
   <w:num w:numId="18">
+    <w:abstractNumId w:val="23"/>
+  </w:num>
+  <w:num w:numId="19">
+    <w:abstractNumId w:val="22"/>
+  </w:num>
+  <w:num w:numId="20">
     <w:abstractNumId w:val="21"/>
   </w:num>
-  <w:num w:numId="19">
-    <w:abstractNumId w:val="20"/>
-  </w:num>
-  <w:num w:numId="20">
-    <w:abstractNumId w:val="19"/>
-  </w:num>
   <w:num w:numId="21">
-    <w:abstractNumId w:val="25"/>
+    <w:abstractNumId w:val="27"/>
   </w:num>
   <w:num w:numId="22">
-    <w:abstractNumId w:val="28"/>
+    <w:abstractNumId w:val="30"/>
   </w:num>
   <w:num w:numId="23">
-    <w:abstractNumId w:val="23"/>
+    <w:abstractNumId w:val="25"/>
   </w:num>
   <w:num w:numId="24">
     <w:abstractNumId w:val="15"/>
   </w:num>
   <w:num w:numId="25">
-    <w:abstractNumId w:val="30"/>
+    <w:abstractNumId w:val="32"/>
   </w:num>
   <w:num w:numId="26">
-    <w:abstractNumId w:val="26"/>
+    <w:abstractNumId w:val="28"/>
   </w:num>
   <w:num w:numId="27">
-    <w:abstractNumId w:val="31"/>
+    <w:abstractNumId w:val="33"/>
   </w:num>
   <w:num w:numId="28">
     <w:abstractNumId w:val="11"/>
   </w:num>
   <w:num w:numId="29">
-    <w:abstractNumId w:val="32"/>
+    <w:abstractNumId w:val="35"/>
   </w:num>
   <w:num w:numId="30">
-    <w:abstractNumId w:val="22"/>
+    <w:abstractNumId w:val="24"/>
   </w:num>
   <w:num w:numId="31">
-    <w:abstractNumId w:val="27"/>
+    <w:abstractNumId w:val="29"/>
   </w:num>
   <w:num w:numId="32">
-    <w:abstractNumId w:val="17"/>
+    <w:abstractNumId w:val="18"/>
   </w:num>
   <w:num w:numId="33">
-    <w:abstractNumId w:val="18"/>
+    <w:abstractNumId w:val="19"/>
   </w:num>
   <w:num w:numId="34">
-    <w:abstractNumId w:val="18"/>
+    <w:abstractNumId w:val="19"/>
   </w:num>
   <w:num w:numId="35">
-    <w:abstractNumId w:val="18"/>
+    <w:abstractNumId w:val="19"/>
   </w:num>
   <w:num w:numId="36">
-    <w:abstractNumId w:val="18"/>
+    <w:abstractNumId w:val="19"/>
   </w:num>
   <w:num w:numId="37">
-    <w:abstractNumId w:val="18"/>
+    <w:abstractNumId w:val="19"/>
   </w:num>
   <w:num w:numId="38">
-    <w:abstractNumId w:val="18"/>
+    <w:abstractNumId w:val="19"/>
     <w:lvlOverride w:ilvl="0">
       <w:startOverride w:val="3"/>
     </w:lvlOverride>
@@ -8061,7 +9321,16 @@
     <w:abstractNumId w:val="12"/>
   </w:num>
   <w:num w:numId="40">
-    <w:abstractNumId w:val="29"/>
+    <w:abstractNumId w:val="31"/>
+  </w:num>
+  <w:num w:numId="41">
+    <w:abstractNumId w:val="20"/>
+  </w:num>
+  <w:num w:numId="42">
+    <w:abstractNumId w:val="17"/>
+  </w:num>
+  <w:num w:numId="43">
+    <w:abstractNumId w:val="34"/>
   </w:num>
 </w:numbering>
 </file>
@@ -9009,6 +10278,17 @@
       <w:iCs/>
     </w:rPr>
   </w:style>
+  <w:style w:type="paragraph" w:styleId="ListParagraph">
+    <w:name w:val="List Paragraph"/>
+    <w:basedOn w:val="Normal"/>
+    <w:uiPriority w:val="34"/>
+    <w:qFormat/>
+    <w:rsid w:val="00581684"/>
+    <w:pPr>
+      <w:ind w:left="720"/>
+      <w:contextualSpacing/>
+    </w:pPr>
+  </w:style>
 </w:styles>
 </file>
 

</xml_diff>